<commit_message>
Corrected a few typos while reviewing content
</commit_message>
<xml_diff>
--- a/ProjectDoc/Final Report.docx
+++ b/ProjectDoc/Final Report.docx
@@ -1,6 +1,6 @@
 
 <file path=word/document.xml><?xml version="1.0" encoding="utf-8"?>
-<w:document xmlns:wpc="http://schemas.microsoft.com/office/word/2010/wordprocessingCanvas" xmlns:mc="http://schemas.openxmlformats.org/markup-compatibility/2006" xmlns:o="urn:schemas-microsoft-com:office:office" xmlns:r="http://schemas.openxmlformats.org/officeDocument/2006/relationships" xmlns:m="http://schemas.openxmlformats.org/officeDocument/2006/math" xmlns:v="urn:schemas-microsoft-com:vml" xmlns:wp14="http://schemas.microsoft.com/office/word/2010/wordprocessingDrawing" xmlns:wp="http://schemas.openxmlformats.org/drawingml/2006/wordprocessingDrawing" xmlns:w10="urn:schemas-microsoft-com:office:word" xmlns:w="http://schemas.openxmlformats.org/wordprocessingml/2006/main" xmlns:w14="http://schemas.microsoft.com/office/word/2010/wordml" xmlns:w15="http://schemas.microsoft.com/office/word/2012/wordml" xmlns:wpg="http://schemas.microsoft.com/office/word/2010/wordprocessingGroup" xmlns:wpi="http://schemas.microsoft.com/office/word/2010/wordprocessingInk" xmlns:wne="http://schemas.microsoft.com/office/word/2006/wordml" xmlns:wps="http://schemas.microsoft.com/office/word/2010/wordprocessingShape" mc:Ignorable="w14 w15 wp14">
+<w:document xmlns:wpc="http://schemas.microsoft.com/office/word/2010/wordprocessingCanvas" xmlns:mc="http://schemas.openxmlformats.org/markup-compatibility/2006" xmlns:o="urn:schemas-microsoft-com:office:office" xmlns:r="http://schemas.openxmlformats.org/officeDocument/2006/relationships" xmlns:m="http://schemas.openxmlformats.org/officeDocument/2006/math" xmlns:v="urn:schemas-microsoft-com:vml" xmlns:wp14="http://schemas.microsoft.com/office/word/2010/wordprocessingDrawing" xmlns:wp="http://schemas.openxmlformats.org/drawingml/2006/wordprocessingDrawing" xmlns:w10="urn:schemas-microsoft-com:office:word" xmlns:w="http://schemas.openxmlformats.org/wordprocessingml/2006/main" xmlns:w14="http://schemas.microsoft.com/office/word/2010/wordml" xmlns:wpg="http://schemas.microsoft.com/office/word/2010/wordprocessingGroup" xmlns:wpi="http://schemas.microsoft.com/office/word/2010/wordprocessingInk" xmlns:wne="http://schemas.microsoft.com/office/word/2006/wordml" xmlns:wps="http://schemas.microsoft.com/office/word/2010/wordprocessingShape" mc:Ignorable="w14 wp14">
   <w:body>
     <w:sdt>
       <w:sdtPr>
@@ -72,7 +72,7 @@
                   </wp:anchor>
                 </w:drawing>
               </mc:Choice>
-              <mc:Fallback>
+              <mc:Fallback xmlns:w15="http://schemas.microsoft.com/office/word/2012/wordml">
                 <w:pict>
                   <v:line w14:anchorId="71A5AFDB" id="Straight Connector 1" o:spid="_x0000_s1026" style="position:absolute;z-index:251665408;visibility:visible;mso-wrap-style:square;mso-height-percent:0;mso-wrap-distance-left:9pt;mso-wrap-distance-top:0;mso-wrap-distance-right:9pt;mso-wrap-distance-bottom:0;mso-position-horizontal:absolute;mso-position-horizontal-relative:text;mso-position-vertical:absolute;mso-position-vertical-relative:text;mso-height-percent:0;mso-height-relative:margin" from="-22.95pt,-71.8pt" to="-22.95pt,720.2pt" o:gfxdata="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" strokecolor="#4f81bd [3204]" strokeweight="6pt">
                     <v:shadow on="t" color="black" opacity="24903f" origin=",.5" offset="0,.55556mm"/>
@@ -136,15 +136,15 @@
                                 <a:noFill/>
                               </a:ln>
                               <a:extLst>
-                                <a:ext uri="{909E8E84-426E-40dd-AFC4-6F175D3DCCD1}">
-                                  <a14:hiddenFill xmlns:a14="http://schemas.microsoft.com/office/drawing/2010/main" xmlns:w="http://schemas.openxmlformats.org/wordprocessingml/2006/main" xmlns:w10="urn:schemas-microsoft-com:office:word" xmlns:v="urn:schemas-microsoft-com:vml" xmlns:o="urn:schemas-microsoft-com:office:office" xmlns:mv="urn:schemas-microsoft-com:mac:vml" xmlns:mo="http://schemas.microsoft.com/office/mac/office/2008/main" xmlns="">
+                                <a:ext uri="{909E8E84-426E-40DD-AFC4-6F175D3DCCD1}">
+                                  <a14:hiddenFill xmlns:a14="http://schemas.microsoft.com/office/drawing/2010/main">
                                     <a:solidFill>
                                       <a:srgbClr val="FFFFFF"/>
                                     </a:solidFill>
                                   </a14:hiddenFill>
                                 </a:ext>
-                                <a:ext uri="{91240B29-F687-4f45-9708-019B960494DF}">
-                                  <a14:hiddenLine xmlns:a14="http://schemas.microsoft.com/office/drawing/2010/main" xmlns:w="http://schemas.openxmlformats.org/wordprocessingml/2006/main" xmlns:w10="urn:schemas-microsoft-com:office:word" xmlns:v="urn:schemas-microsoft-com:vml" xmlns:o="urn:schemas-microsoft-com:office:office" xmlns:mv="urn:schemas-microsoft-com:mac:vml" xmlns:mo="http://schemas.microsoft.com/office/mac/office/2008/main" xmlns="" w="9525">
+                                <a:ext uri="{91240B29-F687-4F45-9708-019B960494DF}">
+                                  <a14:hiddenLine xmlns:a14="http://schemas.microsoft.com/office/drawing/2010/main" w="9525">
                                     <a:solidFill>
                                       <a:srgbClr val="000000"/>
                                     </a:solidFill>
@@ -203,8 +203,8 @@
                                 <a:tailEnd/>
                               </a:ln>
                               <a:extLst>
-                                <a:ext uri="{909E8E84-426E-40dd-AFC4-6F175D3DCCD1}">
-                                  <a14:hiddenFill xmlns:a14="http://schemas.microsoft.com/office/drawing/2010/main" xmlns:w="http://schemas.openxmlformats.org/wordprocessingml/2006/main" xmlns:w10="urn:schemas-microsoft-com:office:word" xmlns:v="urn:schemas-microsoft-com:vml" xmlns:o="urn:schemas-microsoft-com:office:office" xmlns:mv="urn:schemas-microsoft-com:mac:vml" xmlns:mo="http://schemas.microsoft.com/office/mac/office/2008/main" xmlns="">
+                                <a:ext uri="{909E8E84-426E-40DD-AFC4-6F175D3DCCD1}">
+                                  <a14:hiddenFill xmlns:a14="http://schemas.microsoft.com/office/drawing/2010/main">
                                     <a:noFill/>
                                   </a14:hiddenFill>
                                 </a:ext>
@@ -230,15 +230,15 @@
                                 <a:noFill/>
                               </a:ln>
                               <a:extLst>
-                                <a:ext uri="{909E8E84-426E-40dd-AFC4-6F175D3DCCD1}">
-                                  <a14:hiddenFill xmlns:a14="http://schemas.microsoft.com/office/drawing/2010/main" xmlns:w="http://schemas.openxmlformats.org/wordprocessingml/2006/main" xmlns:w10="urn:schemas-microsoft-com:office:word" xmlns:v="urn:schemas-microsoft-com:vml" xmlns:o="urn:schemas-microsoft-com:office:office" xmlns:mv="urn:schemas-microsoft-com:mac:vml" xmlns:mo="http://schemas.microsoft.com/office/mac/office/2008/main" xmlns="">
+                                <a:ext uri="{909E8E84-426E-40DD-AFC4-6F175D3DCCD1}">
+                                  <a14:hiddenFill xmlns:a14="http://schemas.microsoft.com/office/drawing/2010/main">
                                     <a:solidFill>
                                       <a:srgbClr val="FFFFFF"/>
                                     </a:solidFill>
                                   </a14:hiddenFill>
                                 </a:ext>
-                                <a:ext uri="{91240B29-F687-4f45-9708-019B960494DF}">
-                                  <a14:hiddenLine xmlns:a14="http://schemas.microsoft.com/office/drawing/2010/main" xmlns:w="http://schemas.openxmlformats.org/wordprocessingml/2006/main" xmlns:w10="urn:schemas-microsoft-com:office:word" xmlns:v="urn:schemas-microsoft-com:vml" xmlns:o="urn:schemas-microsoft-com:office:office" xmlns:mv="urn:schemas-microsoft-com:mac:vml" xmlns:mo="http://schemas.microsoft.com/office/mac/office/2008/main" xmlns="" w="9525">
+                                <a:ext uri="{91240B29-F687-4F45-9708-019B960494DF}">
+                                  <a14:hiddenLine xmlns:a14="http://schemas.microsoft.com/office/drawing/2010/main" w="9525">
                                     <a:solidFill>
                                       <a:srgbClr val="000000"/>
                                     </a:solidFill>
@@ -291,7 +291,7 @@
                   </wp:anchor>
                 </w:drawing>
               </mc:Choice>
-              <mc:Fallback>
+              <mc:Fallback xmlns:w15="http://schemas.microsoft.com/office/word/2012/wordml">
                 <w:pict>
                   <v:group w14:anchorId="093CC160" id="Group 15" o:spid="_x0000_s1026" style="position:absolute;margin-left:364.5pt;margin-top:-385.7pt;width:143.25pt;height:60.75pt;z-index:251664384" coordorigin="8895,1230" coordsize="2865,1215" o:gfxdata="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">
                     <v:shapetype id="_x0000_t202" coordsize="21600,21600" o:spt="202" path="m,l,21600r21600,l21600,xe">
@@ -403,15 +403,15 @@
                               <a:noFill/>
                             </a:ln>
                             <a:extLst>
-                              <a:ext uri="{909E8E84-426E-40dd-AFC4-6F175D3DCCD1}">
-                                <a14:hiddenFill xmlns:a14="http://schemas.microsoft.com/office/drawing/2010/main" xmlns:w="http://schemas.openxmlformats.org/wordprocessingml/2006/main" xmlns:w10="urn:schemas-microsoft-com:office:word" xmlns:v="urn:schemas-microsoft-com:vml" xmlns:o="urn:schemas-microsoft-com:office:office" xmlns:mv="urn:schemas-microsoft-com:mac:vml" xmlns:mo="http://schemas.microsoft.com/office/mac/office/2008/main" xmlns="">
+                              <a:ext uri="{909E8E84-426E-40DD-AFC4-6F175D3DCCD1}">
+                                <a14:hiddenFill xmlns:a14="http://schemas.microsoft.com/office/drawing/2010/main">
                                   <a:solidFill>
                                     <a:srgbClr val="FFFFFF"/>
                                   </a:solidFill>
                                 </a14:hiddenFill>
                               </a:ext>
-                              <a:ext uri="{91240B29-F687-4f45-9708-019B960494DF}">
-                                <a14:hiddenLine xmlns:a14="http://schemas.microsoft.com/office/drawing/2010/main" xmlns:w="http://schemas.openxmlformats.org/wordprocessingml/2006/main" xmlns:w10="urn:schemas-microsoft-com:office:word" xmlns:v="urn:schemas-microsoft-com:vml" xmlns:o="urn:schemas-microsoft-com:office:office" xmlns:mv="urn:schemas-microsoft-com:mac:vml" xmlns:mo="http://schemas.microsoft.com/office/mac/office/2008/main" xmlns="" w="9525">
+                              <a:ext uri="{91240B29-F687-4F45-9708-019B960494DF}">
+                                <a14:hiddenLine xmlns:a14="http://schemas.microsoft.com/office/drawing/2010/main" w="9525">
                                   <a:solidFill>
                                     <a:srgbClr val="000000"/>
                                   </a:solidFill>
@@ -478,7 +478,7 @@
                   </wp:anchor>
                 </w:drawing>
               </mc:Choice>
-              <mc:Fallback>
+              <mc:Fallback xmlns:w15="http://schemas.microsoft.com/office/word/2012/wordml">
                 <w:pict>
                   <v:rect w14:anchorId="130F9940" id="Rectangle 2" o:spid="_x0000_s1030" style="position:absolute;margin-left:58.05pt;margin-top:717.15pt;width:540pt;height:30.6pt;z-index:251660288;visibility:visible;mso-wrap-style:square;mso-width-percent:0;mso-height-percent:0;mso-wrap-distance-left:9pt;mso-wrap-distance-top:0;mso-wrap-distance-right:9pt;mso-wrap-distance-bottom:0;mso-position-horizontal:absolute;mso-position-horizontal-relative:page;mso-position-vertical:absolute;mso-position-vertical-relative:page;mso-width-percent:0;mso-height-percent:0;mso-width-relative:page;mso-height-relative:page;v-text-anchor:top" o:gfxdata="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" filled="f" stroked="f">
                     <v:textbox>
@@ -570,15 +570,15 @@
                               <a:noFill/>
                             </a:ln>
                             <a:extLst>
-                              <a:ext uri="{909E8E84-426E-40dd-AFC4-6F175D3DCCD1}">
-                                <a14:hiddenFill xmlns:a14="http://schemas.microsoft.com/office/drawing/2010/main" xmlns:w="http://schemas.openxmlformats.org/wordprocessingml/2006/main" xmlns:w10="urn:schemas-microsoft-com:office:word" xmlns:v="urn:schemas-microsoft-com:vml" xmlns:o="urn:schemas-microsoft-com:office:office" xmlns:mv="urn:schemas-microsoft-com:mac:vml" xmlns:mo="http://schemas.microsoft.com/office/mac/office/2008/main" xmlns="">
+                              <a:ext uri="{909E8E84-426E-40DD-AFC4-6F175D3DCCD1}">
+                                <a14:hiddenFill xmlns:a14="http://schemas.microsoft.com/office/drawing/2010/main">
                                   <a:solidFill>
                                     <a:srgbClr val="FFFFFF"/>
                                   </a:solidFill>
                                 </a14:hiddenFill>
                               </a:ext>
-                              <a:ext uri="{91240B29-F687-4f45-9708-019B960494DF}">
-                                <a14:hiddenLine xmlns:a14="http://schemas.microsoft.com/office/drawing/2010/main" xmlns:w="http://schemas.openxmlformats.org/wordprocessingml/2006/main" xmlns:w10="urn:schemas-microsoft-com:office:word" xmlns:v="urn:schemas-microsoft-com:vml" xmlns:o="urn:schemas-microsoft-com:office:office" xmlns:mv="urn:schemas-microsoft-com:mac:vml" xmlns:mo="http://schemas.microsoft.com/office/mac/office/2008/main" xmlns="" w="9525">
+                              <a:ext uri="{91240B29-F687-4F45-9708-019B960494DF}">
+                                <a14:hiddenLine xmlns:a14="http://schemas.microsoft.com/office/drawing/2010/main" w="9525">
                                   <a:solidFill>
                                     <a:srgbClr val="000000"/>
                                   </a:solidFill>
@@ -792,7 +792,7 @@
                   </wp:anchor>
                 </w:drawing>
               </mc:Choice>
-              <mc:Fallback>
+              <mc:Fallback xmlns:w15="http://schemas.microsoft.com/office/word/2012/wordml">
                 <w:pict>
                   <v:rect w14:anchorId="64A82646" id="Rectangle 3" o:spid="_x0000_s1031" style="position:absolute;margin-left:61.65pt;margin-top:392.4pt;width:464.4pt;height:269.15pt;z-index:251661312;visibility:visible;mso-wrap-style:square;mso-width-percent:0;mso-height-percent:0;mso-wrap-distance-left:9pt;mso-wrap-distance-top:0;mso-wrap-distance-right:9pt;mso-wrap-distance-bottom:0;mso-position-horizontal:absolute;mso-position-horizontal-relative:page;mso-position-vertical:absolute;mso-position-vertical-relative:page;mso-width-percent:0;mso-height-percent:0;mso-width-relative:page;mso-height-relative:page;v-text-anchor:top" o:gfxdata="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" filled="f" stroked="f">
                     <v:textbox>
@@ -1057,7 +1057,7 @@
                   </wp:anchor>
                 </w:drawing>
               </mc:Choice>
-              <mc:Fallback>
+              <mc:Fallback xmlns:w15="http://schemas.microsoft.com/office/word/2012/wordml">
                 <w:pict>
                   <v:rect w14:anchorId="4B67958A" id="Rectangle 4" o:spid="_x0000_s1026" style="position:absolute;margin-left:-4.95pt;margin-top:180.2pt;width:620.95pt;height:9.2pt;z-index:251662336;visibility:visible;mso-wrap-style:square;mso-width-percent:0;mso-height-percent:0;mso-wrap-distance-left:9pt;mso-wrap-distance-top:0;mso-wrap-distance-right:9pt;mso-wrap-distance-bottom:0;mso-position-horizontal:absolute;mso-position-horizontal-relative:page;mso-position-vertical:absolute;mso-position-vertical-relative:page;mso-width-percent:0;mso-height-percent:0;mso-width-relative:page;mso-height-relative:page;v-text-anchor:top" o:gfxdata="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" fillcolor="#5f497a [2407]" strokecolor="#4a7ebb" strokeweight="1.5pt">
                     <v:textbox inset=",7.2pt,,7.2pt"/>
@@ -1071,6 +1071,8 @@
             <w:br w:type="page"/>
           </w:r>
         </w:p>
+        <w:bookmarkStart w:id="0" w:name="_GoBack" w:displacedByCustomXml="next"/>
+        <w:bookmarkEnd w:id="0" w:displacedByCustomXml="next"/>
       </w:sdtContent>
     </w:sdt>
     <w:sdt>
@@ -3471,74 +3473,74 @@
         </w:pBdr>
         <w:spacing w:line="240" w:lineRule="auto"/>
       </w:pPr>
-      <w:bookmarkStart w:id="0" w:name="_Toc248046056"/>
+      <w:bookmarkStart w:id="1" w:name="_Toc248046056"/>
       <w:r>
         <w:lastRenderedPageBreak/>
         <w:t>Project Plan</w:t>
-      </w:r>
-      <w:bookmarkEnd w:id="0"/>
-    </w:p>
-    <w:p>
-      <w:pPr>
-        <w:pStyle w:val="Heading2"/>
-      </w:pPr>
-      <w:bookmarkStart w:id="1" w:name="_Toc248046057"/>
-      <w:r>
-        <w:t xml:space="preserve">Problem </w:t>
-      </w:r>
-      <w:r>
-        <w:t>Description</w:t>
       </w:r>
       <w:bookmarkEnd w:id="1"/>
     </w:p>
     <w:p>
       <w:pPr>
-        <w:pStyle w:val="Heading3"/>
-      </w:pPr>
-      <w:bookmarkStart w:id="2" w:name="_Toc248046058"/>
-      <w:r>
-        <w:t>Problem Title</w:t>
+        <w:pStyle w:val="Heading2"/>
+      </w:pPr>
+      <w:bookmarkStart w:id="2" w:name="_Toc248046057"/>
+      <w:r>
+        <w:t xml:space="preserve">Problem </w:t>
+      </w:r>
+      <w:r>
+        <w:t>Description</w:t>
       </w:r>
       <w:bookmarkEnd w:id="2"/>
-      <w:r>
-        <w:t xml:space="preserve"> </w:t>
-      </w:r>
     </w:p>
     <w:p>
-      <w:r>
-        <w:t xml:space="preserve">SEIS 610 – Generic </w:t>
-      </w:r>
-      <w:r>
-        <w:t>Programming (GP) Project</w:t>
+      <w:pPr>
+        <w:pStyle w:val="Heading3"/>
+      </w:pPr>
+      <w:bookmarkStart w:id="3" w:name="_Toc248046058"/>
+      <w:r>
+        <w:t>Problem Title</w:t>
+      </w:r>
+      <w:bookmarkEnd w:id="3"/>
+      <w:r>
+        <w:t xml:space="preserve"> </w:t>
       </w:r>
     </w:p>
     <w:p>
-      <w:pPr>
-        <w:pStyle w:val="Heading3"/>
-      </w:pPr>
-      <w:bookmarkStart w:id="3" w:name="_Toc248046059"/>
-      <w:r>
-        <w:t>Problem Summary</w:t>
-      </w:r>
-      <w:bookmarkEnd w:id="3"/>
-      <w:r>
-        <w:t xml:space="preserve"> </w:t>
+      <w:r>
+        <w:t xml:space="preserve">SEIS 610 – Generic </w:t>
+      </w:r>
+      <w:r>
+        <w:t>Programming (GP) Project</w:t>
       </w:r>
     </w:p>
     <w:p>
-      <w:r>
-        <w:t>Generating a function that is equivalent to the target function</w:t>
+      <w:pPr>
+        <w:pStyle w:val="Heading3"/>
+      </w:pPr>
+      <w:bookmarkStart w:id="4" w:name="_Toc248046059"/>
+      <w:r>
+        <w:t>Problem Summary</w:t>
+      </w:r>
+      <w:bookmarkEnd w:id="4"/>
+      <w:r>
+        <w:t xml:space="preserve"> </w:t>
       </w:r>
     </w:p>
     <w:p>
+      <w:r>
+        <w:t>Generating a function that is equivalent to the target function</w:t>
+      </w:r>
+    </w:p>
+    <w:p>
       <w:pPr>
         <w:pStyle w:val="Heading3"/>
       </w:pPr>
-      <w:bookmarkStart w:id="4" w:name="_Toc248046060"/>
+      <w:bookmarkStart w:id="5" w:name="_Toc248046060"/>
       <w:r>
         <w:t>Detailed description</w:t>
       </w:r>
-      <w:bookmarkEnd w:id="4"/>
+      <w:bookmarkEnd w:id="5"/>
     </w:p>
     <w:p>
       <w:r>
@@ -3562,7 +3564,7 @@
                     <pic:cNvPicPr/>
                   </pic:nvPicPr>
                   <pic:blipFill>
-                    <a:blip r:embed="rId7"/>
+                    <a:blip r:embed="rId8"/>
                     <a:stretch>
                       <a:fillRect/>
                     </a:stretch>
@@ -3718,11 +3720,11 @@
       <w:pPr>
         <w:pStyle w:val="Heading3"/>
       </w:pPr>
-      <w:bookmarkStart w:id="5" w:name="_Toc248046061"/>
+      <w:bookmarkStart w:id="6" w:name="_Toc248046061"/>
       <w:r>
         <w:t>Approach</w:t>
       </w:r>
-      <w:bookmarkEnd w:id="5"/>
+      <w:bookmarkEnd w:id="6"/>
     </w:p>
     <w:p>
       <w:r>
@@ -3756,7 +3758,7 @@
                     </pic:cNvPicPr>
                   </pic:nvPicPr>
                   <pic:blipFill>
-                    <a:blip r:embed="rId8" cstate="print">
+                    <a:blip r:embed="rId9" cstate="print">
                       <a:extLst>
                         <a:ext uri="{28A0092B-C50C-407E-A947-70E740481C1C}">
                           <a14:useLocalDpi xmlns:a14="http://schemas.microsoft.com/office/drawing/2010/main" val="0"/>
@@ -3823,7 +3825,7 @@
       <w:pPr>
         <w:pStyle w:val="Heading2"/>
       </w:pPr>
-      <w:bookmarkStart w:id="6" w:name="_Toc248046062"/>
+      <w:bookmarkStart w:id="7" w:name="_Toc248046062"/>
       <w:r>
         <w:t xml:space="preserve">Requirements </w:t>
       </w:r>
@@ -3836,7 +3838,7 @@
       <w:r>
         <w:t>System Design</w:t>
       </w:r>
-      <w:bookmarkEnd w:id="6"/>
+      <w:bookmarkEnd w:id="7"/>
     </w:p>
     <w:p>
       <w:pPr>
@@ -3853,18 +3855,8 @@
           <w:sz w:val="24"/>
           <w:szCs w:val="24"/>
         </w:rPr>
-        <w:t xml:space="preserve">The team created </w:t>
-      </w:r>
-      <w:proofErr w:type="gramStart"/>
-      <w:r>
-        <w:rPr>
-          <w:rFonts w:ascii="Times New Roman" w:hAnsi="Times New Roman" w:cs="Times New Roman"/>
-          <w:sz w:val="24"/>
-          <w:szCs w:val="24"/>
-        </w:rPr>
-        <w:t>an</w:t>
-      </w:r>
-      <w:proofErr w:type="gramEnd"/>
+        <w:t>The team created a</w:t>
+      </w:r>
       <w:r>
         <w:rPr>
           <w:rFonts w:ascii="Times New Roman" w:hAnsi="Times New Roman" w:cs="Times New Roman"/>
@@ -3902,7 +3894,7 @@
       <w:pPr>
         <w:pStyle w:val="Heading2"/>
       </w:pPr>
-      <w:bookmarkStart w:id="7" w:name="_Toc248046063"/>
+      <w:bookmarkStart w:id="8" w:name="_Toc248046063"/>
       <w:r>
         <w:t>Weekly S</w:t>
       </w:r>
@@ -3927,7 +3919,7 @@
       <w:r>
         <w:t>Files And Traceability</w:t>
       </w:r>
-      <w:bookmarkEnd w:id="7"/>
+      <w:bookmarkEnd w:id="8"/>
       <w:r>
         <w:t xml:space="preserve"> </w:t>
       </w:r>
@@ -3997,7 +3989,35 @@
         <w:rPr>
           <w:highlight w:val="yellow"/>
         </w:rPr>
-        <w:t xml:space="preserve"> merits between GitHub and WinCVS.  Our selection criteria was based on overall usability in that the SCM </w:t>
+        <w:t xml:space="preserve"> merits between </w:t>
+      </w:r>
+      <w:proofErr w:type="spellStart"/>
+      <w:r>
+        <w:rPr>
+          <w:highlight w:val="yellow"/>
+        </w:rPr>
+        <w:t>GitHub</w:t>
+      </w:r>
+      <w:proofErr w:type="spellEnd"/>
+      <w:r>
+        <w:rPr>
+          <w:highlight w:val="yellow"/>
+        </w:rPr>
+        <w:t xml:space="preserve"> and </w:t>
+      </w:r>
+      <w:proofErr w:type="spellStart"/>
+      <w:r>
+        <w:rPr>
+          <w:highlight w:val="yellow"/>
+        </w:rPr>
+        <w:t>WinCVS</w:t>
+      </w:r>
+      <w:proofErr w:type="spellEnd"/>
+      <w:r>
+        <w:rPr>
+          <w:highlight w:val="yellow"/>
+        </w:rPr>
+        <w:t xml:space="preserve">.  Our selection criteria was based on overall usability in that the SCM </w:t>
       </w:r>
       <w:r>
         <w:rPr>
@@ -4015,14 +4035,42 @@
         <w:rPr>
           <w:highlight w:val="yellow"/>
         </w:rPr>
-        <w:t xml:space="preserve"> would become the premier solution of choice.    In the end GitHub was </w:t>
+        <w:t xml:space="preserve"> would become the premier solution of choice.    In the end </w:t>
+      </w:r>
+      <w:proofErr w:type="spellStart"/>
+      <w:r>
+        <w:rPr>
+          <w:highlight w:val="yellow"/>
+        </w:rPr>
+        <w:t>GitHub</w:t>
+      </w:r>
+      <w:proofErr w:type="spellEnd"/>
+      <w:r>
+        <w:rPr>
+          <w:highlight w:val="yellow"/>
+        </w:rPr>
+        <w:t xml:space="preserve"> was </w:t>
       </w:r>
       <w:r>
         <w:rPr>
           <w:highlight w:val="yellow"/>
         </w:rPr>
         <w:lastRenderedPageBreak/>
-        <w:t>selected by the team not only for the GitHub elegance in version control within a central repository, but the seamless desktop cloning and change management synchronization ability</w:t>
+        <w:t xml:space="preserve">selected by the team not only for the </w:t>
+      </w:r>
+      <w:proofErr w:type="spellStart"/>
+      <w:r>
+        <w:rPr>
+          <w:highlight w:val="yellow"/>
+        </w:rPr>
+        <w:t>GitHub</w:t>
+      </w:r>
+      <w:proofErr w:type="spellEnd"/>
+      <w:r>
+        <w:rPr>
+          <w:highlight w:val="yellow"/>
+        </w:rPr>
+        <w:t xml:space="preserve"> elegance in version control within a central repository, but the seamless desktop cloning and change management synchronization ability</w:t>
       </w:r>
       <w:r>
         <w:rPr>
@@ -4076,28 +4124,42 @@
         <w:rPr>
           <w:highlight w:val="yellow"/>
         </w:rPr>
-        <w:t xml:space="preserve">become a champion and super user of GitHub functionality so that the entire team gracefully embraced the version control tool. </w:t>
+        <w:t xml:space="preserve">become a champion and super user of </w:t>
+      </w:r>
+      <w:proofErr w:type="spellStart"/>
+      <w:r>
+        <w:rPr>
+          <w:highlight w:val="yellow"/>
+        </w:rPr>
+        <w:t>GitHub</w:t>
+      </w:r>
+      <w:proofErr w:type="spellEnd"/>
+      <w:r>
+        <w:rPr>
+          <w:highlight w:val="yellow"/>
+        </w:rPr>
+        <w:t xml:space="preserve"> functionality so that the entire team gracefully embraced the version control tool. </w:t>
       </w:r>
     </w:p>
     <w:p>
       <w:pPr>
         <w:pStyle w:val="Heading2"/>
       </w:pPr>
-      <w:bookmarkStart w:id="8" w:name="_Toc248046064"/>
+      <w:bookmarkStart w:id="9" w:name="_Toc248046064"/>
       <w:r>
         <w:t>Work Plan</w:t>
       </w:r>
-      <w:bookmarkEnd w:id="8"/>
+      <w:bookmarkEnd w:id="9"/>
     </w:p>
     <w:p>
       <w:pPr>
         <w:pStyle w:val="Heading3"/>
       </w:pPr>
-      <w:bookmarkStart w:id="9" w:name="_Toc248046065"/>
+      <w:bookmarkStart w:id="10" w:name="_Toc248046065"/>
       <w:r>
         <w:t>Roles &amp; Responsibilities</w:t>
       </w:r>
-      <w:bookmarkEnd w:id="9"/>
+      <w:bookmarkEnd w:id="10"/>
     </w:p>
     <w:p>
       <w:r>
@@ -4607,11 +4669,11 @@
       <w:pPr>
         <w:pStyle w:val="Heading3"/>
       </w:pPr>
-      <w:bookmarkStart w:id="10" w:name="_Toc248046066"/>
+      <w:bookmarkStart w:id="11" w:name="_Toc248046066"/>
       <w:r>
         <w:t>Milestones &amp; Schedule</w:t>
       </w:r>
-      <w:bookmarkEnd w:id="10"/>
+      <w:bookmarkEnd w:id="11"/>
     </w:p>
     <w:p>
       <w:r>
@@ -4996,11 +5058,11 @@
         </w:pBdr>
         <w:spacing w:line="240" w:lineRule="auto"/>
       </w:pPr>
-      <w:bookmarkStart w:id="11" w:name="_Toc248046067"/>
+      <w:bookmarkStart w:id="12" w:name="_Toc248046067"/>
       <w:r>
         <w:t>Final System Design</w:t>
       </w:r>
-      <w:bookmarkEnd w:id="11"/>
+      <w:bookmarkEnd w:id="12"/>
     </w:p>
     <w:p/>
     <w:p>
@@ -5011,32 +5073,32 @@
         </w:pBdr>
         <w:spacing w:line="240" w:lineRule="auto"/>
       </w:pPr>
-      <w:bookmarkStart w:id="12" w:name="_Toc248046068"/>
+      <w:bookmarkStart w:id="13" w:name="_Toc248046068"/>
       <w:r>
         <w:t>System Testing Plan and Test Results</w:t>
       </w:r>
-      <w:bookmarkEnd w:id="12"/>
+      <w:bookmarkEnd w:id="13"/>
     </w:p>
     <w:p>
       <w:pPr>
         <w:pStyle w:val="Heading2"/>
       </w:pPr>
-      <w:bookmarkStart w:id="13" w:name="_Toc248046069"/>
+      <w:bookmarkStart w:id="14" w:name="_Toc248046069"/>
       <w:r>
         <w:t>System Testing Plan</w:t>
       </w:r>
-      <w:bookmarkEnd w:id="13"/>
+      <w:bookmarkEnd w:id="14"/>
     </w:p>
     <w:p/>
     <w:p>
       <w:pPr>
         <w:pStyle w:val="Heading2"/>
       </w:pPr>
-      <w:bookmarkStart w:id="14" w:name="_Toc248046070"/>
+      <w:bookmarkStart w:id="15" w:name="_Toc248046070"/>
       <w:r>
         <w:t>Test Results</w:t>
       </w:r>
-      <w:bookmarkEnd w:id="14"/>
+      <w:bookmarkEnd w:id="15"/>
     </w:p>
     <w:p>
       <w:pPr>
@@ -5046,14 +5108,14 @@
         </w:pBdr>
         <w:spacing w:line="240" w:lineRule="auto"/>
       </w:pPr>
-      <w:bookmarkStart w:id="15" w:name="_Toc248046071"/>
+      <w:bookmarkStart w:id="16" w:name="_Toc248046071"/>
       <w:r>
         <w:t>Lessons-</w:t>
       </w:r>
       <w:r>
         <w:t>Learned</w:t>
       </w:r>
-      <w:bookmarkEnd w:id="15"/>
+      <w:bookmarkEnd w:id="16"/>
       <w:r>
         <w:t xml:space="preserve"> </w:t>
       </w:r>
@@ -5105,8 +5167,6 @@
       <w:r>
         <w:t xml:space="preserve"> – team members were able learn from each other</w:t>
       </w:r>
-      <w:bookmarkStart w:id="16" w:name="_GoBack"/>
-      <w:bookmarkEnd w:id="16"/>
     </w:p>
     <w:p>
       <w:pPr>
@@ -5122,7 +5182,15 @@
         <w:t>Having</w:t>
       </w:r>
       <w:r>
-        <w:t xml:space="preserve"> a lead who had a strong understanding</w:t>
+        <w:t xml:space="preserve"> a lead </w:t>
+      </w:r>
+      <w:proofErr w:type="gramStart"/>
+      <w:r>
+        <w:t>who</w:t>
+      </w:r>
+      <w:proofErr w:type="gramEnd"/>
+      <w:r>
+        <w:t xml:space="preserve"> had a strong understanding</w:t>
       </w:r>
       <w:r>
         <w:t xml:space="preserve"> and background in each stage of the project </w:t>
@@ -5145,13 +5213,8 @@
       <w:r>
         <w:t xml:space="preserve"> </w:t>
       </w:r>
-      <w:proofErr w:type="gramStart"/>
-      <w:r>
-        <w:t>improving</w:t>
-      </w:r>
-      <w:proofErr w:type="gramEnd"/>
-      <w:r>
-        <w:t xml:space="preserve"> efficiency of completing the tasks associated with that stage; and (3) having a designated “expert” to refer to. </w:t>
+      <w:r>
+        <w:t xml:space="preserve">improving efficiency of completing the tasks associated with that stage; and (3) having a designated “expert” to refer to. </w:t>
       </w:r>
     </w:p>
     <w:p>
@@ -5701,10 +5764,19 @@
         <w:t>Under this section, all discussion should revolve around the objective, as the objec</w:t>
       </w:r>
       <w:r>
-        <w:t>tive should be the measuring stu</w:t>
-      </w:r>
-      <w:r>
-        <w:t>ck by which the project success gauged.</w:t>
+        <w:t xml:space="preserve">tive should be </w:t>
+      </w:r>
+      <w:r>
+        <w:t>the measuring sti</w:t>
+      </w:r>
+      <w:r>
+        <w:t xml:space="preserve">ck by which the project success </w:t>
+      </w:r>
+      <w:r>
+        <w:t xml:space="preserve">was </w:t>
+      </w:r>
+      <w:r>
+        <w:t>gauged.</w:t>
       </w:r>
     </w:p>
     <w:p>
@@ -5749,15 +5821,13 @@
         <w:t>outline</w:t>
       </w:r>
       <w:r>
-        <w:t xml:space="preserve"> the outcomes that were to be achieved by the </w:t>
-      </w:r>
-      <w:proofErr w:type="gramStart"/>
-      <w:r>
-        <w:t>project ,</w:t>
-      </w:r>
-      <w:proofErr w:type="gramEnd"/>
-      <w:r>
-        <w:t xml:space="preserve"> questions that were been asked and/or any lack of clarity among the team members. If everyone was clear on the specifics and expectations</w:t>
+        <w:t xml:space="preserve"> the outcomes that wer</w:t>
+      </w:r>
+      <w:r>
+        <w:t>e to be achieved by the project</w:t>
+      </w:r>
+      <w:r>
+        <w:t>, questions that were been asked and/or any lack of clarity among the team members. If everyone was clear on the specifics and expectations</w:t>
       </w:r>
       <w:r>
         <w:t>, how</w:t>
@@ -5912,7 +5982,7 @@
 </file>
 
 <file path=word/numbering.xml><?xml version="1.0" encoding="utf-8"?>
-<w:numbering xmlns:wpc="http://schemas.microsoft.com/office/word/2010/wordprocessingCanvas" xmlns:mc="http://schemas.openxmlformats.org/markup-compatibility/2006" xmlns:o="urn:schemas-microsoft-com:office:office" xmlns:r="http://schemas.openxmlformats.org/officeDocument/2006/relationships" xmlns:m="http://schemas.openxmlformats.org/officeDocument/2006/math" xmlns:v="urn:schemas-microsoft-com:vml" xmlns:wp14="http://schemas.microsoft.com/office/word/2010/wordprocessingDrawing" xmlns:wp="http://schemas.openxmlformats.org/drawingml/2006/wordprocessingDrawing" xmlns:w10="urn:schemas-microsoft-com:office:word" xmlns:w="http://schemas.openxmlformats.org/wordprocessingml/2006/main" xmlns:w14="http://schemas.microsoft.com/office/word/2010/wordml" xmlns:w15="http://schemas.microsoft.com/office/word/2012/wordml" xmlns:wpg="http://schemas.microsoft.com/office/word/2010/wordprocessingGroup" xmlns:wpi="http://schemas.microsoft.com/office/word/2010/wordprocessingInk" xmlns:wne="http://schemas.microsoft.com/office/word/2006/wordml" xmlns:wps="http://schemas.microsoft.com/office/word/2010/wordprocessingShape" mc:Ignorable="w14 w15 wp14">
+<w:numbering xmlns:wpc="http://schemas.microsoft.com/office/word/2010/wordprocessingCanvas" xmlns:mc="http://schemas.openxmlformats.org/markup-compatibility/2006" xmlns:o="urn:schemas-microsoft-com:office:office" xmlns:r="http://schemas.openxmlformats.org/officeDocument/2006/relationships" xmlns:m="http://schemas.openxmlformats.org/officeDocument/2006/math" xmlns:v="urn:schemas-microsoft-com:vml" xmlns:wp14="http://schemas.microsoft.com/office/word/2010/wordprocessingDrawing" xmlns:wp="http://schemas.openxmlformats.org/drawingml/2006/wordprocessingDrawing" xmlns:w10="urn:schemas-microsoft-com:office:word" xmlns:w="http://schemas.openxmlformats.org/wordprocessingml/2006/main" xmlns:w14="http://schemas.microsoft.com/office/word/2010/wordml" xmlns:wpg="http://schemas.microsoft.com/office/word/2010/wordprocessingGroup" xmlns:wpi="http://schemas.microsoft.com/office/word/2010/wordprocessingInk" xmlns:wne="http://schemas.microsoft.com/office/word/2006/wordml" xmlns:wps="http://schemas.microsoft.com/office/word/2010/wordprocessingShape" mc:Ignorable="w14 wp14">
   <w:abstractNum w:abstractNumId="0">
     <w:nsid w:val="121C72DE"/>
     <w:multiLevelType w:val="hybridMultilevel"/>
@@ -6818,7 +6888,7 @@
 </file>
 
 <file path=word/styles.xml><?xml version="1.0" encoding="utf-8"?>
-<w:styles xmlns:mc="http://schemas.openxmlformats.org/markup-compatibility/2006" xmlns:r="http://schemas.openxmlformats.org/officeDocument/2006/relationships" xmlns:w="http://schemas.openxmlformats.org/wordprocessingml/2006/main" xmlns:w14="http://schemas.microsoft.com/office/word/2010/wordml" xmlns:w15="http://schemas.microsoft.com/office/word/2012/wordml" mc:Ignorable="w14 w15">
+<w:styles xmlns:mc="http://schemas.openxmlformats.org/markup-compatibility/2006" xmlns:r="http://schemas.openxmlformats.org/officeDocument/2006/relationships" xmlns:w="http://schemas.openxmlformats.org/wordprocessingml/2006/main" xmlns:w14="http://schemas.microsoft.com/office/word/2010/wordml" mc:Ignorable="w14">
   <w:docDefaults>
     <w:rPrDefault>
       <w:rPr>
@@ -6834,369 +6904,1216 @@
       </w:pPr>
     </w:pPrDefault>
   </w:docDefaults>
-  <w:latentStyles w:defLockedState="0" w:defUIPriority="99" w:defSemiHidden="0" w:defUnhideWhenUsed="0" w:defQFormat="0" w:count="371">
-    <w:lsdException w:name="Normal" w:uiPriority="0" w:qFormat="1"/>
-    <w:lsdException w:name="heading 1" w:uiPriority="9" w:qFormat="1"/>
-    <w:lsdException w:name="heading 2" w:semiHidden="1" w:uiPriority="9" w:unhideWhenUsed="1" w:qFormat="1"/>
-    <w:lsdException w:name="heading 3" w:semiHidden="1" w:uiPriority="9" w:unhideWhenUsed="1" w:qFormat="1"/>
-    <w:lsdException w:name="heading 4" w:semiHidden="1" w:uiPriority="9" w:unhideWhenUsed="1" w:qFormat="1"/>
-    <w:lsdException w:name="heading 5" w:semiHidden="1" w:uiPriority="9" w:unhideWhenUsed="1" w:qFormat="1"/>
-    <w:lsdException w:name="heading 6" w:semiHidden="1" w:uiPriority="9" w:unhideWhenUsed="1" w:qFormat="1"/>
-    <w:lsdException w:name="heading 7" w:semiHidden="1" w:uiPriority="9" w:unhideWhenUsed="1" w:qFormat="1"/>
-    <w:lsdException w:name="heading 8" w:semiHidden="1" w:uiPriority="9" w:unhideWhenUsed="1" w:qFormat="1"/>
-    <w:lsdException w:name="heading 9" w:semiHidden="1" w:uiPriority="9" w:unhideWhenUsed="1" w:qFormat="1"/>
-    <w:lsdException w:name="index 1" w:semiHidden="1" w:unhideWhenUsed="1"/>
-    <w:lsdException w:name="index 2" w:semiHidden="1" w:unhideWhenUsed="1"/>
-    <w:lsdException w:name="index 3" w:semiHidden="1" w:unhideWhenUsed="1"/>
-    <w:lsdException w:name="index 4" w:semiHidden="1" w:unhideWhenUsed="1"/>
-    <w:lsdException w:name="index 5" w:semiHidden="1" w:unhideWhenUsed="1"/>
-    <w:lsdException w:name="index 6" w:semiHidden="1" w:unhideWhenUsed="1"/>
-    <w:lsdException w:name="index 7" w:semiHidden="1" w:unhideWhenUsed="1"/>
-    <w:lsdException w:name="index 8" w:semiHidden="1" w:unhideWhenUsed="1"/>
-    <w:lsdException w:name="index 9" w:semiHidden="1" w:unhideWhenUsed="1"/>
-    <w:lsdException w:name="toc 1" w:semiHidden="1" w:uiPriority="39" w:unhideWhenUsed="1"/>
-    <w:lsdException w:name="toc 2" w:semiHidden="1" w:uiPriority="39" w:unhideWhenUsed="1"/>
-    <w:lsdException w:name="toc 3" w:semiHidden="1" w:uiPriority="39" w:unhideWhenUsed="1"/>
-    <w:lsdException w:name="toc 4" w:semiHidden="1" w:uiPriority="39" w:unhideWhenUsed="1"/>
-    <w:lsdException w:name="toc 5" w:semiHidden="1" w:uiPriority="39" w:unhideWhenUsed="1"/>
-    <w:lsdException w:name="toc 6" w:semiHidden="1" w:uiPriority="39" w:unhideWhenUsed="1"/>
-    <w:lsdException w:name="toc 7" w:semiHidden="1" w:uiPriority="39" w:unhideWhenUsed="1"/>
-    <w:lsdException w:name="toc 8" w:semiHidden="1" w:uiPriority="39" w:unhideWhenUsed="1"/>
-    <w:lsdException w:name="toc 9" w:semiHidden="1" w:uiPriority="39" w:unhideWhenUsed="1"/>
-    <w:lsdException w:name="Normal Indent" w:semiHidden="1" w:unhideWhenUsed="1"/>
-    <w:lsdException w:name="footnote text" w:semiHidden="1" w:unhideWhenUsed="1"/>
-    <w:lsdException w:name="annotation text" w:semiHidden="1" w:unhideWhenUsed="1"/>
-    <w:lsdException w:name="header" w:semiHidden="1" w:unhideWhenUsed="1"/>
-    <w:lsdException w:name="footer" w:semiHidden="1" w:unhideWhenUsed="1"/>
-    <w:lsdException w:name="index heading" w:semiHidden="1" w:unhideWhenUsed="1"/>
-    <w:lsdException w:name="caption" w:semiHidden="1" w:uiPriority="35" w:unhideWhenUsed="1"/>
-    <w:lsdException w:name="table of figures" w:semiHidden="1" w:unhideWhenUsed="1"/>
-    <w:lsdException w:name="envelope address" w:semiHidden="1" w:unhideWhenUsed="1"/>
-    <w:lsdException w:name="envelope return" w:semiHidden="1" w:unhideWhenUsed="1"/>
-    <w:lsdException w:name="footnote reference" w:semiHidden="1" w:unhideWhenUsed="1"/>
-    <w:lsdException w:name="annotation reference" w:semiHidden="1" w:unhideWhenUsed="1"/>
-    <w:lsdException w:name="line number" w:semiHidden="1" w:unhideWhenUsed="1"/>
-    <w:lsdException w:name="page number" w:semiHidden="1" w:unhideWhenUsed="1"/>
-    <w:lsdException w:name="endnote reference" w:semiHidden="1" w:unhideWhenUsed="1"/>
-    <w:lsdException w:name="endnote text" w:semiHidden="1" w:unhideWhenUsed="1"/>
-    <w:lsdException w:name="table of authorities" w:semiHidden="1" w:unhideWhenUsed="1"/>
-    <w:lsdException w:name="macro" w:semiHidden="1" w:unhideWhenUsed="1"/>
-    <w:lsdException w:name="toa heading" w:semiHidden="1" w:unhideWhenUsed="1"/>
-    <w:lsdException w:name="List" w:semiHidden="1" w:unhideWhenUsed="1"/>
-    <w:lsdException w:name="List Bullet" w:semiHidden="1" w:unhideWhenUsed="1"/>
-    <w:lsdException w:name="List Number" w:semiHidden="1" w:unhideWhenUsed="1"/>
-    <w:lsdException w:name="List 2" w:semiHidden="1" w:unhideWhenUsed="1"/>
-    <w:lsdException w:name="List 3" w:semiHidden="1" w:unhideWhenUsed="1"/>
-    <w:lsdException w:name="List 4" w:semiHidden="1" w:unhideWhenUsed="1"/>
-    <w:lsdException w:name="List 5" w:semiHidden="1" w:unhideWhenUsed="1"/>
-    <w:lsdException w:name="List Bullet 2" w:semiHidden="1" w:unhideWhenUsed="1"/>
-    <w:lsdException w:name="List Bullet 3" w:semiHidden="1" w:unhideWhenUsed="1"/>
-    <w:lsdException w:name="List Bullet 4" w:semiHidden="1" w:unhideWhenUsed="1"/>
-    <w:lsdException w:name="List Bullet 5" w:semiHidden="1" w:unhideWhenUsed="1"/>
-    <w:lsdException w:name="List Number 2" w:semiHidden="1" w:unhideWhenUsed="1"/>
-    <w:lsdException w:name="List Number 3" w:semiHidden="1" w:unhideWhenUsed="1"/>
-    <w:lsdException w:name="List Number 4" w:semiHidden="1" w:unhideWhenUsed="1"/>
-    <w:lsdException w:name="List Number 5" w:semiHidden="1" w:unhideWhenUsed="1"/>
-    <w:lsdException w:name="Title" w:uiPriority="10" w:qFormat="1"/>
-    <w:lsdException w:name="Closing" w:semiHidden="1" w:unhideWhenUsed="1"/>
-    <w:lsdException w:name="Signature" w:semiHidden="1" w:unhideWhenUsed="1"/>
-    <w:lsdException w:name="Default Paragraph Font" w:semiHidden="1" w:uiPriority="1" w:unhideWhenUsed="1"/>
-    <w:lsdException w:name="Body Text" w:semiHidden="1" w:unhideWhenUsed="1"/>
-    <w:lsdException w:name="Body Text Indent" w:semiHidden="1" w:unhideWhenUsed="1"/>
-    <w:lsdException w:name="List Continue" w:semiHidden="1" w:unhideWhenUsed="1"/>
-    <w:lsdException w:name="List Continue 2" w:semiHidden="1" w:unhideWhenUsed="1"/>
-    <w:lsdException w:name="List Continue 3" w:semiHidden="1" w:unhideWhenUsed="1"/>
-    <w:lsdException w:name="List Continue 4" w:semiHidden="1" w:unhideWhenUsed="1"/>
-    <w:lsdException w:name="List Continue 5" w:semiHidden="1" w:unhideWhenUsed="1"/>
-    <w:lsdException w:name="Message Header" w:semiHidden="1" w:unhideWhenUsed="1"/>
-    <w:lsdException w:name="Subtitle" w:uiPriority="11" w:qFormat="1"/>
-    <w:lsdException w:name="Salutation" w:semiHidden="1" w:unhideWhenUsed="1"/>
-    <w:lsdException w:name="Date" w:semiHidden="1" w:unhideWhenUsed="1"/>
-    <w:lsdException w:name="Body Text First Indent" w:semiHidden="1" w:unhideWhenUsed="1"/>
-    <w:lsdException w:name="Body Text First Indent 2" w:semiHidden="1" w:unhideWhenUsed="1"/>
-    <w:lsdException w:name="Note Heading" w:semiHidden="1" w:unhideWhenUsed="1"/>
-    <w:lsdException w:name="Body Text 2" w:semiHidden="1" w:unhideWhenUsed="1"/>
-    <w:lsdException w:name="Body Text 3" w:semiHidden="1" w:unhideWhenUsed="1"/>
-    <w:lsdException w:name="Body Text Indent 2" w:semiHidden="1" w:unhideWhenUsed="1"/>
-    <w:lsdException w:name="Body Text Indent 3" w:semiHidden="1" w:unhideWhenUsed="1"/>
-    <w:lsdException w:name="Block Text" w:semiHidden="1" w:unhideWhenUsed="1"/>
-    <w:lsdException w:name="Hyperlink" w:semiHidden="1" w:unhideWhenUsed="1"/>
-    <w:lsdException w:name="FollowedHyperlink" w:semiHidden="1" w:unhideWhenUsed="1"/>
-    <w:lsdException w:name="Strong" w:uiPriority="22" w:qFormat="1"/>
-    <w:lsdException w:name="Emphasis" w:uiPriority="20" w:qFormat="1"/>
-    <w:lsdException w:name="Document Map" w:semiHidden="1" w:unhideWhenUsed="1"/>
-    <w:lsdException w:name="Plain Text" w:semiHidden="1" w:unhideWhenUsed="1"/>
-    <w:lsdException w:name="E-mail Signature" w:semiHidden="1" w:unhideWhenUsed="1"/>
-    <w:lsdException w:name="HTML Top of Form" w:semiHidden="1" w:unhideWhenUsed="1"/>
-    <w:lsdException w:name="HTML Bottom of Form" w:semiHidden="1" w:unhideWhenUsed="1"/>
-    <w:lsdException w:name="Normal (Web)" w:semiHidden="1" w:unhideWhenUsed="1"/>
-    <w:lsdException w:name="HTML Acronym" w:semiHidden="1" w:unhideWhenUsed="1"/>
-    <w:lsdException w:name="HTML Address" w:semiHidden="1" w:unhideWhenUsed="1"/>
-    <w:lsdException w:name="HTML Cite" w:semiHidden="1" w:unhideWhenUsed="1"/>
-    <w:lsdException w:name="HTML Code" w:semiHidden="1" w:unhideWhenUsed="1"/>
-    <w:lsdException w:name="HTML Definition" w:semiHidden="1" w:unhideWhenUsed="1"/>
-    <w:lsdException w:name="HTML Keyboard" w:semiHidden="1" w:unhideWhenUsed="1"/>
-    <w:lsdException w:name="HTML Preformatted" w:semiHidden="1" w:unhideWhenUsed="1"/>
-    <w:lsdException w:name="HTML Sample" w:semiHidden="1" w:unhideWhenUsed="1"/>
-    <w:lsdException w:name="HTML Typewriter" w:semiHidden="1" w:unhideWhenUsed="1"/>
-    <w:lsdException w:name="HTML Variable" w:semiHidden="1" w:unhideWhenUsed="1"/>
-    <w:lsdException w:name="Normal Table" w:semiHidden="1" w:unhideWhenUsed="1"/>
-    <w:lsdException w:name="annotation subject" w:semiHidden="1" w:unhideWhenUsed="1"/>
-    <w:lsdException w:name="No List" w:semiHidden="1" w:unhideWhenUsed="1"/>
-    <w:lsdException w:name="Outline List 1" w:semiHidden="1" w:unhideWhenUsed="1"/>
-    <w:lsdException w:name="Outline List 2" w:semiHidden="1" w:unhideWhenUsed="1"/>
-    <w:lsdException w:name="Outline List 3" w:semiHidden="1" w:unhideWhenUsed="1"/>
-    <w:lsdException w:name="Table Simple 1" w:semiHidden="1" w:unhideWhenUsed="1"/>
-    <w:lsdException w:name="Table Simple 2" w:semiHidden="1" w:unhideWhenUsed="1"/>
-    <w:lsdException w:name="Table Simple 3" w:semiHidden="1" w:unhideWhenUsed="1"/>
-    <w:lsdException w:name="Table Classic 1" w:semiHidden="1" w:unhideWhenUsed="1"/>
-    <w:lsdException w:name="Table Classic 2" w:semiHidden="1" w:unhideWhenUsed="1"/>
-    <w:lsdException w:name="Table Classic 3" w:semiHidden="1" w:unhideWhenUsed="1"/>
-    <w:lsdException w:name="Table Classic 4" w:semiHidden="1" w:unhideWhenUsed="1"/>
-    <w:lsdException w:name="Table Colorful 1" w:semiHidden="1" w:unhideWhenUsed="1"/>
-    <w:lsdException w:name="Table Colorful 2" w:semiHidden="1" w:unhideWhenUsed="1"/>
-    <w:lsdException w:name="Table Colorful 3" w:semiHidden="1" w:unhideWhenUsed="1"/>
-    <w:lsdException w:name="Table Columns 1" w:semiHidden="1" w:unhideWhenUsed="1"/>
-    <w:lsdException w:name="Table Columns 2" w:semiHidden="1" w:unhideWhenUsed="1"/>
-    <w:lsdException w:name="Table Columns 3" w:semiHidden="1" w:unhideWhenUsed="1"/>
-    <w:lsdException w:name="Table Columns 4" w:semiHidden="1" w:unhideWhenUsed="1"/>
-    <w:lsdException w:name="Table Columns 5" w:semiHidden="1" w:unhideWhenUsed="1"/>
-    <w:lsdException w:name="Table Grid 1" w:semiHidden="1" w:unhideWhenUsed="1"/>
-    <w:lsdException w:name="Table Grid 2" w:semiHidden="1" w:unhideWhenUsed="1"/>
-    <w:lsdException w:name="Table Grid 3" w:semiHidden="1" w:unhideWhenUsed="1"/>
-    <w:lsdException w:name="Table Grid 4" w:semiHidden="1" w:unhideWhenUsed="1"/>
-    <w:lsdException w:name="Table Grid 5" w:semiHidden="1" w:unhideWhenUsed="1"/>
-    <w:lsdException w:name="Table Grid 6" w:semiHidden="1" w:unhideWhenUsed="1"/>
-    <w:lsdException w:name="Table Grid 7" w:semiHidden="1" w:unhideWhenUsed="1"/>
-    <w:lsdException w:name="Table Grid 8" w:semiHidden="1" w:unhideWhenUsed="1"/>
-    <w:lsdException w:name="Table List 1" w:semiHidden="1" w:unhideWhenUsed="1"/>
-    <w:lsdException w:name="Table List 2" w:semiHidden="1" w:unhideWhenUsed="1"/>
-    <w:lsdException w:name="Table List 3" w:semiHidden="1" w:unhideWhenUsed="1"/>
-    <w:lsdException w:name="Table List 4" w:semiHidden="1" w:unhideWhenUsed="1"/>
-    <w:lsdException w:name="Table List 5" w:semiHidden="1" w:unhideWhenUsed="1"/>
-    <w:lsdException w:name="Table List 6" w:semiHidden="1" w:unhideWhenUsed="1"/>
-    <w:lsdException w:name="Table List 7" w:semiHidden="1" w:unhideWhenUsed="1"/>
-    <w:lsdException w:name="Table List 8" w:semiHidden="1" w:unhideWhenUsed="1"/>
-    <w:lsdException w:name="Table 3D effects 1" w:semiHidden="1" w:unhideWhenUsed="1"/>
-    <w:lsdException w:name="Table 3D effects 2" w:semiHidden="1" w:unhideWhenUsed="1"/>
-    <w:lsdException w:name="Table 3D effects 3" w:semiHidden="1" w:unhideWhenUsed="1"/>
-    <w:lsdException w:name="Table Contemporary" w:semiHidden="1" w:unhideWhenUsed="1"/>
-    <w:lsdException w:name="Table Elegant" w:semiHidden="1" w:unhideWhenUsed="1"/>
-    <w:lsdException w:name="Table Professional" w:semiHidden="1" w:unhideWhenUsed="1"/>
-    <w:lsdException w:name="Table Subtle 1" w:semiHidden="1" w:unhideWhenUsed="1"/>
-    <w:lsdException w:name="Table Subtle 2" w:semiHidden="1" w:unhideWhenUsed="1"/>
-    <w:lsdException w:name="Table Web 1" w:semiHidden="1" w:unhideWhenUsed="1"/>
-    <w:lsdException w:name="Table Web 2" w:semiHidden="1" w:unhideWhenUsed="1"/>
-    <w:lsdException w:name="Table Web 3" w:semiHidden="1" w:unhideWhenUsed="1"/>
-    <w:lsdException w:name="Balloon Text" w:semiHidden="1" w:unhideWhenUsed="1"/>
-    <w:lsdException w:name="Table Grid" w:uiPriority="59"/>
-    <w:lsdException w:name="Table Theme" w:semiHidden="1" w:unhideWhenUsed="1"/>
-    <w:lsdException w:name="Placeholder Text" w:semiHidden="1"/>
-    <w:lsdException w:name="No Spacing" w:uiPriority="1" w:qFormat="1"/>
-    <w:lsdException w:name="Light Shading" w:uiPriority="60"/>
-    <w:lsdException w:name="Light List" w:uiPriority="61"/>
-    <w:lsdException w:name="Light Grid" w:uiPriority="62"/>
-    <w:lsdException w:name="Medium Shading 1" w:uiPriority="63"/>
-    <w:lsdException w:name="Medium Shading 2" w:uiPriority="64"/>
-    <w:lsdException w:name="Medium List 1" w:uiPriority="65"/>
-    <w:lsdException w:name="Medium List 2" w:uiPriority="66"/>
-    <w:lsdException w:name="Medium Grid 1" w:uiPriority="67"/>
-    <w:lsdException w:name="Medium Grid 2" w:uiPriority="68"/>
-    <w:lsdException w:name="Medium Grid 3" w:uiPriority="69"/>
-    <w:lsdException w:name="Dark List" w:uiPriority="70"/>
-    <w:lsdException w:name="Colorful Shading" w:uiPriority="71"/>
-    <w:lsdException w:name="Colorful List" w:uiPriority="72"/>
-    <w:lsdException w:name="Colorful Grid" w:uiPriority="73"/>
-    <w:lsdException w:name="Light Shading Accent 1" w:uiPriority="60"/>
-    <w:lsdException w:name="Light List Accent 1" w:uiPriority="61"/>
-    <w:lsdException w:name="Light Grid Accent 1" w:uiPriority="62"/>
-    <w:lsdException w:name="Medium Shading 1 Accent 1" w:uiPriority="63"/>
-    <w:lsdException w:name="Medium Shading 2 Accent 1" w:uiPriority="64"/>
-    <w:lsdException w:name="Medium List 1 Accent 1" w:uiPriority="65"/>
-    <w:lsdException w:name="Revision" w:semiHidden="1"/>
-    <w:lsdException w:name="List Paragraph" w:uiPriority="34" w:qFormat="1"/>
-    <w:lsdException w:name="Quote" w:uiPriority="29" w:qFormat="1"/>
-    <w:lsdException w:name="Intense Quote" w:uiPriority="30" w:qFormat="1"/>
-    <w:lsdException w:name="Medium List 2 Accent 1" w:uiPriority="66"/>
-    <w:lsdException w:name="Medium Grid 1 Accent 1" w:uiPriority="67"/>
-    <w:lsdException w:name="Medium Grid 2 Accent 1" w:uiPriority="68"/>
-    <w:lsdException w:name="Medium Grid 3 Accent 1" w:uiPriority="69"/>
-    <w:lsdException w:name="Dark List Accent 1" w:uiPriority="70"/>
-    <w:lsdException w:name="Colorful Shading Accent 1" w:uiPriority="71"/>
-    <w:lsdException w:name="Colorful List Accent 1" w:uiPriority="72"/>
-    <w:lsdException w:name="Colorful Grid Accent 1" w:uiPriority="73"/>
-    <w:lsdException w:name="Light Shading Accent 2" w:uiPriority="60"/>
-    <w:lsdException w:name="Light List Accent 2" w:uiPriority="61"/>
-    <w:lsdException w:name="Light Grid Accent 2" w:uiPriority="62"/>
-    <w:lsdException w:name="Medium Shading 1 Accent 2" w:uiPriority="63"/>
-    <w:lsdException w:name="Medium Shading 2 Accent 2" w:uiPriority="64"/>
-    <w:lsdException w:name="Medium List 1 Accent 2" w:uiPriority="65"/>
-    <w:lsdException w:name="Medium List 2 Accent 2" w:uiPriority="66"/>
-    <w:lsdException w:name="Medium Grid 1 Accent 2" w:uiPriority="67"/>
-    <w:lsdException w:name="Medium Grid 2 Accent 2" w:uiPriority="68"/>
-    <w:lsdException w:name="Medium Grid 3 Accent 2" w:uiPriority="69"/>
-    <w:lsdException w:name="Dark List Accent 2" w:uiPriority="70"/>
-    <w:lsdException w:name="Colorful Shading Accent 2" w:uiPriority="71"/>
-    <w:lsdException w:name="Colorful List Accent 2" w:uiPriority="72"/>
-    <w:lsdException w:name="Colorful Grid Accent 2" w:uiPriority="73"/>
-    <w:lsdException w:name="Light Shading Accent 3" w:uiPriority="60"/>
-    <w:lsdException w:name="Light List Accent 3" w:uiPriority="61"/>
-    <w:lsdException w:name="Light Grid Accent 3" w:uiPriority="62"/>
-    <w:lsdException w:name="Medium Shading 1 Accent 3" w:uiPriority="63"/>
-    <w:lsdException w:name="Medium Shading 2 Accent 3" w:uiPriority="64"/>
-    <w:lsdException w:name="Medium List 1 Accent 3" w:uiPriority="65"/>
-    <w:lsdException w:name="Medium List 2 Accent 3" w:uiPriority="66"/>
-    <w:lsdException w:name="Medium Grid 1 Accent 3" w:uiPriority="67"/>
-    <w:lsdException w:name="Medium Grid 2 Accent 3" w:uiPriority="68"/>
-    <w:lsdException w:name="Medium Grid 3 Accent 3" w:uiPriority="69"/>
-    <w:lsdException w:name="Dark List Accent 3" w:uiPriority="70"/>
-    <w:lsdException w:name="Colorful Shading Accent 3" w:uiPriority="71"/>
-    <w:lsdException w:name="Colorful List Accent 3" w:uiPriority="72"/>
-    <w:lsdException w:name="Colorful Grid Accent 3" w:uiPriority="73"/>
-    <w:lsdException w:name="Light Shading Accent 4" w:uiPriority="60"/>
-    <w:lsdException w:name="Light List Accent 4" w:uiPriority="61"/>
-    <w:lsdException w:name="Light Grid Accent 4" w:uiPriority="62"/>
-    <w:lsdException w:name="Medium Shading 1 Accent 4" w:uiPriority="63"/>
-    <w:lsdException w:name="Medium Shading 2 Accent 4" w:uiPriority="64"/>
-    <w:lsdException w:name="Medium List 1 Accent 4" w:uiPriority="65"/>
-    <w:lsdException w:name="Medium List 2 Accent 4" w:uiPriority="66"/>
-    <w:lsdException w:name="Medium Grid 1 Accent 4" w:uiPriority="67"/>
-    <w:lsdException w:name="Medium Grid 2 Accent 4" w:uiPriority="68"/>
-    <w:lsdException w:name="Medium Grid 3 Accent 4" w:uiPriority="69"/>
-    <w:lsdException w:name="Dark List Accent 4" w:uiPriority="70"/>
-    <w:lsdException w:name="Colorful Shading Accent 4" w:uiPriority="71"/>
-    <w:lsdException w:name="Colorful List Accent 4" w:uiPriority="72"/>
-    <w:lsdException w:name="Colorful Grid Accent 4" w:uiPriority="73"/>
-    <w:lsdException w:name="Light Shading Accent 5" w:uiPriority="60"/>
-    <w:lsdException w:name="Light List Accent 5" w:uiPriority="61"/>
-    <w:lsdException w:name="Light Grid Accent 5" w:uiPriority="62"/>
-    <w:lsdException w:name="Medium Shading 1 Accent 5" w:uiPriority="63"/>
-    <w:lsdException w:name="Medium Shading 2 Accent 5" w:uiPriority="64"/>
-    <w:lsdException w:name="Medium List 1 Accent 5" w:uiPriority="65"/>
-    <w:lsdException w:name="Medium List 2 Accent 5" w:uiPriority="66"/>
-    <w:lsdException w:name="Medium Grid 1 Accent 5" w:uiPriority="67"/>
-    <w:lsdException w:name="Medium Grid 2 Accent 5" w:uiPriority="68"/>
-    <w:lsdException w:name="Medium Grid 3 Accent 5" w:uiPriority="69"/>
-    <w:lsdException w:name="Dark List Accent 5" w:uiPriority="70"/>
-    <w:lsdException w:name="Colorful Shading Accent 5" w:uiPriority="71"/>
-    <w:lsdException w:name="Colorful List Accent 5" w:uiPriority="72"/>
-    <w:lsdException w:name="Colorful Grid Accent 5" w:uiPriority="73"/>
-    <w:lsdException w:name="Light Shading Accent 6" w:uiPriority="60"/>
-    <w:lsdException w:name="Light List Accent 6" w:uiPriority="61"/>
-    <w:lsdException w:name="Light Grid Accent 6" w:uiPriority="62"/>
-    <w:lsdException w:name="Medium Shading 1 Accent 6" w:uiPriority="63"/>
-    <w:lsdException w:name="Medium Shading 2 Accent 6" w:uiPriority="64"/>
-    <w:lsdException w:name="Medium List 1 Accent 6" w:uiPriority="65"/>
-    <w:lsdException w:name="Medium List 2 Accent 6" w:uiPriority="66"/>
-    <w:lsdException w:name="Medium Grid 1 Accent 6" w:uiPriority="67"/>
-    <w:lsdException w:name="Medium Grid 2 Accent 6" w:uiPriority="68"/>
-    <w:lsdException w:name="Medium Grid 3 Accent 6" w:uiPriority="69"/>
-    <w:lsdException w:name="Dark List Accent 6" w:uiPriority="70"/>
-    <w:lsdException w:name="Colorful Shading Accent 6" w:uiPriority="71"/>
-    <w:lsdException w:name="Colorful List Accent 6" w:uiPriority="72"/>
-    <w:lsdException w:name="Colorful Grid Accent 6" w:uiPriority="73"/>
-    <w:lsdException w:name="Subtle Emphasis" w:uiPriority="19" w:qFormat="1"/>
-    <w:lsdException w:name="Intense Emphasis" w:uiPriority="21" w:qFormat="1"/>
-    <w:lsdException w:name="Subtle Reference" w:uiPriority="31" w:qFormat="1"/>
-    <w:lsdException w:name="Intense Reference" w:uiPriority="32" w:qFormat="1"/>
-    <w:lsdException w:name="Book Title" w:uiPriority="33" w:qFormat="1"/>
-    <w:lsdException w:name="Bibliography" w:semiHidden="1" w:uiPriority="37" w:unhideWhenUsed="1"/>
-    <w:lsdException w:name="TOC Heading" w:semiHidden="1" w:uiPriority="39" w:unhideWhenUsed="1" w:qFormat="1"/>
-    <w:lsdException w:name="Grid Table 4" w:uiPriority="49"/>
-    <w:lsdException w:name="Grid Table 5 Dark" w:uiPriority="50"/>
-    <w:lsdException w:name="Grid Table 6 Colorful" w:uiPriority="51"/>
-    <w:lsdException w:name="Grid Table 7 Colorful" w:uiPriority="52"/>
-    <w:lsdException w:name="Grid Table 1 Light Accent 1" w:uiPriority="46"/>
-    <w:lsdException w:name="Grid Table 2 Accent 1" w:uiPriority="47"/>
-    <w:lsdException w:name="Grid Table 3 Accent 1" w:uiPriority="48"/>
-    <w:lsdException w:name="Grid Table 4 Accent 1" w:uiPriority="49"/>
-    <w:lsdException w:name="Grid Table 5 Dark Accent 1" w:uiPriority="50"/>
-    <w:lsdException w:name="Grid Table 6 Colorful Accent 1" w:uiPriority="51"/>
-    <w:lsdException w:name="Grid Table 7 Colorful Accent 1" w:uiPriority="52"/>
-    <w:lsdException w:name="Grid Table 1 Light Accent 2" w:uiPriority="46"/>
-    <w:lsdException w:name="Grid Table 2 Accent 2" w:uiPriority="47"/>
-    <w:lsdException w:name="Grid Table 3 Accent 2" w:uiPriority="48"/>
-    <w:lsdException w:name="Grid Table 4 Accent 2" w:uiPriority="49"/>
-    <w:lsdException w:name="Grid Table 5 Dark Accent 2" w:uiPriority="50"/>
-    <w:lsdException w:name="Grid Table 6 Colorful Accent 2" w:uiPriority="51"/>
-    <w:lsdException w:name="Grid Table 7 Colorful Accent 2" w:uiPriority="52"/>
-    <w:lsdException w:name="Grid Table 1 Light Accent 3" w:uiPriority="46"/>
-    <w:lsdException w:name="Grid Table 2 Accent 3" w:uiPriority="47"/>
-    <w:lsdException w:name="Grid Table 3 Accent 3" w:uiPriority="48"/>
-    <w:lsdException w:name="Grid Table 4 Accent 3" w:uiPriority="49"/>
-    <w:lsdException w:name="Grid Table 5 Dark Accent 3" w:uiPriority="50"/>
-    <w:lsdException w:name="Grid Table 6 Colorful Accent 3" w:uiPriority="51"/>
-    <w:lsdException w:name="Grid Table 7 Colorful Accent 3" w:uiPriority="52"/>
-    <w:lsdException w:name="Grid Table 1 Light Accent 4" w:uiPriority="46"/>
-    <w:lsdException w:name="Grid Table 2 Accent 4" w:uiPriority="47"/>
-    <w:lsdException w:name="Grid Table 3 Accent 4" w:uiPriority="48"/>
-    <w:lsdException w:name="Grid Table 4 Accent 4" w:uiPriority="49"/>
-    <w:lsdException w:name="Grid Table 5 Dark Accent 4" w:uiPriority="50"/>
-    <w:lsdException w:name="Grid Table 6 Colorful Accent 4" w:uiPriority="51"/>
-    <w:lsdException w:name="Grid Table 7 Colorful Accent 4" w:uiPriority="52"/>
-    <w:lsdException w:name="Grid Table 1 Light Accent 5" w:uiPriority="46"/>
-    <w:lsdException w:name="Grid Table 2 Accent 5" w:uiPriority="47"/>
-    <w:lsdException w:name="Grid Table 3 Accent 5" w:uiPriority="48"/>
-    <w:lsdException w:name="Grid Table 4 Accent 5" w:uiPriority="49"/>
-    <w:lsdException w:name="Grid Table 5 Dark Accent 5" w:uiPriority="50"/>
-    <w:lsdException w:name="Grid Table 6 Colorful Accent 5" w:uiPriority="51"/>
-    <w:lsdException w:name="Grid Table 7 Colorful Accent 5" w:uiPriority="52"/>
-    <w:lsdException w:name="Grid Table 1 Light Accent 6" w:uiPriority="46"/>
-    <w:lsdException w:name="Grid Table 2 Accent 6" w:uiPriority="47"/>
-    <w:lsdException w:name="Grid Table 3 Accent 6" w:uiPriority="48"/>
-    <w:lsdException w:name="Grid Table 4 Accent 6" w:uiPriority="49"/>
-    <w:lsdException w:name="Grid Table 5 Dark Accent 6" w:uiPriority="50"/>
-    <w:lsdException w:name="Grid Table 6 Colorful Accent 6" w:uiPriority="51"/>
-    <w:lsdException w:name="Grid Table 7 Colorful Accent 6" w:uiPriority="52"/>
-    <w:lsdException w:name="List Table 1 Light" w:uiPriority="46"/>
-    <w:lsdException w:name="List Table 2" w:uiPriority="47"/>
-    <w:lsdException w:name="List Table 3" w:uiPriority="48"/>
-    <w:lsdException w:name="List Table 4" w:uiPriority="49"/>
-    <w:lsdException w:name="List Table 5 Dark" w:uiPriority="50"/>
-    <w:lsdException w:name="List Table 6 Colorful" w:uiPriority="51"/>
-    <w:lsdException w:name="List Table 7 Colorful" w:uiPriority="52"/>
-    <w:lsdException w:name="List Table 1 Light Accent 1" w:uiPriority="46"/>
-    <w:lsdException w:name="List Table 2 Accent 1" w:uiPriority="47"/>
-    <w:lsdException w:name="List Table 3 Accent 1" w:uiPriority="48"/>
-    <w:lsdException w:name="List Table 4 Accent 1" w:uiPriority="49"/>
-    <w:lsdException w:name="List Table 5 Dark Accent 1" w:uiPriority="50"/>
-    <w:lsdException w:name="List Table 6 Colorful Accent 1" w:uiPriority="51"/>
-    <w:lsdException w:name="List Table 7 Colorful Accent 1" w:uiPriority="52"/>
-    <w:lsdException w:name="List Table 1 Light Accent 2" w:uiPriority="46"/>
-    <w:lsdException w:name="List Table 2 Accent 2" w:uiPriority="47"/>
-    <w:lsdException w:name="List Table 3 Accent 2" w:uiPriority="48"/>
-    <w:lsdException w:name="List Table 4 Accent 2" w:uiPriority="49"/>
-    <w:lsdException w:name="List Table 5 Dark Accent 2" w:uiPriority="50"/>
-    <w:lsdException w:name="List Table 6 Colorful Accent 2" w:uiPriority="51"/>
-    <w:lsdException w:name="List Table 7 Colorful Accent 2" w:uiPriority="52"/>
-    <w:lsdException w:name="List Table 1 Light Accent 3" w:uiPriority="46"/>
-    <w:lsdException w:name="List Table 2 Accent 3" w:uiPriority="47"/>
-    <w:lsdException w:name="List Table 3 Accent 3" w:uiPriority="48"/>
-    <w:lsdException w:name="List Table 4 Accent 3" w:uiPriority="49"/>
-    <w:lsdException w:name="List Table 5 Dark Accent 3" w:uiPriority="50"/>
-    <w:lsdException w:name="List Table 6 Colorful Accent 3" w:uiPriority="51"/>
-    <w:lsdException w:name="List Table 7 Colorful Accent 3" w:uiPriority="52"/>
-    <w:lsdException w:name="List Table 1 Light Accent 4" w:uiPriority="46"/>
-    <w:lsdException w:name="List Table 2 Accent 4" w:uiPriority="47"/>
-    <w:lsdException w:name="List Table 3 Accent 4" w:uiPriority="48"/>
-    <w:lsdException w:name="List Table 4 Accent 4" w:uiPriority="49"/>
-    <w:lsdException w:name="List Table 5 Dark Accent 4" w:uiPriority="50"/>
-    <w:lsdException w:name="List Table 6 Colorful Accent 4" w:uiPriority="51"/>
-    <w:lsdException w:name="List Table 7 Colorful Accent 4" w:uiPriority="52"/>
-    <w:lsdException w:name="List Table 1 Light Accent 5" w:uiPriority="46"/>
-    <w:lsdException w:name="List Table 2 Accent 5" w:uiPriority="47"/>
-    <w:lsdException w:name="List Table 3 Accent 5" w:uiPriority="48"/>
-    <w:lsdException w:name="List Table 4 Accent 5" w:uiPriority="49"/>
-    <w:lsdException w:name="List Table 5 Dark Accent 5" w:uiPriority="50"/>
-    <w:lsdException w:name="List Table 6 Colorful Accent 5" w:uiPriority="51"/>
-    <w:lsdException w:name="List Table 7 Colorful Accent 5" w:uiPriority="52"/>
-    <w:lsdException w:name="List Table 1 Light Accent 6" w:uiPriority="46"/>
-    <w:lsdException w:name="List Table 2 Accent 6" w:uiPriority="47"/>
-    <w:lsdException w:name="List Table 3 Accent 6" w:uiPriority="48"/>
-    <w:lsdException w:name="List Table 4 Accent 6" w:uiPriority="49"/>
-    <w:lsdException w:name="List Table 5 Dark Accent 6" w:uiPriority="50"/>
-    <w:lsdException w:name="List Table 6 Colorful Accent 6" w:uiPriority="51"/>
-    <w:lsdException w:name="List Table 7 Colorful Accent 6" w:uiPriority="52"/>
+  <w:latentStyles w:defLockedState="0" w:defUIPriority="99" w:defSemiHidden="1" w:defUnhideWhenUsed="1" w:defQFormat="0" w:count="267">
+    <w:lsdException w:name="Normal" w:semiHidden="0" w:uiPriority="0" w:unhideWhenUsed="0" w:qFormat="1"/>
+    <w:lsdException w:name="heading 1" w:semiHidden="0" w:uiPriority="9" w:unhideWhenUsed="0" w:qFormat="1"/>
+    <w:lsdException w:name="heading 2" w:uiPriority="9" w:qFormat="1"/>
+    <w:lsdException w:name="heading 3" w:uiPriority="9" w:qFormat="1"/>
+    <w:lsdException w:name="heading 4" w:uiPriority="9" w:qFormat="1"/>
+    <w:lsdException w:name="heading 5" w:uiPriority="9" w:qFormat="1"/>
+    <w:lsdException w:name="heading 6" w:uiPriority="9" w:qFormat="1"/>
+    <w:lsdException w:name="heading 7" w:uiPriority="9" w:qFormat="1"/>
+    <w:lsdException w:name="heading 8" w:uiPriority="9" w:qFormat="1"/>
+    <w:lsdException w:name="heading 9" w:uiPriority="9" w:qFormat="1"/>
+    <w:lsdException w:name="toc 1" w:uiPriority="39"/>
+    <w:lsdException w:name="toc 2" w:uiPriority="39"/>
+    <w:lsdException w:name="toc 3" w:uiPriority="39"/>
+    <w:lsdException w:name="toc 4" w:uiPriority="39"/>
+    <w:lsdException w:name="toc 5" w:uiPriority="39"/>
+    <w:lsdException w:name="toc 6" w:uiPriority="39"/>
+    <w:lsdException w:name="toc 7" w:uiPriority="39"/>
+    <w:lsdException w:name="toc 8" w:uiPriority="39"/>
+    <w:lsdException w:name="toc 9" w:uiPriority="39"/>
+    <w:lsdException w:name="caption" w:uiPriority="35"/>
+    <w:lsdException w:name="Title" w:semiHidden="0" w:uiPriority="10" w:unhideWhenUsed="0" w:qFormat="1"/>
+    <w:lsdException w:name="Default Paragraph Font" w:uiPriority="1"/>
+    <w:lsdException w:name="Subtitle" w:semiHidden="0" w:uiPriority="11" w:unhideWhenUsed="0" w:qFormat="1"/>
+    <w:lsdException w:name="Strong" w:semiHidden="0" w:uiPriority="22" w:unhideWhenUsed="0" w:qFormat="1"/>
+    <w:lsdException w:name="Emphasis" w:semiHidden="0" w:uiPriority="20" w:unhideWhenUsed="0" w:qFormat="1"/>
+    <w:lsdException w:name="Table Grid" w:semiHidden="0" w:uiPriority="59" w:unhideWhenUsed="0"/>
+    <w:lsdException w:name="Placeholder Text" w:unhideWhenUsed="0"/>
+    <w:lsdException w:name="No Spacing" w:semiHidden="0" w:uiPriority="1" w:unhideWhenUsed="0" w:qFormat="1"/>
+    <w:lsdException w:name="Light Shading" w:semiHidden="0" w:uiPriority="60" w:unhideWhenUsed="0"/>
+    <w:lsdException w:name="Light List" w:semiHidden="0" w:uiPriority="61" w:unhideWhenUsed="0"/>
+    <w:lsdException w:name="Light Grid" w:semiHidden="0" w:uiPriority="62" w:unhideWhenUsed="0"/>
+    <w:lsdException w:name="Medium Shading 1" w:semiHidden="0" w:uiPriority="63" w:unhideWhenUsed="0"/>
+    <w:lsdException w:name="Medium Shading 2" w:semiHidden="0" w:uiPriority="64" w:unhideWhenUsed="0"/>
+    <w:lsdException w:name="Medium List 1" w:semiHidden="0" w:uiPriority="65" w:unhideWhenUsed="0"/>
+    <w:lsdException w:name="Medium List 2" w:semiHidden="0" w:uiPriority="66" w:unhideWhenUsed="0"/>
+    <w:lsdException w:name="Medium Grid 1" w:semiHidden="0" w:uiPriority="67" w:unhideWhenUsed="0"/>
+    <w:lsdException w:name="Medium Grid 2" w:semiHidden="0" w:uiPriority="68" w:unhideWhenUsed="0"/>
+    <w:lsdException w:name="Medium Grid 3" w:semiHidden="0" w:uiPriority="69" w:unhideWhenUsed="0"/>
+    <w:lsdException w:name="Dark List" w:semiHidden="0" w:uiPriority="70" w:unhideWhenUsed="0"/>
+    <w:lsdException w:name="Colorful Shading" w:semiHidden="0" w:uiPriority="71" w:unhideWhenUsed="0"/>
+    <w:lsdException w:name="Colorful List" w:semiHidden="0" w:uiPriority="72" w:unhideWhenUsed="0"/>
+    <w:lsdException w:name="Colorful Grid" w:semiHidden="0" w:uiPriority="73" w:unhideWhenUsed="0"/>
+    <w:lsdException w:name="Light Shading Accent 1" w:semiHidden="0" w:uiPriority="60" w:unhideWhenUsed="0"/>
+    <w:lsdException w:name="Light List Accent 1" w:semiHidden="0" w:uiPriority="61" w:unhideWhenUsed="0"/>
+    <w:lsdException w:name="Light Grid Accent 1" w:semiHidden="0" w:uiPriority="62" w:unhideWhenUsed="0"/>
+    <w:lsdException w:name="Medium Shading 1 Accent 1" w:semiHidden="0" w:uiPriority="63" w:unhideWhenUsed="0"/>
+    <w:lsdException w:name="Medium Shading 2 Accent 1" w:semiHidden="0" w:uiPriority="64" w:unhideWhenUsed="0"/>
+    <w:lsdException w:name="Medium List 1 Accent 1" w:semiHidden="0" w:uiPriority="65" w:unhideWhenUsed="0"/>
+    <w:lsdException w:name="Revision" w:unhideWhenUsed="0"/>
+    <w:lsdException w:name="List Paragraph" w:semiHidden="0" w:uiPriority="34" w:unhideWhenUsed="0" w:qFormat="1"/>
+    <w:lsdException w:name="Quote" w:semiHidden="0" w:uiPriority="29" w:unhideWhenUsed="0" w:qFormat="1"/>
+    <w:lsdException w:name="Intense Quote" w:semiHidden="0" w:uiPriority="30" w:unhideWhenUsed="0" w:qFormat="1"/>
+    <w:lsdException w:name="Medium List 2 Accent 1" w:semiHidden="0" w:uiPriority="66" w:unhideWhenUsed="0"/>
+    <w:lsdException w:name="Medium Grid 1 Accent 1" w:semiHidden="0" w:uiPriority="67" w:unhideWhenUsed="0"/>
+    <w:lsdException w:name="Medium Grid 2 Accent 1" w:semiHidden="0" w:uiPriority="68" w:unhideWhenUsed="0"/>
+    <w:lsdException w:name="Medium Grid 3 Accent 1" w:semiHidden="0" w:uiPriority="69" w:unhideWhenUsed="0"/>
+    <w:lsdException w:name="Dark List Accent 1" w:semiHidden="0" w:uiPriority="70" w:unhideWhenUsed="0"/>
+    <w:lsdException w:name="Colorful Shading Accent 1" w:semiHidden="0" w:uiPriority="71" w:unhideWhenUsed="0"/>
+    <w:lsdException w:name="Colorful List Accent 1" w:semiHidden="0" w:uiPriority="72" w:unhideWhenUsed="0"/>
+    <w:lsdException w:name="Colorful Grid Accent 1" w:semiHidden="0" w:uiPriority="73" w:unhideWhenUsed="0"/>
+    <w:lsdException w:name="Light Shading Accent 2" w:semiHidden="0" w:uiPriority="60" w:unhideWhenUsed="0"/>
+    <w:lsdException w:name="Light List Accent 2" w:semiHidden="0" w:uiPriority="61" w:unhideWhenUsed="0"/>
+    <w:lsdException w:name="Light Grid Accent 2" w:semiHidden="0" w:uiPriority="62" w:unhideWhenUsed="0"/>
+    <w:lsdException w:name="Medium Shading 1 Accent 2" w:semiHidden="0" w:uiPriority="63" w:unhideWhenUsed="0"/>
+    <w:lsdException w:name="Medium Shading 2 Accent 2" w:semiHidden="0" w:uiPriority="64" w:unhideWhenUsed="0"/>
+    <w:lsdException w:name="Medium List 1 Accent 2" w:semiHidden="0" w:uiPriority="65" w:unhideWhenUsed="0"/>
+    <w:lsdException w:name="Medium List 2 Accent 2" w:semiHidden="0" w:uiPriority="66" w:unhideWhenUsed="0"/>
+    <w:lsdException w:name="Medium Grid 1 Accent 2" w:semiHidden="0" w:uiPriority="67" w:unhideWhenUsed="0"/>
+    <w:lsdException w:name="Medium Grid 2 Accent 2" w:semiHidden="0" w:uiPriority="68" w:unhideWhenUsed="0"/>
+    <w:lsdException w:name="Medium Grid 3 Accent 2" w:semiHidden="0" w:uiPriority="69" w:unhideWhenUsed="0"/>
+    <w:lsdException w:name="Dark List Accent 2" w:semiHidden="0" w:uiPriority="70" w:unhideWhenUsed="0"/>
+    <w:lsdException w:name="Colorful Shading Accent 2" w:semiHidden="0" w:uiPriority="71" w:unhideWhenUsed="0"/>
+    <w:lsdException w:name="Colorful List Accent 2" w:semiHidden="0" w:uiPriority="72" w:unhideWhenUsed="0"/>
+    <w:lsdException w:name="Colorful Grid Accent 2" w:semiHidden="0" w:uiPriority="73" w:unhideWhenUsed="0"/>
+    <w:lsdException w:name="Light Shading Accent 3" w:semiHidden="0" w:uiPriority="60" w:unhideWhenUsed="0"/>
+    <w:lsdException w:name="Light List Accent 3" w:semiHidden="0" w:uiPriority="61" w:unhideWhenUsed="0"/>
+    <w:lsdException w:name="Light Grid Accent 3" w:semiHidden="0" w:uiPriority="62" w:unhideWhenUsed="0"/>
+    <w:lsdException w:name="Medium Shading 1 Accent 3" w:semiHidden="0" w:uiPriority="63" w:unhideWhenUsed="0"/>
+    <w:lsdException w:name="Medium Shading 2 Accent 3" w:semiHidden="0" w:uiPriority="64" w:unhideWhenUsed="0"/>
+    <w:lsdException w:name="Medium List 1 Accent 3" w:semiHidden="0" w:uiPriority="65" w:unhideWhenUsed="0"/>
+    <w:lsdException w:name="Medium List 2 Accent 3" w:semiHidden="0" w:uiPriority="66" w:unhideWhenUsed="0"/>
+    <w:lsdException w:name="Medium Grid 1 Accent 3" w:semiHidden="0" w:uiPriority="67" w:unhideWhenUsed="0"/>
+    <w:lsdException w:name="Medium Grid 2 Accent 3" w:semiHidden="0" w:uiPriority="68" w:unhideWhenUsed="0"/>
+    <w:lsdException w:name="Medium Grid 3 Accent 3" w:semiHidden="0" w:uiPriority="69" w:unhideWhenUsed="0"/>
+    <w:lsdException w:name="Dark List Accent 3" w:semiHidden="0" w:uiPriority="70" w:unhideWhenUsed="0"/>
+    <w:lsdException w:name="Colorful Shading Accent 3" w:semiHidden="0" w:uiPriority="71" w:unhideWhenUsed="0"/>
+    <w:lsdException w:name="Colorful List Accent 3" w:semiHidden="0" w:uiPriority="72" w:unhideWhenUsed="0"/>
+    <w:lsdException w:name="Colorful Grid Accent 3" w:semiHidden="0" w:uiPriority="73" w:unhideWhenUsed="0"/>
+    <w:lsdException w:name="Light Shading Accent 4" w:semiHidden="0" w:uiPriority="60" w:unhideWhenUsed="0"/>
+    <w:lsdException w:name="Light List Accent 4" w:semiHidden="0" w:uiPriority="61" w:unhideWhenUsed="0"/>
+    <w:lsdException w:name="Light Grid Accent 4" w:semiHidden="0" w:uiPriority="62" w:unhideWhenUsed="0"/>
+    <w:lsdException w:name="Medium Shading 1 Accent 4" w:semiHidden="0" w:uiPriority="63" w:unhideWhenUsed="0"/>
+    <w:lsdException w:name="Medium Shading 2 Accent 4" w:semiHidden="0" w:uiPriority="64" w:unhideWhenUsed="0"/>
+    <w:lsdException w:name="Medium List 1 Accent 4" w:semiHidden="0" w:uiPriority="65" w:unhideWhenUsed="0"/>
+    <w:lsdException w:name="Medium List 2 Accent 4" w:semiHidden="0" w:uiPriority="66" w:unhideWhenUsed="0"/>
+    <w:lsdException w:name="Medium Grid 1 Accent 4" w:semiHidden="0" w:uiPriority="67" w:unhideWhenUsed="0"/>
+    <w:lsdException w:name="Medium Grid 2 Accent 4" w:semiHidden="0" w:uiPriority="68" w:unhideWhenUsed="0"/>
+    <w:lsdException w:name="Medium Grid 3 Accent 4" w:semiHidden="0" w:uiPriority="69" w:unhideWhenUsed="0"/>
+    <w:lsdException w:name="Dark List Accent 4" w:semiHidden="0" w:uiPriority="70" w:unhideWhenUsed="0"/>
+    <w:lsdException w:name="Colorful Shading Accent 4" w:semiHidden="0" w:uiPriority="71" w:unhideWhenUsed="0"/>
+    <w:lsdException w:name="Colorful List Accent 4" w:semiHidden="0" w:uiPriority="72" w:unhideWhenUsed="0"/>
+    <w:lsdException w:name="Colorful Grid Accent 4" w:semiHidden="0" w:uiPriority="73" w:unhideWhenUsed="0"/>
+    <w:lsdException w:name="Light Shading Accent 5" w:semiHidden="0" w:uiPriority="60" w:unhideWhenUsed="0"/>
+    <w:lsdException w:name="Light List Accent 5" w:semiHidden="0" w:uiPriority="61" w:unhideWhenUsed="0"/>
+    <w:lsdException w:name="Light Grid Accent 5" w:semiHidden="0" w:uiPriority="62" w:unhideWhenUsed="0"/>
+    <w:lsdException w:name="Medium Shading 1 Accent 5" w:semiHidden="0" w:uiPriority="63" w:unhideWhenUsed="0"/>
+    <w:lsdException w:name="Medium Shading 2 Accent 5" w:semiHidden="0" w:uiPriority="64" w:unhideWhenUsed="0"/>
+    <w:lsdException w:name="Medium List 1 Accent 5" w:semiHidden="0" w:uiPriority="65" w:unhideWhenUsed="0"/>
+    <w:lsdException w:name="Medium List 2 Accent 5" w:semiHidden="0" w:uiPriority="66" w:unhideWhenUsed="0"/>
+    <w:lsdException w:name="Medium Grid 1 Accent 5" w:semiHidden="0" w:uiPriority="67" w:unhideWhenUsed="0"/>
+    <w:lsdException w:name="Medium Grid 2 Accent 5" w:semiHidden="0" w:uiPriority="68" w:unhideWhenUsed="0"/>
+    <w:lsdException w:name="Medium Grid 3 Accent 5" w:semiHidden="0" w:uiPriority="69" w:unhideWhenUsed="0"/>
+    <w:lsdException w:name="Dark List Accent 5" w:semiHidden="0" w:uiPriority="70" w:unhideWhenUsed="0"/>
+    <w:lsdException w:name="Colorful Shading Accent 5" w:semiHidden="0" w:uiPriority="71" w:unhideWhenUsed="0"/>
+    <w:lsdException w:name="Colorful List Accent 5" w:semiHidden="0" w:uiPriority="72" w:unhideWhenUsed="0"/>
+    <w:lsdException w:name="Colorful Grid Accent 5" w:semiHidden="0" w:uiPriority="73" w:unhideWhenUsed="0"/>
+    <w:lsdException w:name="Light Shading Accent 6" w:semiHidden="0" w:uiPriority="60" w:unhideWhenUsed="0"/>
+    <w:lsdException w:name="Light List Accent 6" w:semiHidden="0" w:uiPriority="61" w:unhideWhenUsed="0"/>
+    <w:lsdException w:name="Light Grid Accent 6" w:semiHidden="0" w:uiPriority="62" w:unhideWhenUsed="0"/>
+    <w:lsdException w:name="Medium Shading 1 Accent 6" w:semiHidden="0" w:uiPriority="63" w:unhideWhenUsed="0"/>
+    <w:lsdException w:name="Medium Shading 2 Accent 6" w:semiHidden="0" w:uiPriority="64" w:unhideWhenUsed="0"/>
+    <w:lsdException w:name="Medium List 1 Accent 6" w:semiHidden="0" w:uiPriority="65" w:unhideWhenUsed="0"/>
+    <w:lsdException w:name="Medium List 2 Accent 6" w:semiHidden="0" w:uiPriority="66" w:unhideWhenUsed="0"/>
+    <w:lsdException w:name="Medium Grid 1 Accent 6" w:semiHidden="0" w:uiPriority="67" w:unhideWhenUsed="0"/>
+    <w:lsdException w:name="Medium Grid 2 Accent 6" w:semiHidden="0" w:uiPriority="68" w:unhideWhenUsed="0"/>
+    <w:lsdException w:name="Medium Grid 3 Accent 6" w:semiHidden="0" w:uiPriority="69" w:unhideWhenUsed="0"/>
+    <w:lsdException w:name="Dark List Accent 6" w:semiHidden="0" w:uiPriority="70" w:unhideWhenUsed="0"/>
+    <w:lsdException w:name="Colorful Shading Accent 6" w:semiHidden="0" w:uiPriority="71" w:unhideWhenUsed="0"/>
+    <w:lsdException w:name="Colorful List Accent 6" w:semiHidden="0" w:uiPriority="72" w:unhideWhenUsed="0"/>
+    <w:lsdException w:name="Colorful Grid Accent 6" w:semiHidden="0" w:uiPriority="73" w:unhideWhenUsed="0"/>
+    <w:lsdException w:name="Subtle Emphasis" w:semiHidden="0" w:uiPriority="19" w:unhideWhenUsed="0" w:qFormat="1"/>
+    <w:lsdException w:name="Intense Emphasis" w:semiHidden="0" w:uiPriority="21" w:unhideWhenUsed="0" w:qFormat="1"/>
+    <w:lsdException w:name="Subtle Reference" w:semiHidden="0" w:uiPriority="31" w:unhideWhenUsed="0" w:qFormat="1"/>
+    <w:lsdException w:name="Intense Reference" w:semiHidden="0" w:uiPriority="32" w:unhideWhenUsed="0" w:qFormat="1"/>
+    <w:lsdException w:name="Book Title" w:semiHidden="0" w:uiPriority="33" w:unhideWhenUsed="0" w:qFormat="1"/>
+    <w:lsdException w:name="Bibliography" w:uiPriority="37"/>
+    <w:lsdException w:name="TOC Heading" w:uiPriority="39" w:qFormat="1"/>
+  </w:latentStyles>
+  <w:style w:type="paragraph" w:default="1" w:styleId="Normal">
+    <w:name w:val="Normal"/>
+    <w:qFormat/>
+    <w:rsid w:val="0093127B"/>
+    <w:rPr>
+      <w:rFonts w:ascii="Times New Roman" w:hAnsi="Times New Roman"/>
+      <w:sz w:val="24"/>
+    </w:rPr>
+  </w:style>
+  <w:style w:type="paragraph" w:styleId="Heading1">
+    <w:name w:val="heading 1"/>
+    <w:basedOn w:val="Normal"/>
+    <w:next w:val="Normal"/>
+    <w:link w:val="Heading1Char"/>
+    <w:uiPriority w:val="9"/>
+    <w:qFormat/>
+    <w:rsid w:val="002F4642"/>
+    <w:pPr>
+      <w:spacing w:before="480" w:after="0"/>
+      <w:contextualSpacing/>
+      <w:jc w:val="right"/>
+      <w:outlineLvl w:val="0"/>
+    </w:pPr>
+    <w:rPr>
+      <w:rFonts w:ascii="Avenir Heavy" w:hAnsi="Avenir Heavy"/>
+      <w:smallCaps/>
+      <w:color w:val="4F81BD" w:themeColor="accent1"/>
+      <w:spacing w:val="5"/>
+      <w:sz w:val="36"/>
+      <w:szCs w:val="36"/>
+    </w:rPr>
+  </w:style>
+  <w:style w:type="paragraph" w:styleId="Heading2">
+    <w:name w:val="heading 2"/>
+    <w:basedOn w:val="Normal"/>
+    <w:next w:val="Normal"/>
+    <w:link w:val="Heading2Char"/>
+    <w:uiPriority w:val="9"/>
+    <w:unhideWhenUsed/>
+    <w:qFormat/>
+    <w:rsid w:val="00DC1678"/>
+    <w:pPr>
+      <w:spacing w:before="200" w:after="0" w:line="271" w:lineRule="auto"/>
+      <w:outlineLvl w:val="1"/>
+    </w:pPr>
+    <w:rPr>
+      <w:rFonts w:ascii="Avenir Medium" w:hAnsi="Avenir Medium"/>
+      <w:smallCaps/>
+      <w:sz w:val="28"/>
+      <w:szCs w:val="28"/>
+    </w:rPr>
+  </w:style>
+  <w:style w:type="paragraph" w:styleId="Heading3">
+    <w:name w:val="heading 3"/>
+    <w:basedOn w:val="Normal"/>
+    <w:next w:val="Normal"/>
+    <w:link w:val="Heading3Char"/>
+    <w:uiPriority w:val="9"/>
+    <w:unhideWhenUsed/>
+    <w:qFormat/>
+    <w:rsid w:val="00F410B9"/>
+    <w:pPr>
+      <w:spacing w:before="200" w:after="0" w:line="271" w:lineRule="auto"/>
+      <w:outlineLvl w:val="2"/>
+    </w:pPr>
+    <w:rPr>
+      <w:i/>
+      <w:iCs/>
+      <w:smallCaps/>
+      <w:spacing w:val="5"/>
+      <w:sz w:val="26"/>
+      <w:szCs w:val="26"/>
+    </w:rPr>
+  </w:style>
+  <w:style w:type="paragraph" w:styleId="Heading4">
+    <w:name w:val="heading 4"/>
+    <w:basedOn w:val="Normal"/>
+    <w:next w:val="Normal"/>
+    <w:link w:val="Heading4Char"/>
+    <w:uiPriority w:val="9"/>
+    <w:semiHidden/>
+    <w:unhideWhenUsed/>
+    <w:qFormat/>
+    <w:rsid w:val="00F410B9"/>
+    <w:pPr>
+      <w:spacing w:after="0" w:line="271" w:lineRule="auto"/>
+      <w:outlineLvl w:val="3"/>
+    </w:pPr>
+    <w:rPr>
+      <w:b/>
+      <w:bCs/>
+      <w:spacing w:val="5"/>
+      <w:szCs w:val="24"/>
+    </w:rPr>
+  </w:style>
+  <w:style w:type="paragraph" w:styleId="Heading5">
+    <w:name w:val="heading 5"/>
+    <w:basedOn w:val="Normal"/>
+    <w:next w:val="Normal"/>
+    <w:link w:val="Heading5Char"/>
+    <w:uiPriority w:val="9"/>
+    <w:semiHidden/>
+    <w:unhideWhenUsed/>
+    <w:qFormat/>
+    <w:rsid w:val="00F410B9"/>
+    <w:pPr>
+      <w:spacing w:after="0" w:line="271" w:lineRule="auto"/>
+      <w:outlineLvl w:val="4"/>
+    </w:pPr>
+    <w:rPr>
+      <w:i/>
+      <w:iCs/>
+      <w:szCs w:val="24"/>
+    </w:rPr>
+  </w:style>
+  <w:style w:type="paragraph" w:styleId="Heading6">
+    <w:name w:val="heading 6"/>
+    <w:basedOn w:val="Normal"/>
+    <w:next w:val="Normal"/>
+    <w:link w:val="Heading6Char"/>
+    <w:uiPriority w:val="9"/>
+    <w:semiHidden/>
+    <w:unhideWhenUsed/>
+    <w:qFormat/>
+    <w:rsid w:val="00F410B9"/>
+    <w:pPr>
+      <w:shd w:val="clear" w:color="auto" w:fill="FFFFFF" w:themeFill="background1"/>
+      <w:spacing w:after="0" w:line="271" w:lineRule="auto"/>
+      <w:outlineLvl w:val="5"/>
+    </w:pPr>
+    <w:rPr>
+      <w:b/>
+      <w:bCs/>
+      <w:color w:val="595959" w:themeColor="text1" w:themeTint="A6"/>
+      <w:spacing w:val="5"/>
+    </w:rPr>
+  </w:style>
+  <w:style w:type="paragraph" w:styleId="Heading7">
+    <w:name w:val="heading 7"/>
+    <w:basedOn w:val="Normal"/>
+    <w:next w:val="Normal"/>
+    <w:link w:val="Heading7Char"/>
+    <w:uiPriority w:val="9"/>
+    <w:semiHidden/>
+    <w:unhideWhenUsed/>
+    <w:qFormat/>
+    <w:rsid w:val="00F410B9"/>
+    <w:pPr>
+      <w:spacing w:after="0"/>
+      <w:outlineLvl w:val="6"/>
+    </w:pPr>
+    <w:rPr>
+      <w:b/>
+      <w:bCs/>
+      <w:i/>
+      <w:iCs/>
+      <w:color w:val="5A5A5A" w:themeColor="text1" w:themeTint="A5"/>
+      <w:sz w:val="20"/>
+      <w:szCs w:val="20"/>
+    </w:rPr>
+  </w:style>
+  <w:style w:type="paragraph" w:styleId="Heading8">
+    <w:name w:val="heading 8"/>
+    <w:basedOn w:val="Normal"/>
+    <w:next w:val="Normal"/>
+    <w:link w:val="Heading8Char"/>
+    <w:uiPriority w:val="9"/>
+    <w:semiHidden/>
+    <w:unhideWhenUsed/>
+    <w:qFormat/>
+    <w:rsid w:val="00F410B9"/>
+    <w:pPr>
+      <w:spacing w:after="0"/>
+      <w:outlineLvl w:val="7"/>
+    </w:pPr>
+    <w:rPr>
+      <w:b/>
+      <w:bCs/>
+      <w:color w:val="7F7F7F" w:themeColor="text1" w:themeTint="80"/>
+      <w:sz w:val="20"/>
+      <w:szCs w:val="20"/>
+    </w:rPr>
+  </w:style>
+  <w:style w:type="paragraph" w:styleId="Heading9">
+    <w:name w:val="heading 9"/>
+    <w:basedOn w:val="Normal"/>
+    <w:next w:val="Normal"/>
+    <w:link w:val="Heading9Char"/>
+    <w:uiPriority w:val="9"/>
+    <w:semiHidden/>
+    <w:unhideWhenUsed/>
+    <w:qFormat/>
+    <w:rsid w:val="00F410B9"/>
+    <w:pPr>
+      <w:spacing w:after="0" w:line="271" w:lineRule="auto"/>
+      <w:outlineLvl w:val="8"/>
+    </w:pPr>
+    <w:rPr>
+      <w:b/>
+      <w:bCs/>
+      <w:i/>
+      <w:iCs/>
+      <w:color w:val="7F7F7F" w:themeColor="text1" w:themeTint="80"/>
+      <w:sz w:val="18"/>
+      <w:szCs w:val="18"/>
+    </w:rPr>
+  </w:style>
+  <w:style w:type="character" w:default="1" w:styleId="DefaultParagraphFont">
+    <w:name w:val="Default Paragraph Font"/>
+    <w:uiPriority w:val="1"/>
+    <w:semiHidden/>
+    <w:unhideWhenUsed/>
+  </w:style>
+  <w:style w:type="table" w:default="1" w:styleId="TableNormal">
+    <w:name w:val="Normal Table"/>
+    <w:uiPriority w:val="99"/>
+    <w:semiHidden/>
+    <w:unhideWhenUsed/>
+    <w:tblPr>
+      <w:tblInd w:w="0" w:type="dxa"/>
+      <w:tblCellMar>
+        <w:top w:w="0" w:type="dxa"/>
+        <w:left w:w="108" w:type="dxa"/>
+        <w:bottom w:w="0" w:type="dxa"/>
+        <w:right w:w="108" w:type="dxa"/>
+      </w:tblCellMar>
+    </w:tblPr>
+  </w:style>
+  <w:style w:type="numbering" w:default="1" w:styleId="NoList">
+    <w:name w:val="No List"/>
+    <w:uiPriority w:val="99"/>
+    <w:semiHidden/>
+    <w:unhideWhenUsed/>
+  </w:style>
+  <w:style w:type="paragraph" w:styleId="ListParagraph">
+    <w:name w:val="List Paragraph"/>
+    <w:basedOn w:val="Normal"/>
+    <w:uiPriority w:val="34"/>
+    <w:qFormat/>
+    <w:rsid w:val="00F410B9"/>
+    <w:pPr>
+      <w:ind w:left="720"/>
+      <w:contextualSpacing/>
+    </w:pPr>
+  </w:style>
+  <w:style w:type="character" w:customStyle="1" w:styleId="Heading1Char">
+    <w:name w:val="Heading 1 Char"/>
+    <w:basedOn w:val="DefaultParagraphFont"/>
+    <w:link w:val="Heading1"/>
+    <w:uiPriority w:val="9"/>
+    <w:rsid w:val="002F4642"/>
+    <w:rPr>
+      <w:rFonts w:ascii="Avenir Heavy" w:hAnsi="Avenir Heavy"/>
+      <w:smallCaps/>
+      <w:color w:val="4F81BD" w:themeColor="accent1"/>
+      <w:spacing w:val="5"/>
+      <w:sz w:val="36"/>
+      <w:szCs w:val="36"/>
+    </w:rPr>
+  </w:style>
+  <w:style w:type="character" w:customStyle="1" w:styleId="Heading2Char">
+    <w:name w:val="Heading 2 Char"/>
+    <w:basedOn w:val="DefaultParagraphFont"/>
+    <w:link w:val="Heading2"/>
+    <w:uiPriority w:val="9"/>
+    <w:rsid w:val="00DC1678"/>
+    <w:rPr>
+      <w:rFonts w:ascii="Avenir Medium" w:hAnsi="Avenir Medium"/>
+      <w:smallCaps/>
+      <w:sz w:val="28"/>
+      <w:szCs w:val="28"/>
+    </w:rPr>
+  </w:style>
+  <w:style w:type="character" w:customStyle="1" w:styleId="Heading3Char">
+    <w:name w:val="Heading 3 Char"/>
+    <w:basedOn w:val="DefaultParagraphFont"/>
+    <w:link w:val="Heading3"/>
+    <w:uiPriority w:val="9"/>
+    <w:rsid w:val="00F410B9"/>
+    <w:rPr>
+      <w:i/>
+      <w:iCs/>
+      <w:smallCaps/>
+      <w:spacing w:val="5"/>
+      <w:sz w:val="26"/>
+      <w:szCs w:val="26"/>
+    </w:rPr>
+  </w:style>
+  <w:style w:type="character" w:customStyle="1" w:styleId="Heading4Char">
+    <w:name w:val="Heading 4 Char"/>
+    <w:basedOn w:val="DefaultParagraphFont"/>
+    <w:link w:val="Heading4"/>
+    <w:uiPriority w:val="9"/>
+    <w:semiHidden/>
+    <w:rsid w:val="00F410B9"/>
+    <w:rPr>
+      <w:b/>
+      <w:bCs/>
+      <w:spacing w:val="5"/>
+      <w:sz w:val="24"/>
+      <w:szCs w:val="24"/>
+    </w:rPr>
+  </w:style>
+  <w:style w:type="character" w:customStyle="1" w:styleId="Heading5Char">
+    <w:name w:val="Heading 5 Char"/>
+    <w:basedOn w:val="DefaultParagraphFont"/>
+    <w:link w:val="Heading5"/>
+    <w:uiPriority w:val="9"/>
+    <w:semiHidden/>
+    <w:rsid w:val="00F410B9"/>
+    <w:rPr>
+      <w:i/>
+      <w:iCs/>
+      <w:sz w:val="24"/>
+      <w:szCs w:val="24"/>
+    </w:rPr>
+  </w:style>
+  <w:style w:type="character" w:customStyle="1" w:styleId="Heading6Char">
+    <w:name w:val="Heading 6 Char"/>
+    <w:basedOn w:val="DefaultParagraphFont"/>
+    <w:link w:val="Heading6"/>
+    <w:uiPriority w:val="9"/>
+    <w:semiHidden/>
+    <w:rsid w:val="00F410B9"/>
+    <w:rPr>
+      <w:b/>
+      <w:bCs/>
+      <w:color w:val="595959" w:themeColor="text1" w:themeTint="A6"/>
+      <w:spacing w:val="5"/>
+      <w:shd w:val="clear" w:color="auto" w:fill="FFFFFF" w:themeFill="background1"/>
+    </w:rPr>
+  </w:style>
+  <w:style w:type="character" w:customStyle="1" w:styleId="Heading7Char">
+    <w:name w:val="Heading 7 Char"/>
+    <w:basedOn w:val="DefaultParagraphFont"/>
+    <w:link w:val="Heading7"/>
+    <w:uiPriority w:val="9"/>
+    <w:semiHidden/>
+    <w:rsid w:val="00F410B9"/>
+    <w:rPr>
+      <w:b/>
+      <w:bCs/>
+      <w:i/>
+      <w:iCs/>
+      <w:color w:val="5A5A5A" w:themeColor="text1" w:themeTint="A5"/>
+      <w:sz w:val="20"/>
+      <w:szCs w:val="20"/>
+    </w:rPr>
+  </w:style>
+  <w:style w:type="character" w:customStyle="1" w:styleId="Heading8Char">
+    <w:name w:val="Heading 8 Char"/>
+    <w:basedOn w:val="DefaultParagraphFont"/>
+    <w:link w:val="Heading8"/>
+    <w:uiPriority w:val="9"/>
+    <w:semiHidden/>
+    <w:rsid w:val="00F410B9"/>
+    <w:rPr>
+      <w:b/>
+      <w:bCs/>
+      <w:color w:val="7F7F7F" w:themeColor="text1" w:themeTint="80"/>
+      <w:sz w:val="20"/>
+      <w:szCs w:val="20"/>
+    </w:rPr>
+  </w:style>
+  <w:style w:type="character" w:customStyle="1" w:styleId="Heading9Char">
+    <w:name w:val="Heading 9 Char"/>
+    <w:basedOn w:val="DefaultParagraphFont"/>
+    <w:link w:val="Heading9"/>
+    <w:uiPriority w:val="9"/>
+    <w:semiHidden/>
+    <w:rsid w:val="00F410B9"/>
+    <w:rPr>
+      <w:b/>
+      <w:bCs/>
+      <w:i/>
+      <w:iCs/>
+      <w:color w:val="7F7F7F" w:themeColor="text1" w:themeTint="80"/>
+      <w:sz w:val="18"/>
+      <w:szCs w:val="18"/>
+    </w:rPr>
+  </w:style>
+  <w:style w:type="paragraph" w:styleId="Caption">
+    <w:name w:val="caption"/>
+    <w:basedOn w:val="Normal"/>
+    <w:next w:val="Normal"/>
+    <w:uiPriority w:val="35"/>
+    <w:semiHidden/>
+    <w:unhideWhenUsed/>
+    <w:rsid w:val="00F410B9"/>
+    <w:pPr>
+      <w:spacing w:line="240" w:lineRule="auto"/>
+    </w:pPr>
+    <w:rPr>
+      <w:rFonts w:eastAsiaTheme="minorEastAsia"/>
+      <w:b/>
+      <w:bCs/>
+      <w:smallCaps/>
+      <w:color w:val="1F497D" w:themeColor="text2"/>
+      <w:spacing w:val="6"/>
+      <w:szCs w:val="18"/>
+      <w:lang w:bidi="hi-IN"/>
+    </w:rPr>
+  </w:style>
+  <w:style w:type="paragraph" w:styleId="Title">
+    <w:name w:val="Title"/>
+    <w:basedOn w:val="Normal"/>
+    <w:next w:val="Normal"/>
+    <w:link w:val="TitleChar"/>
+    <w:uiPriority w:val="10"/>
+    <w:qFormat/>
+    <w:rsid w:val="00F410B9"/>
+    <w:pPr>
+      <w:spacing w:after="300" w:line="240" w:lineRule="auto"/>
+      <w:contextualSpacing/>
+    </w:pPr>
+    <w:rPr>
+      <w:smallCaps/>
+      <w:sz w:val="52"/>
+      <w:szCs w:val="52"/>
+    </w:rPr>
+  </w:style>
+  <w:style w:type="character" w:customStyle="1" w:styleId="TitleChar">
+    <w:name w:val="Title Char"/>
+    <w:basedOn w:val="DefaultParagraphFont"/>
+    <w:link w:val="Title"/>
+    <w:uiPriority w:val="10"/>
+    <w:rsid w:val="00F410B9"/>
+    <w:rPr>
+      <w:smallCaps/>
+      <w:sz w:val="52"/>
+      <w:szCs w:val="52"/>
+    </w:rPr>
+  </w:style>
+  <w:style w:type="paragraph" w:styleId="Subtitle">
+    <w:name w:val="Subtitle"/>
+    <w:basedOn w:val="Normal"/>
+    <w:next w:val="Normal"/>
+    <w:link w:val="SubtitleChar"/>
+    <w:uiPriority w:val="11"/>
+    <w:qFormat/>
+    <w:rsid w:val="00F410B9"/>
+    <w:rPr>
+      <w:i/>
+      <w:iCs/>
+      <w:smallCaps/>
+      <w:spacing w:val="10"/>
+      <w:sz w:val="28"/>
+      <w:szCs w:val="28"/>
+    </w:rPr>
+  </w:style>
+  <w:style w:type="character" w:customStyle="1" w:styleId="SubtitleChar">
+    <w:name w:val="Subtitle Char"/>
+    <w:basedOn w:val="DefaultParagraphFont"/>
+    <w:link w:val="Subtitle"/>
+    <w:uiPriority w:val="11"/>
+    <w:rsid w:val="00F410B9"/>
+    <w:rPr>
+      <w:i/>
+      <w:iCs/>
+      <w:smallCaps/>
+      <w:spacing w:val="10"/>
+      <w:sz w:val="28"/>
+      <w:szCs w:val="28"/>
+    </w:rPr>
+  </w:style>
+  <w:style w:type="character" w:styleId="Strong">
+    <w:name w:val="Strong"/>
+    <w:uiPriority w:val="22"/>
+    <w:qFormat/>
+    <w:rsid w:val="00F410B9"/>
+    <w:rPr>
+      <w:b/>
+      <w:bCs/>
+    </w:rPr>
+  </w:style>
+  <w:style w:type="character" w:styleId="Emphasis">
+    <w:name w:val="Emphasis"/>
+    <w:uiPriority w:val="20"/>
+    <w:qFormat/>
+    <w:rsid w:val="00F410B9"/>
+    <w:rPr>
+      <w:b/>
+      <w:bCs/>
+      <w:i/>
+      <w:iCs/>
+      <w:spacing w:val="10"/>
+    </w:rPr>
+  </w:style>
+  <w:style w:type="paragraph" w:styleId="NoSpacing">
+    <w:name w:val="No Spacing"/>
+    <w:basedOn w:val="Normal"/>
+    <w:link w:val="NoSpacingChar"/>
+    <w:uiPriority w:val="1"/>
+    <w:qFormat/>
+    <w:rsid w:val="00F410B9"/>
+    <w:pPr>
+      <w:spacing w:after="0" w:line="240" w:lineRule="auto"/>
+    </w:pPr>
+  </w:style>
+  <w:style w:type="character" w:customStyle="1" w:styleId="NoSpacingChar">
+    <w:name w:val="No Spacing Char"/>
+    <w:basedOn w:val="DefaultParagraphFont"/>
+    <w:link w:val="NoSpacing"/>
+    <w:uiPriority w:val="1"/>
+    <w:rsid w:val="00F410B9"/>
+  </w:style>
+  <w:style w:type="paragraph" w:styleId="Quote">
+    <w:name w:val="Quote"/>
+    <w:basedOn w:val="Normal"/>
+    <w:next w:val="Normal"/>
+    <w:link w:val="QuoteChar"/>
+    <w:uiPriority w:val="29"/>
+    <w:qFormat/>
+    <w:rsid w:val="00F410B9"/>
+    <w:rPr>
+      <w:i/>
+      <w:iCs/>
+    </w:rPr>
+  </w:style>
+  <w:style w:type="character" w:customStyle="1" w:styleId="QuoteChar">
+    <w:name w:val="Quote Char"/>
+    <w:basedOn w:val="DefaultParagraphFont"/>
+    <w:link w:val="Quote"/>
+    <w:uiPriority w:val="29"/>
+    <w:rsid w:val="00F410B9"/>
+    <w:rPr>
+      <w:i/>
+      <w:iCs/>
+    </w:rPr>
+  </w:style>
+  <w:style w:type="paragraph" w:styleId="IntenseQuote">
+    <w:name w:val="Intense Quote"/>
+    <w:basedOn w:val="Normal"/>
+    <w:next w:val="Normal"/>
+    <w:link w:val="IntenseQuoteChar"/>
+    <w:uiPriority w:val="30"/>
+    <w:qFormat/>
+    <w:rsid w:val="00F410B9"/>
+    <w:pPr>
+      <w:pBdr>
+        <w:top w:val="single" w:sz="4" w:space="10" w:color="auto"/>
+        <w:bottom w:val="single" w:sz="4" w:space="10" w:color="auto"/>
+      </w:pBdr>
+      <w:spacing w:before="240" w:after="240" w:line="300" w:lineRule="auto"/>
+      <w:ind w:left="1152" w:right="1152"/>
+      <w:jc w:val="both"/>
+    </w:pPr>
+    <w:rPr>
+      <w:i/>
+      <w:iCs/>
+    </w:rPr>
+  </w:style>
+  <w:style w:type="character" w:customStyle="1" w:styleId="IntenseQuoteChar">
+    <w:name w:val="Intense Quote Char"/>
+    <w:basedOn w:val="DefaultParagraphFont"/>
+    <w:link w:val="IntenseQuote"/>
+    <w:uiPriority w:val="30"/>
+    <w:rsid w:val="00F410B9"/>
+    <w:rPr>
+      <w:i/>
+      <w:iCs/>
+    </w:rPr>
+  </w:style>
+  <w:style w:type="character" w:styleId="SubtleEmphasis">
+    <w:name w:val="Subtle Emphasis"/>
+    <w:uiPriority w:val="19"/>
+    <w:qFormat/>
+    <w:rsid w:val="00F410B9"/>
+    <w:rPr>
+      <w:i/>
+      <w:iCs/>
+    </w:rPr>
+  </w:style>
+  <w:style w:type="character" w:styleId="IntenseEmphasis">
+    <w:name w:val="Intense Emphasis"/>
+    <w:uiPriority w:val="21"/>
+    <w:qFormat/>
+    <w:rsid w:val="00F410B9"/>
+    <w:rPr>
+      <w:b/>
+      <w:bCs/>
+      <w:i/>
+      <w:iCs/>
+    </w:rPr>
+  </w:style>
+  <w:style w:type="character" w:styleId="SubtleReference">
+    <w:name w:val="Subtle Reference"/>
+    <w:basedOn w:val="DefaultParagraphFont"/>
+    <w:uiPriority w:val="31"/>
+    <w:qFormat/>
+    <w:rsid w:val="00F410B9"/>
+    <w:rPr>
+      <w:smallCaps/>
+    </w:rPr>
+  </w:style>
+  <w:style w:type="character" w:styleId="IntenseReference">
+    <w:name w:val="Intense Reference"/>
+    <w:uiPriority w:val="32"/>
+    <w:qFormat/>
+    <w:rsid w:val="00F410B9"/>
+    <w:rPr>
+      <w:b/>
+      <w:bCs/>
+      <w:smallCaps/>
+    </w:rPr>
+  </w:style>
+  <w:style w:type="character" w:styleId="BookTitle">
+    <w:name w:val="Book Title"/>
+    <w:basedOn w:val="DefaultParagraphFont"/>
+    <w:uiPriority w:val="33"/>
+    <w:qFormat/>
+    <w:rsid w:val="00F410B9"/>
+    <w:rPr>
+      <w:i/>
+      <w:iCs/>
+      <w:smallCaps/>
+      <w:spacing w:val="5"/>
+    </w:rPr>
+  </w:style>
+  <w:style w:type="paragraph" w:styleId="TOCHeading">
+    <w:name w:val="TOC Heading"/>
+    <w:basedOn w:val="Heading1"/>
+    <w:next w:val="Normal"/>
+    <w:uiPriority w:val="39"/>
+    <w:unhideWhenUsed/>
+    <w:qFormat/>
+    <w:rsid w:val="00F410B9"/>
+    <w:pPr>
+      <w:outlineLvl w:val="9"/>
+    </w:pPr>
+    <w:rPr>
+      <w:lang w:bidi="en-US"/>
+    </w:rPr>
+  </w:style>
+  <w:style w:type="paragraph" w:customStyle="1" w:styleId="PersonalName">
+    <w:name w:val="Personal Name"/>
+    <w:basedOn w:val="Title"/>
+    <w:rsid w:val="00F410B9"/>
+    <w:rPr>
+      <w:b/>
+      <w:caps/>
+      <w:color w:val="000000"/>
+      <w:sz w:val="28"/>
+      <w:szCs w:val="28"/>
+    </w:rPr>
+  </w:style>
+  <w:style w:type="paragraph" w:styleId="BalloonText">
+    <w:name w:val="Balloon Text"/>
+    <w:basedOn w:val="Normal"/>
+    <w:link w:val="BalloonTextChar"/>
+    <w:uiPriority w:val="99"/>
+    <w:semiHidden/>
+    <w:unhideWhenUsed/>
+    <w:rsid w:val="006B02F9"/>
+    <w:pPr>
+      <w:spacing w:after="0" w:line="240" w:lineRule="auto"/>
+    </w:pPr>
+    <w:rPr>
+      <w:rFonts w:ascii="Lucida Grande" w:hAnsi="Lucida Grande" w:cs="Lucida Grande"/>
+      <w:sz w:val="18"/>
+      <w:szCs w:val="18"/>
+    </w:rPr>
+  </w:style>
+  <w:style w:type="character" w:customStyle="1" w:styleId="BalloonTextChar">
+    <w:name w:val="Balloon Text Char"/>
+    <w:basedOn w:val="DefaultParagraphFont"/>
+    <w:link w:val="BalloonText"/>
+    <w:uiPriority w:val="99"/>
+    <w:semiHidden/>
+    <w:rsid w:val="006B02F9"/>
+    <w:rPr>
+      <w:rFonts w:ascii="Lucida Grande" w:hAnsi="Lucida Grande" w:cs="Lucida Grande"/>
+      <w:sz w:val="18"/>
+      <w:szCs w:val="18"/>
+    </w:rPr>
+  </w:style>
+  <w:style w:type="paragraph" w:styleId="TOC1">
+    <w:name w:val="toc 1"/>
+    <w:basedOn w:val="Normal"/>
+    <w:next w:val="Normal"/>
+    <w:autoRedefine/>
+    <w:uiPriority w:val="39"/>
+    <w:unhideWhenUsed/>
+    <w:rsid w:val="00E24F00"/>
+    <w:pPr>
+      <w:spacing w:before="120" w:after="0"/>
+    </w:pPr>
+    <w:rPr>
+      <w:rFonts w:asciiTheme="majorHAnsi" w:hAnsiTheme="majorHAnsi"/>
+      <w:b/>
+      <w:color w:val="548DD4"/>
+      <w:szCs w:val="24"/>
+    </w:rPr>
+  </w:style>
+  <w:style w:type="paragraph" w:styleId="TOC2">
+    <w:name w:val="toc 2"/>
+    <w:basedOn w:val="Normal"/>
+    <w:next w:val="Normal"/>
+    <w:autoRedefine/>
+    <w:uiPriority w:val="39"/>
+    <w:unhideWhenUsed/>
+    <w:rsid w:val="00E24F00"/>
+    <w:pPr>
+      <w:spacing w:after="0"/>
+    </w:pPr>
+    <w:rPr>
+      <w:rFonts w:asciiTheme="minorHAnsi" w:hAnsiTheme="minorHAnsi"/>
+      <w:sz w:val="22"/>
+    </w:rPr>
+  </w:style>
+  <w:style w:type="paragraph" w:styleId="TOC3">
+    <w:name w:val="toc 3"/>
+    <w:basedOn w:val="Normal"/>
+    <w:next w:val="Normal"/>
+    <w:autoRedefine/>
+    <w:uiPriority w:val="39"/>
+    <w:unhideWhenUsed/>
+    <w:rsid w:val="00E24F00"/>
+    <w:pPr>
+      <w:spacing w:after="0"/>
+      <w:ind w:left="240"/>
+    </w:pPr>
+    <w:rPr>
+      <w:rFonts w:asciiTheme="minorHAnsi" w:hAnsiTheme="minorHAnsi"/>
+      <w:i/>
+      <w:sz w:val="22"/>
+    </w:rPr>
+  </w:style>
+  <w:style w:type="paragraph" w:styleId="TOC4">
+    <w:name w:val="toc 4"/>
+    <w:basedOn w:val="Normal"/>
+    <w:next w:val="Normal"/>
+    <w:autoRedefine/>
+    <w:uiPriority w:val="39"/>
+    <w:semiHidden/>
+    <w:unhideWhenUsed/>
+    <w:rsid w:val="00E24F00"/>
+    <w:pPr>
+      <w:pBdr>
+        <w:between w:val="double" w:sz="6" w:space="0" w:color="auto"/>
+      </w:pBdr>
+      <w:spacing w:after="0"/>
+      <w:ind w:left="480"/>
+    </w:pPr>
+    <w:rPr>
+      <w:rFonts w:asciiTheme="minorHAnsi" w:hAnsiTheme="minorHAnsi"/>
+      <w:sz w:val="20"/>
+      <w:szCs w:val="20"/>
+    </w:rPr>
+  </w:style>
+  <w:style w:type="paragraph" w:styleId="TOC5">
+    <w:name w:val="toc 5"/>
+    <w:basedOn w:val="Normal"/>
+    <w:next w:val="Normal"/>
+    <w:autoRedefine/>
+    <w:uiPriority w:val="39"/>
+    <w:semiHidden/>
+    <w:unhideWhenUsed/>
+    <w:rsid w:val="00E24F00"/>
+    <w:pPr>
+      <w:pBdr>
+        <w:between w:val="double" w:sz="6" w:space="0" w:color="auto"/>
+      </w:pBdr>
+      <w:spacing w:after="0"/>
+      <w:ind w:left="720"/>
+    </w:pPr>
+    <w:rPr>
+      <w:rFonts w:asciiTheme="minorHAnsi" w:hAnsiTheme="minorHAnsi"/>
+      <w:sz w:val="20"/>
+      <w:szCs w:val="20"/>
+    </w:rPr>
+  </w:style>
+  <w:style w:type="paragraph" w:styleId="TOC6">
+    <w:name w:val="toc 6"/>
+    <w:basedOn w:val="Normal"/>
+    <w:next w:val="Normal"/>
+    <w:autoRedefine/>
+    <w:uiPriority w:val="39"/>
+    <w:semiHidden/>
+    <w:unhideWhenUsed/>
+    <w:rsid w:val="00E24F00"/>
+    <w:pPr>
+      <w:pBdr>
+        <w:between w:val="double" w:sz="6" w:space="0" w:color="auto"/>
+      </w:pBdr>
+      <w:spacing w:after="0"/>
+      <w:ind w:left="960"/>
+    </w:pPr>
+    <w:rPr>
+      <w:rFonts w:asciiTheme="minorHAnsi" w:hAnsiTheme="minorHAnsi"/>
+      <w:sz w:val="20"/>
+      <w:szCs w:val="20"/>
+    </w:rPr>
+  </w:style>
+  <w:style w:type="paragraph" w:styleId="TOC7">
+    <w:name w:val="toc 7"/>
+    <w:basedOn w:val="Normal"/>
+    <w:next w:val="Normal"/>
+    <w:autoRedefine/>
+    <w:uiPriority w:val="39"/>
+    <w:semiHidden/>
+    <w:unhideWhenUsed/>
+    <w:rsid w:val="00E24F00"/>
+    <w:pPr>
+      <w:pBdr>
+        <w:between w:val="double" w:sz="6" w:space="0" w:color="auto"/>
+      </w:pBdr>
+      <w:spacing w:after="0"/>
+      <w:ind w:left="1200"/>
+    </w:pPr>
+    <w:rPr>
+      <w:rFonts w:asciiTheme="minorHAnsi" w:hAnsiTheme="minorHAnsi"/>
+      <w:sz w:val="20"/>
+      <w:szCs w:val="20"/>
+    </w:rPr>
+  </w:style>
+  <w:style w:type="paragraph" w:styleId="TOC8">
+    <w:name w:val="toc 8"/>
+    <w:basedOn w:val="Normal"/>
+    <w:next w:val="Normal"/>
+    <w:autoRedefine/>
+    <w:uiPriority w:val="39"/>
+    <w:semiHidden/>
+    <w:unhideWhenUsed/>
+    <w:rsid w:val="00E24F00"/>
+    <w:pPr>
+      <w:pBdr>
+        <w:between w:val="double" w:sz="6" w:space="0" w:color="auto"/>
+      </w:pBdr>
+      <w:spacing w:after="0"/>
+      <w:ind w:left="1440"/>
+    </w:pPr>
+    <w:rPr>
+      <w:rFonts w:asciiTheme="minorHAnsi" w:hAnsiTheme="minorHAnsi"/>
+      <w:sz w:val="20"/>
+      <w:szCs w:val="20"/>
+    </w:rPr>
+  </w:style>
+  <w:style w:type="paragraph" w:styleId="TOC9">
+    <w:name w:val="toc 9"/>
+    <w:basedOn w:val="Normal"/>
+    <w:next w:val="Normal"/>
+    <w:autoRedefine/>
+    <w:uiPriority w:val="39"/>
+    <w:semiHidden/>
+    <w:unhideWhenUsed/>
+    <w:rsid w:val="00E24F00"/>
+    <w:pPr>
+      <w:pBdr>
+        <w:between w:val="double" w:sz="6" w:space="0" w:color="auto"/>
+      </w:pBdr>
+      <w:spacing w:after="0"/>
+      <w:ind w:left="1680"/>
+    </w:pPr>
+    <w:rPr>
+      <w:rFonts w:asciiTheme="minorHAnsi" w:hAnsiTheme="minorHAnsi"/>
+      <w:sz w:val="20"/>
+      <w:szCs w:val="20"/>
+    </w:rPr>
+  </w:style>
+  <w:style w:type="paragraph" w:customStyle="1" w:styleId="Normal1">
+    <w:name w:val="Normal1"/>
+    <w:rsid w:val="00E24F00"/>
+    <w:pPr>
+      <w:spacing w:after="0"/>
+    </w:pPr>
+    <w:rPr>
+      <w:rFonts w:ascii="Arial" w:eastAsia="Arial" w:hAnsi="Arial" w:cs="Arial"/>
+      <w:color w:val="000000"/>
+      <w:lang w:eastAsia="en-US"/>
+    </w:rPr>
+  </w:style>
+  <w:style w:type="character" w:styleId="PlaceholderText">
+    <w:name w:val="Placeholder Text"/>
+    <w:basedOn w:val="DefaultParagraphFont"/>
+    <w:uiPriority w:val="99"/>
+    <w:semiHidden/>
+    <w:rsid w:val="00350E8E"/>
+    <w:rPr>
+      <w:color w:val="808080"/>
+    </w:rPr>
+  </w:style>
+  <w:style w:type="table" w:styleId="TableGrid">
+    <w:name w:val="Table Grid"/>
+    <w:basedOn w:val="TableNormal"/>
+    <w:uiPriority w:val="59"/>
+    <w:rsid w:val="00491F40"/>
+    <w:pPr>
+      <w:spacing w:after="0" w:line="240" w:lineRule="auto"/>
+    </w:pPr>
+    <w:rPr>
+      <w:rFonts w:ascii="Times New Roman" w:eastAsiaTheme="minorEastAsia" w:hAnsi="Times New Roman" w:cs="Times New Roman"/>
+      <w:sz w:val="20"/>
+      <w:szCs w:val="20"/>
+    </w:rPr>
+    <w:tblPr>
+      <w:tblInd w:w="0" w:type="dxa"/>
+      <w:tblBorders>
+        <w:top w:val="single" w:sz="4" w:space="0" w:color="auto"/>
+        <w:left w:val="single" w:sz="4" w:space="0" w:color="auto"/>
+        <w:bottom w:val="single" w:sz="4" w:space="0" w:color="auto"/>
+        <w:right w:val="single" w:sz="4" w:space="0" w:color="auto"/>
+        <w:insideH w:val="single" w:sz="4" w:space="0" w:color="auto"/>
+        <w:insideV w:val="single" w:sz="4" w:space="0" w:color="auto"/>
+      </w:tblBorders>
+      <w:tblCellMar>
+        <w:top w:w="0" w:type="dxa"/>
+        <w:left w:w="108" w:type="dxa"/>
+        <w:bottom w:w="0" w:type="dxa"/>
+        <w:right w:w="108" w:type="dxa"/>
+      </w:tblCellMar>
+    </w:tblPr>
+  </w:style>
+</w:styles>
+</file>
+
+<file path=word/stylesWithEffects.xml><?xml version="1.0" encoding="utf-8"?>
+<w:styles xmlns:wpc="http://schemas.microsoft.com/office/word/2010/wordprocessingCanvas" xmlns:mc="http://schemas.openxmlformats.org/markup-compatibility/2006" xmlns:o="urn:schemas-microsoft-com:office:office" xmlns:r="http://schemas.openxmlformats.org/officeDocument/2006/relationships" xmlns:m="http://schemas.openxmlformats.org/officeDocument/2006/math" xmlns:v="urn:schemas-microsoft-com:vml" xmlns:wp14="http://schemas.microsoft.com/office/word/2010/wordprocessingDrawing" xmlns:wp="http://schemas.openxmlformats.org/drawingml/2006/wordprocessingDrawing" xmlns:w10="urn:schemas-microsoft-com:office:word" xmlns:w="http://schemas.openxmlformats.org/wordprocessingml/2006/main" xmlns:w14="http://schemas.microsoft.com/office/word/2010/wordml" xmlns:wpg="http://schemas.microsoft.com/office/word/2010/wordprocessingGroup" xmlns:wpi="http://schemas.microsoft.com/office/word/2010/wordprocessingInk" xmlns:wne="http://schemas.microsoft.com/office/word/2006/wordml" xmlns:wps="http://schemas.microsoft.com/office/word/2010/wordprocessingShape" mc:Ignorable="w14 wp14">
+  <w:docDefaults>
+    <w:rPrDefault>
+      <w:rPr>
+        <w:rFonts w:asciiTheme="majorHAnsi" w:eastAsiaTheme="majorEastAsia" w:hAnsiTheme="majorHAnsi" w:cstheme="majorBidi"/>
+        <w:sz w:val="22"/>
+        <w:szCs w:val="22"/>
+        <w:lang w:val="en-US" w:eastAsia="ja-JP" w:bidi="ar-SA"/>
+      </w:rPr>
+    </w:rPrDefault>
+    <w:pPrDefault>
+      <w:pPr>
+        <w:spacing w:after="200" w:line="276" w:lineRule="auto"/>
+      </w:pPr>
+    </w:pPrDefault>
+  </w:docDefaults>
+  <w:latentStyles w:defLockedState="0" w:defUIPriority="99" w:defSemiHidden="1" w:defUnhideWhenUsed="1" w:defQFormat="0" w:count="267">
+    <w:lsdException w:name="Normal" w:semiHidden="0" w:uiPriority="0" w:unhideWhenUsed="0" w:qFormat="1"/>
+    <w:lsdException w:name="heading 1" w:semiHidden="0" w:uiPriority="9" w:unhideWhenUsed="0" w:qFormat="1"/>
+    <w:lsdException w:name="heading 2" w:uiPriority="9" w:qFormat="1"/>
+    <w:lsdException w:name="heading 3" w:uiPriority="9" w:qFormat="1"/>
+    <w:lsdException w:name="heading 4" w:uiPriority="9" w:qFormat="1"/>
+    <w:lsdException w:name="heading 5" w:uiPriority="9" w:qFormat="1"/>
+    <w:lsdException w:name="heading 6" w:uiPriority="9" w:qFormat="1"/>
+    <w:lsdException w:name="heading 7" w:uiPriority="9" w:qFormat="1"/>
+    <w:lsdException w:name="heading 8" w:uiPriority="9" w:qFormat="1"/>
+    <w:lsdException w:name="heading 9" w:uiPriority="9" w:qFormat="1"/>
+    <w:lsdException w:name="toc 1" w:uiPriority="39"/>
+    <w:lsdException w:name="toc 2" w:uiPriority="39"/>
+    <w:lsdException w:name="toc 3" w:uiPriority="39"/>
+    <w:lsdException w:name="toc 4" w:uiPriority="39"/>
+    <w:lsdException w:name="toc 5" w:uiPriority="39"/>
+    <w:lsdException w:name="toc 6" w:uiPriority="39"/>
+    <w:lsdException w:name="toc 7" w:uiPriority="39"/>
+    <w:lsdException w:name="toc 8" w:uiPriority="39"/>
+    <w:lsdException w:name="toc 9" w:uiPriority="39"/>
+    <w:lsdException w:name="caption" w:uiPriority="35"/>
+    <w:lsdException w:name="Title" w:semiHidden="0" w:uiPriority="10" w:unhideWhenUsed="0" w:qFormat="1"/>
+    <w:lsdException w:name="Default Paragraph Font" w:uiPriority="1"/>
+    <w:lsdException w:name="Subtitle" w:semiHidden="0" w:uiPriority="11" w:unhideWhenUsed="0" w:qFormat="1"/>
+    <w:lsdException w:name="Strong" w:semiHidden="0" w:uiPriority="22" w:unhideWhenUsed="0" w:qFormat="1"/>
+    <w:lsdException w:name="Emphasis" w:semiHidden="0" w:uiPriority="20" w:unhideWhenUsed="0" w:qFormat="1"/>
+    <w:lsdException w:name="Table Grid" w:semiHidden="0" w:uiPriority="59" w:unhideWhenUsed="0"/>
+    <w:lsdException w:name="Placeholder Text" w:unhideWhenUsed="0"/>
+    <w:lsdException w:name="No Spacing" w:semiHidden="0" w:uiPriority="1" w:unhideWhenUsed="0" w:qFormat="1"/>
+    <w:lsdException w:name="Light Shading" w:semiHidden="0" w:uiPriority="60" w:unhideWhenUsed="0"/>
+    <w:lsdException w:name="Light List" w:semiHidden="0" w:uiPriority="61" w:unhideWhenUsed="0"/>
+    <w:lsdException w:name="Light Grid" w:semiHidden="0" w:uiPriority="62" w:unhideWhenUsed="0"/>
+    <w:lsdException w:name="Medium Shading 1" w:semiHidden="0" w:uiPriority="63" w:unhideWhenUsed="0"/>
+    <w:lsdException w:name="Medium Shading 2" w:semiHidden="0" w:uiPriority="64" w:unhideWhenUsed="0"/>
+    <w:lsdException w:name="Medium List 1" w:semiHidden="0" w:uiPriority="65" w:unhideWhenUsed="0"/>
+    <w:lsdException w:name="Medium List 2" w:semiHidden="0" w:uiPriority="66" w:unhideWhenUsed="0"/>
+    <w:lsdException w:name="Medium Grid 1" w:semiHidden="0" w:uiPriority="67" w:unhideWhenUsed="0"/>
+    <w:lsdException w:name="Medium Grid 2" w:semiHidden="0" w:uiPriority="68" w:unhideWhenUsed="0"/>
+    <w:lsdException w:name="Medium Grid 3" w:semiHidden="0" w:uiPriority="69" w:unhideWhenUsed="0"/>
+    <w:lsdException w:name="Dark List" w:semiHidden="0" w:uiPriority="70" w:unhideWhenUsed="0"/>
+    <w:lsdException w:name="Colorful Shading" w:semiHidden="0" w:uiPriority="71" w:unhideWhenUsed="0"/>
+    <w:lsdException w:name="Colorful List" w:semiHidden="0" w:uiPriority="72" w:unhideWhenUsed="0"/>
+    <w:lsdException w:name="Colorful Grid" w:semiHidden="0" w:uiPriority="73" w:unhideWhenUsed="0"/>
+    <w:lsdException w:name="Light Shading Accent 1" w:semiHidden="0" w:uiPriority="60" w:unhideWhenUsed="0"/>
+    <w:lsdException w:name="Light List Accent 1" w:semiHidden="0" w:uiPriority="61" w:unhideWhenUsed="0"/>
+    <w:lsdException w:name="Light Grid Accent 1" w:semiHidden="0" w:uiPriority="62" w:unhideWhenUsed="0"/>
+    <w:lsdException w:name="Medium Shading 1 Accent 1" w:semiHidden="0" w:uiPriority="63" w:unhideWhenUsed="0"/>
+    <w:lsdException w:name="Medium Shading 2 Accent 1" w:semiHidden="0" w:uiPriority="64" w:unhideWhenUsed="0"/>
+    <w:lsdException w:name="Medium List 1 Accent 1" w:semiHidden="0" w:uiPriority="65" w:unhideWhenUsed="0"/>
+    <w:lsdException w:name="Revision" w:unhideWhenUsed="0"/>
+    <w:lsdException w:name="List Paragraph" w:semiHidden="0" w:uiPriority="34" w:unhideWhenUsed="0" w:qFormat="1"/>
+    <w:lsdException w:name="Quote" w:semiHidden="0" w:uiPriority="29" w:unhideWhenUsed="0" w:qFormat="1"/>
+    <w:lsdException w:name="Intense Quote" w:semiHidden="0" w:uiPriority="30" w:unhideWhenUsed="0" w:qFormat="1"/>
+    <w:lsdException w:name="Medium List 2 Accent 1" w:semiHidden="0" w:uiPriority="66" w:unhideWhenUsed="0"/>
+    <w:lsdException w:name="Medium Grid 1 Accent 1" w:semiHidden="0" w:uiPriority="67" w:unhideWhenUsed="0"/>
+    <w:lsdException w:name="Medium Grid 2 Accent 1" w:semiHidden="0" w:uiPriority="68" w:unhideWhenUsed="0"/>
+    <w:lsdException w:name="Medium Grid 3 Accent 1" w:semiHidden="0" w:uiPriority="69" w:unhideWhenUsed="0"/>
+    <w:lsdException w:name="Dark List Accent 1" w:semiHidden="0" w:uiPriority="70" w:unhideWhenUsed="0"/>
+    <w:lsdException w:name="Colorful Shading Accent 1" w:semiHidden="0" w:uiPriority="71" w:unhideWhenUsed="0"/>
+    <w:lsdException w:name="Colorful List Accent 1" w:semiHidden="0" w:uiPriority="72" w:unhideWhenUsed="0"/>
+    <w:lsdException w:name="Colorful Grid Accent 1" w:semiHidden="0" w:uiPriority="73" w:unhideWhenUsed="0"/>
+    <w:lsdException w:name="Light Shading Accent 2" w:semiHidden="0" w:uiPriority="60" w:unhideWhenUsed="0"/>
+    <w:lsdException w:name="Light List Accent 2" w:semiHidden="0" w:uiPriority="61" w:unhideWhenUsed="0"/>
+    <w:lsdException w:name="Light Grid Accent 2" w:semiHidden="0" w:uiPriority="62" w:unhideWhenUsed="0"/>
+    <w:lsdException w:name="Medium Shading 1 Accent 2" w:semiHidden="0" w:uiPriority="63" w:unhideWhenUsed="0"/>
+    <w:lsdException w:name="Medium Shading 2 Accent 2" w:semiHidden="0" w:uiPriority="64" w:unhideWhenUsed="0"/>
+    <w:lsdException w:name="Medium List 1 Accent 2" w:semiHidden="0" w:uiPriority="65" w:unhideWhenUsed="0"/>
+    <w:lsdException w:name="Medium List 2 Accent 2" w:semiHidden="0" w:uiPriority="66" w:unhideWhenUsed="0"/>
+    <w:lsdException w:name="Medium Grid 1 Accent 2" w:semiHidden="0" w:uiPriority="67" w:unhideWhenUsed="0"/>
+    <w:lsdException w:name="Medium Grid 2 Accent 2" w:semiHidden="0" w:uiPriority="68" w:unhideWhenUsed="0"/>
+    <w:lsdException w:name="Medium Grid 3 Accent 2" w:semiHidden="0" w:uiPriority="69" w:unhideWhenUsed="0"/>
+    <w:lsdException w:name="Dark List Accent 2" w:semiHidden="0" w:uiPriority="70" w:unhideWhenUsed="0"/>
+    <w:lsdException w:name="Colorful Shading Accent 2" w:semiHidden="0" w:uiPriority="71" w:unhideWhenUsed="0"/>
+    <w:lsdException w:name="Colorful List Accent 2" w:semiHidden="0" w:uiPriority="72" w:unhideWhenUsed="0"/>
+    <w:lsdException w:name="Colorful Grid Accent 2" w:semiHidden="0" w:uiPriority="73" w:unhideWhenUsed="0"/>
+    <w:lsdException w:name="Light Shading Accent 3" w:semiHidden="0" w:uiPriority="60" w:unhideWhenUsed="0"/>
+    <w:lsdException w:name="Light List Accent 3" w:semiHidden="0" w:uiPriority="61" w:unhideWhenUsed="0"/>
+    <w:lsdException w:name="Light Grid Accent 3" w:semiHidden="0" w:uiPriority="62" w:unhideWhenUsed="0"/>
+    <w:lsdException w:name="Medium Shading 1 Accent 3" w:semiHidden="0" w:uiPriority="63" w:unhideWhenUsed="0"/>
+    <w:lsdException w:name="Medium Shading 2 Accent 3" w:semiHidden="0" w:uiPriority="64" w:unhideWhenUsed="0"/>
+    <w:lsdException w:name="Medium List 1 Accent 3" w:semiHidden="0" w:uiPriority="65" w:unhideWhenUsed="0"/>
+    <w:lsdException w:name="Medium List 2 Accent 3" w:semiHidden="0" w:uiPriority="66" w:unhideWhenUsed="0"/>
+    <w:lsdException w:name="Medium Grid 1 Accent 3" w:semiHidden="0" w:uiPriority="67" w:unhideWhenUsed="0"/>
+    <w:lsdException w:name="Medium Grid 2 Accent 3" w:semiHidden="0" w:uiPriority="68" w:unhideWhenUsed="0"/>
+    <w:lsdException w:name="Medium Grid 3 Accent 3" w:semiHidden="0" w:uiPriority="69" w:unhideWhenUsed="0"/>
+    <w:lsdException w:name="Dark List Accent 3" w:semiHidden="0" w:uiPriority="70" w:unhideWhenUsed="0"/>
+    <w:lsdException w:name="Colorful Shading Accent 3" w:semiHidden="0" w:uiPriority="71" w:unhideWhenUsed="0"/>
+    <w:lsdException w:name="Colorful List Accent 3" w:semiHidden="0" w:uiPriority="72" w:unhideWhenUsed="0"/>
+    <w:lsdException w:name="Colorful Grid Accent 3" w:semiHidden="0" w:uiPriority="73" w:unhideWhenUsed="0"/>
+    <w:lsdException w:name="Light Shading Accent 4" w:semiHidden="0" w:uiPriority="60" w:unhideWhenUsed="0"/>
+    <w:lsdException w:name="Light List Accent 4" w:semiHidden="0" w:uiPriority="61" w:unhideWhenUsed="0"/>
+    <w:lsdException w:name="Light Grid Accent 4" w:semiHidden="0" w:uiPriority="62" w:unhideWhenUsed="0"/>
+    <w:lsdException w:name="Medium Shading 1 Accent 4" w:semiHidden="0" w:uiPriority="63" w:unhideWhenUsed="0"/>
+    <w:lsdException w:name="Medium Shading 2 Accent 4" w:semiHidden="0" w:uiPriority="64" w:unhideWhenUsed="0"/>
+    <w:lsdException w:name="Medium List 1 Accent 4" w:semiHidden="0" w:uiPriority="65" w:unhideWhenUsed="0"/>
+    <w:lsdException w:name="Medium List 2 Accent 4" w:semiHidden="0" w:uiPriority="66" w:unhideWhenUsed="0"/>
+    <w:lsdException w:name="Medium Grid 1 Accent 4" w:semiHidden="0" w:uiPriority="67" w:unhideWhenUsed="0"/>
+    <w:lsdException w:name="Medium Grid 2 Accent 4" w:semiHidden="0" w:uiPriority="68" w:unhideWhenUsed="0"/>
+    <w:lsdException w:name="Medium Grid 3 Accent 4" w:semiHidden="0" w:uiPriority="69" w:unhideWhenUsed="0"/>
+    <w:lsdException w:name="Dark List Accent 4" w:semiHidden="0" w:uiPriority="70" w:unhideWhenUsed="0"/>
+    <w:lsdException w:name="Colorful Shading Accent 4" w:semiHidden="0" w:uiPriority="71" w:unhideWhenUsed="0"/>
+    <w:lsdException w:name="Colorful List Accent 4" w:semiHidden="0" w:uiPriority="72" w:unhideWhenUsed="0"/>
+    <w:lsdException w:name="Colorful Grid Accent 4" w:semiHidden="0" w:uiPriority="73" w:unhideWhenUsed="0"/>
+    <w:lsdException w:name="Light Shading Accent 5" w:semiHidden="0" w:uiPriority="60" w:unhideWhenUsed="0"/>
+    <w:lsdException w:name="Light List Accent 5" w:semiHidden="0" w:uiPriority="61" w:unhideWhenUsed="0"/>
+    <w:lsdException w:name="Light Grid Accent 5" w:semiHidden="0" w:uiPriority="62" w:unhideWhenUsed="0"/>
+    <w:lsdException w:name="Medium Shading 1 Accent 5" w:semiHidden="0" w:uiPriority="63" w:unhideWhenUsed="0"/>
+    <w:lsdException w:name="Medium Shading 2 Accent 5" w:semiHidden="0" w:uiPriority="64" w:unhideWhenUsed="0"/>
+    <w:lsdException w:name="Medium List 1 Accent 5" w:semiHidden="0" w:uiPriority="65" w:unhideWhenUsed="0"/>
+    <w:lsdException w:name="Medium List 2 Accent 5" w:semiHidden="0" w:uiPriority="66" w:unhideWhenUsed="0"/>
+    <w:lsdException w:name="Medium Grid 1 Accent 5" w:semiHidden="0" w:uiPriority="67" w:unhideWhenUsed="0"/>
+    <w:lsdException w:name="Medium Grid 2 Accent 5" w:semiHidden="0" w:uiPriority="68" w:unhideWhenUsed="0"/>
+    <w:lsdException w:name="Medium Grid 3 Accent 5" w:semiHidden="0" w:uiPriority="69" w:unhideWhenUsed="0"/>
+    <w:lsdException w:name="Dark List Accent 5" w:semiHidden="0" w:uiPriority="70" w:unhideWhenUsed="0"/>
+    <w:lsdException w:name="Colorful Shading Accent 5" w:semiHidden="0" w:uiPriority="71" w:unhideWhenUsed="0"/>
+    <w:lsdException w:name="Colorful List Accent 5" w:semiHidden="0" w:uiPriority="72" w:unhideWhenUsed="0"/>
+    <w:lsdException w:name="Colorful Grid Accent 5" w:semiHidden="0" w:uiPriority="73" w:unhideWhenUsed="0"/>
+    <w:lsdException w:name="Light Shading Accent 6" w:semiHidden="0" w:uiPriority="60" w:unhideWhenUsed="0"/>
+    <w:lsdException w:name="Light List Accent 6" w:semiHidden="0" w:uiPriority="61" w:unhideWhenUsed="0"/>
+    <w:lsdException w:name="Light Grid Accent 6" w:semiHidden="0" w:uiPriority="62" w:unhideWhenUsed="0"/>
+    <w:lsdException w:name="Medium Shading 1 Accent 6" w:semiHidden="0" w:uiPriority="63" w:unhideWhenUsed="0"/>
+    <w:lsdException w:name="Medium Shading 2 Accent 6" w:semiHidden="0" w:uiPriority="64" w:unhideWhenUsed="0"/>
+    <w:lsdException w:name="Medium List 1 Accent 6" w:semiHidden="0" w:uiPriority="65" w:unhideWhenUsed="0"/>
+    <w:lsdException w:name="Medium List 2 Accent 6" w:semiHidden="0" w:uiPriority="66" w:unhideWhenUsed="0"/>
+    <w:lsdException w:name="Medium Grid 1 Accent 6" w:semiHidden="0" w:uiPriority="67" w:unhideWhenUsed="0"/>
+    <w:lsdException w:name="Medium Grid 2 Accent 6" w:semiHidden="0" w:uiPriority="68" w:unhideWhenUsed="0"/>
+    <w:lsdException w:name="Medium Grid 3 Accent 6" w:semiHidden="0" w:uiPriority="69" w:unhideWhenUsed="0"/>
+    <w:lsdException w:name="Dark List Accent 6" w:semiHidden="0" w:uiPriority="70" w:unhideWhenUsed="0"/>
+    <w:lsdException w:name="Colorful Shading Accent 6" w:semiHidden="0" w:uiPriority="71" w:unhideWhenUsed="0"/>
+    <w:lsdException w:name="Colorful List Accent 6" w:semiHidden="0" w:uiPriority="72" w:unhideWhenUsed="0"/>
+    <w:lsdException w:name="Colorful Grid Accent 6" w:semiHidden="0" w:uiPriority="73" w:unhideWhenUsed="0"/>
+    <w:lsdException w:name="Subtle Emphasis" w:semiHidden="0" w:uiPriority="19" w:unhideWhenUsed="0" w:qFormat="1"/>
+    <w:lsdException w:name="Intense Emphasis" w:semiHidden="0" w:uiPriority="21" w:unhideWhenUsed="0" w:qFormat="1"/>
+    <w:lsdException w:name="Subtle Reference" w:semiHidden="0" w:uiPriority="31" w:unhideWhenUsed="0" w:qFormat="1"/>
+    <w:lsdException w:name="Intense Reference" w:semiHidden="0" w:uiPriority="32" w:unhideWhenUsed="0" w:qFormat="1"/>
+    <w:lsdException w:name="Book Title" w:semiHidden="0" w:uiPriority="33" w:unhideWhenUsed="0" w:qFormat="1"/>
+    <w:lsdException w:name="Bibliography" w:uiPriority="37"/>
+    <w:lsdException w:name="TOC Heading" w:uiPriority="39" w:qFormat="1"/>
   </w:latentStyles>
   <w:style w:type="paragraph" w:default="1" w:styleId="Normal">
     <w:name w:val="Normal"/>
@@ -8458,7 +9375,7 @@
 </file>
 
 <file path=customXml/itemProps2.xml><?xml version="1.0" encoding="utf-8"?>
-<ds:datastoreItem xmlns:ds="http://schemas.openxmlformats.org/officeDocument/2006/customXml" ds:itemID="{970D348F-8323-4DDB-9158-3144F60E4712}">
+<ds:datastoreItem xmlns:ds="http://schemas.openxmlformats.org/officeDocument/2006/customXml" ds:itemID="{10B6C8E2-90A3-4097-9CDB-355C6D672504}">
   <ds:schemaRefs>
     <ds:schemaRef ds:uri="http://schemas.openxmlformats.org/officeDocument/2006/bibliography"/>
   </ds:schemaRefs>

</xml_diff>

<commit_message>
Completed final class diagram and put a copy in the report
</commit_message>
<xml_diff>
--- a/ProjectDoc/Final Report.docx
+++ b/ProjectDoc/Final Report.docx
@@ -291,9 +291,9 @@
                   </wp:anchor>
                 </w:drawing>
               </mc:Choice>
-              <mc:Fallback xmlns:w15="http://schemas.microsoft.com/office/word/2012/wordml">
+              <mc:Fallback>
                 <w:pict>
-                  <v:group w14:anchorId="093CC160" id="Group 15" o:spid="_x0000_s1026" style="position:absolute;margin-left:364.5pt;margin-top:-385.7pt;width:143.25pt;height:60.75pt;z-index:251664384" coordorigin="8895,1230" coordsize="2865,1215" o:gfxdata="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">
+                  <v:group id="Group 15" o:spid="_x0000_s1026" style="position:absolute;margin-left:364.5pt;margin-top:-385.7pt;width:143.25pt;height:60.75pt;z-index:251664384" coordorigin="8895,1230" coordsize="2865,1215" o:gfxdata="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">
                     <v:shapetype id="_x0000_t202" coordsize="21600,21600" o:spt="202" path="m,l,21600r21600,l21600,xe">
                       <v:stroke joinstyle="miter"/>
                       <v:path gradientshapeok="t" o:connecttype="rect"/>
@@ -478,9 +478,9 @@
                   </wp:anchor>
                 </w:drawing>
               </mc:Choice>
-              <mc:Fallback xmlns:w15="http://schemas.microsoft.com/office/word/2012/wordml">
+              <mc:Fallback>
                 <w:pict>
-                  <v:rect w14:anchorId="130F9940" id="Rectangle 2" o:spid="_x0000_s1030" style="position:absolute;margin-left:58.05pt;margin-top:717.15pt;width:540pt;height:30.6pt;z-index:251660288;visibility:visible;mso-wrap-style:square;mso-width-percent:0;mso-height-percent:0;mso-wrap-distance-left:9pt;mso-wrap-distance-top:0;mso-wrap-distance-right:9pt;mso-wrap-distance-bottom:0;mso-position-horizontal:absolute;mso-position-horizontal-relative:page;mso-position-vertical:absolute;mso-position-vertical-relative:page;mso-width-percent:0;mso-height-percent:0;mso-width-relative:page;mso-height-relative:page;v-text-anchor:top" o:gfxdata="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" filled="f" stroked="f">
+                  <v:rect id="Rectangle 2" o:spid="_x0000_s1030" style="position:absolute;margin-left:58.05pt;margin-top:717.15pt;width:540pt;height:30.6pt;z-index:251660288;visibility:visible;mso-wrap-style:square;mso-width-percent:0;mso-height-percent:0;mso-wrap-distance-left:9pt;mso-wrap-distance-top:0;mso-wrap-distance-right:9pt;mso-wrap-distance-bottom:0;mso-position-horizontal:absolute;mso-position-horizontal-relative:page;mso-position-vertical:absolute;mso-position-vertical-relative:page;mso-width-percent:0;mso-height-percent:0;mso-width-relative:page;mso-height-relative:page;v-text-anchor:top" o:gfxdata="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" filled="f" stroked="f">
                     <v:textbox>
                       <w:txbxContent>
                         <w:sdt>
@@ -792,9 +792,9 @@
                   </wp:anchor>
                 </w:drawing>
               </mc:Choice>
-              <mc:Fallback xmlns:w15="http://schemas.microsoft.com/office/word/2012/wordml">
+              <mc:Fallback>
                 <w:pict>
-                  <v:rect w14:anchorId="64A82646" id="Rectangle 3" o:spid="_x0000_s1031" style="position:absolute;margin-left:61.65pt;margin-top:392.4pt;width:464.4pt;height:269.15pt;z-index:251661312;visibility:visible;mso-wrap-style:square;mso-width-percent:0;mso-height-percent:0;mso-wrap-distance-left:9pt;mso-wrap-distance-top:0;mso-wrap-distance-right:9pt;mso-wrap-distance-bottom:0;mso-position-horizontal:absolute;mso-position-horizontal-relative:page;mso-position-vertical:absolute;mso-position-vertical-relative:page;mso-width-percent:0;mso-height-percent:0;mso-width-relative:page;mso-height-relative:page;v-text-anchor:top" o:gfxdata="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" filled="f" stroked="f">
+                  <v:rect id="Rectangle 3" o:spid="_x0000_s1031" style="position:absolute;margin-left:61.65pt;margin-top:392.4pt;width:464.4pt;height:269.15pt;z-index:251661312;visibility:visible;mso-wrap-style:square;mso-width-percent:0;mso-height-percent:0;mso-wrap-distance-left:9pt;mso-wrap-distance-top:0;mso-wrap-distance-right:9pt;mso-wrap-distance-bottom:0;mso-position-horizontal:absolute;mso-position-horizontal-relative:page;mso-position-vertical:absolute;mso-position-vertical-relative:page;mso-width-percent:0;mso-height-percent:0;mso-width-relative:page;mso-height-relative:page;v-text-anchor:top" o:gfxdata="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" filled="f" stroked="f">
                     <v:textbox>
                       <w:txbxContent>
                         <w:sdt>
@@ -1071,8 +1071,6 @@
             <w:br w:type="page"/>
           </w:r>
         </w:p>
-        <w:bookmarkStart w:id="0" w:name="_GoBack" w:displacedByCustomXml="next"/>
-        <w:bookmarkEnd w:id="0" w:displacedByCustomXml="next"/>
       </w:sdtContent>
     </w:sdt>
     <w:sdt>
@@ -3473,74 +3471,74 @@
         </w:pBdr>
         <w:spacing w:line="240" w:lineRule="auto"/>
       </w:pPr>
-      <w:bookmarkStart w:id="1" w:name="_Toc248046056"/>
+      <w:bookmarkStart w:id="0" w:name="_Toc248046056"/>
       <w:r>
         <w:lastRenderedPageBreak/>
         <w:t>Project Plan</w:t>
+      </w:r>
+      <w:bookmarkEnd w:id="0"/>
+    </w:p>
+    <w:p>
+      <w:pPr>
+        <w:pStyle w:val="Heading2"/>
+      </w:pPr>
+      <w:bookmarkStart w:id="1" w:name="_Toc248046057"/>
+      <w:r>
+        <w:t xml:space="preserve">Problem </w:t>
+      </w:r>
+      <w:r>
+        <w:t>Description</w:t>
       </w:r>
       <w:bookmarkEnd w:id="1"/>
     </w:p>
     <w:p>
       <w:pPr>
-        <w:pStyle w:val="Heading2"/>
-      </w:pPr>
-      <w:bookmarkStart w:id="2" w:name="_Toc248046057"/>
-      <w:r>
-        <w:t xml:space="preserve">Problem </w:t>
-      </w:r>
-      <w:r>
-        <w:t>Description</w:t>
+        <w:pStyle w:val="Heading3"/>
+      </w:pPr>
+      <w:bookmarkStart w:id="2" w:name="_Toc248046058"/>
+      <w:r>
+        <w:t>Problem Title</w:t>
       </w:r>
       <w:bookmarkEnd w:id="2"/>
+      <w:r>
+        <w:t xml:space="preserve"> </w:t>
+      </w:r>
     </w:p>
     <w:p>
-      <w:pPr>
-        <w:pStyle w:val="Heading3"/>
-      </w:pPr>
-      <w:bookmarkStart w:id="3" w:name="_Toc248046058"/>
-      <w:r>
-        <w:t>Problem Title</w:t>
-      </w:r>
-      <w:bookmarkEnd w:id="3"/>
-      <w:r>
-        <w:t xml:space="preserve"> </w:t>
+      <w:r>
+        <w:t xml:space="preserve">SEIS 610 – Generic </w:t>
+      </w:r>
+      <w:r>
+        <w:t>Programming (GP) Project</w:t>
       </w:r>
     </w:p>
     <w:p>
-      <w:r>
-        <w:t xml:space="preserve">SEIS 610 – Generic </w:t>
-      </w:r>
-      <w:r>
-        <w:t>Programming (GP) Project</w:t>
+      <w:pPr>
+        <w:pStyle w:val="Heading3"/>
+      </w:pPr>
+      <w:bookmarkStart w:id="3" w:name="_Toc248046059"/>
+      <w:r>
+        <w:t>Problem Summary</w:t>
+      </w:r>
+      <w:bookmarkEnd w:id="3"/>
+      <w:r>
+        <w:t xml:space="preserve"> </w:t>
       </w:r>
     </w:p>
     <w:p>
-      <w:pPr>
-        <w:pStyle w:val="Heading3"/>
-      </w:pPr>
-      <w:bookmarkStart w:id="4" w:name="_Toc248046059"/>
-      <w:r>
-        <w:t>Problem Summary</w:t>
-      </w:r>
-      <w:bookmarkEnd w:id="4"/>
-      <w:r>
-        <w:t xml:space="preserve"> </w:t>
+      <w:r>
+        <w:t>Generating a function that is equivalent to the target function</w:t>
       </w:r>
     </w:p>
     <w:p>
-      <w:r>
-        <w:t>Generating a function that is equivalent to the target function</w:t>
-      </w:r>
-    </w:p>
-    <w:p>
       <w:pPr>
         <w:pStyle w:val="Heading3"/>
       </w:pPr>
-      <w:bookmarkStart w:id="5" w:name="_Toc248046060"/>
+      <w:bookmarkStart w:id="4" w:name="_Toc248046060"/>
       <w:r>
         <w:t>Detailed description</w:t>
       </w:r>
-      <w:bookmarkEnd w:id="5"/>
+      <w:bookmarkEnd w:id="4"/>
     </w:p>
     <w:p>
       <w:r>
@@ -3720,11 +3718,11 @@
       <w:pPr>
         <w:pStyle w:val="Heading3"/>
       </w:pPr>
-      <w:bookmarkStart w:id="6" w:name="_Toc248046061"/>
+      <w:bookmarkStart w:id="5" w:name="_Toc248046061"/>
       <w:r>
         <w:t>Approach</w:t>
       </w:r>
-      <w:bookmarkEnd w:id="6"/>
+      <w:bookmarkEnd w:id="5"/>
     </w:p>
     <w:p>
       <w:r>
@@ -3825,7 +3823,7 @@
       <w:pPr>
         <w:pStyle w:val="Heading2"/>
       </w:pPr>
-      <w:bookmarkStart w:id="7" w:name="_Toc248046062"/>
+      <w:bookmarkStart w:id="6" w:name="_Toc248046062"/>
       <w:r>
         <w:t xml:space="preserve">Requirements </w:t>
       </w:r>
@@ -3838,7 +3836,7 @@
       <w:r>
         <w:t>System Design</w:t>
       </w:r>
-      <w:bookmarkEnd w:id="7"/>
+      <w:bookmarkEnd w:id="6"/>
     </w:p>
     <w:p>
       <w:pPr>
@@ -3894,7 +3892,7 @@
       <w:pPr>
         <w:pStyle w:val="Heading2"/>
       </w:pPr>
-      <w:bookmarkStart w:id="8" w:name="_Toc248046063"/>
+      <w:bookmarkStart w:id="7" w:name="_Toc248046063"/>
       <w:r>
         <w:t>Weekly S</w:t>
       </w:r>
@@ -3919,7 +3917,7 @@
       <w:r>
         <w:t>Files And Traceability</w:t>
       </w:r>
-      <w:bookmarkEnd w:id="8"/>
+      <w:bookmarkEnd w:id="7"/>
       <w:r>
         <w:t xml:space="preserve"> </w:t>
       </w:r>
@@ -4145,21 +4143,21 @@
       <w:pPr>
         <w:pStyle w:val="Heading2"/>
       </w:pPr>
-      <w:bookmarkStart w:id="9" w:name="_Toc248046064"/>
+      <w:bookmarkStart w:id="8" w:name="_Toc248046064"/>
       <w:r>
         <w:t>Work Plan</w:t>
       </w:r>
-      <w:bookmarkEnd w:id="9"/>
+      <w:bookmarkEnd w:id="8"/>
     </w:p>
     <w:p>
       <w:pPr>
         <w:pStyle w:val="Heading3"/>
       </w:pPr>
-      <w:bookmarkStart w:id="10" w:name="_Toc248046065"/>
+      <w:bookmarkStart w:id="9" w:name="_Toc248046065"/>
       <w:r>
         <w:t>Roles &amp; Responsibilities</w:t>
       </w:r>
-      <w:bookmarkEnd w:id="10"/>
+      <w:bookmarkEnd w:id="9"/>
     </w:p>
     <w:p>
       <w:r>
@@ -4669,11 +4667,11 @@
       <w:pPr>
         <w:pStyle w:val="Heading3"/>
       </w:pPr>
-      <w:bookmarkStart w:id="11" w:name="_Toc248046066"/>
+      <w:bookmarkStart w:id="10" w:name="_Toc248046066"/>
       <w:r>
         <w:t>Milestones &amp; Schedule</w:t>
       </w:r>
-      <w:bookmarkEnd w:id="11"/>
+      <w:bookmarkEnd w:id="10"/>
     </w:p>
     <w:p>
       <w:r>
@@ -5053,15 +5051,62 @@
     <w:p>
       <w:pPr>
         <w:pStyle w:val="Heading1"/>
+        <w:keepNext/>
         <w:pBdr>
           <w:bottom w:val="single" w:sz="4" w:space="1" w:color="auto"/>
         </w:pBdr>
         <w:spacing w:line="240" w:lineRule="auto"/>
       </w:pPr>
-      <w:bookmarkStart w:id="12" w:name="_Toc248046067"/>
-      <w:r>
+      <w:bookmarkStart w:id="11" w:name="_Toc248046067"/>
+      <w:r>
+        <w:lastRenderedPageBreak/>
         <w:t>Final System Design</w:t>
       </w:r>
+      <w:bookmarkEnd w:id="11"/>
+    </w:p>
+    <w:p>
+      <w:r>
+        <w:rPr>
+          <w:noProof/>
+          <w:lang w:eastAsia="en-US"/>
+        </w:rPr>
+        <w:drawing>
+          <wp:inline distT="0" distB="0" distL="0" distR="0" wp14:anchorId="4938EF56" wp14:editId="76F0850F">
+            <wp:extent cx="5943600" cy="5858510"/>
+            <wp:effectExtent l="0" t="0" r="0" b="8890"/>
+            <wp:docPr id="5" name="Picture 5"/>
+            <wp:cNvGraphicFramePr>
+              <a:graphicFrameLocks xmlns:a="http://schemas.openxmlformats.org/drawingml/2006/main" noChangeAspect="1"/>
+            </wp:cNvGraphicFramePr>
+            <a:graphic xmlns:a="http://schemas.openxmlformats.org/drawingml/2006/main">
+              <a:graphicData uri="http://schemas.openxmlformats.org/drawingml/2006/picture">
+                <pic:pic xmlns:pic="http://schemas.openxmlformats.org/drawingml/2006/picture">
+                  <pic:nvPicPr>
+                    <pic:cNvPr id="0" name=""/>
+                    <pic:cNvPicPr/>
+                  </pic:nvPicPr>
+                  <pic:blipFill>
+                    <a:blip r:embed="rId10"/>
+                    <a:stretch>
+                      <a:fillRect/>
+                    </a:stretch>
+                  </pic:blipFill>
+                  <pic:spPr>
+                    <a:xfrm>
+                      <a:off x="0" y="0"/>
+                      <a:ext cx="5943600" cy="5858510"/>
+                    </a:xfrm>
+                    <a:prstGeom prst="rect">
+                      <a:avLst/>
+                    </a:prstGeom>
+                  </pic:spPr>
+                </pic:pic>
+              </a:graphicData>
+            </a:graphic>
+          </wp:inline>
+        </w:drawing>
+      </w:r>
+      <w:bookmarkStart w:id="12" w:name="_GoBack"/>
       <w:bookmarkEnd w:id="12"/>
     </w:p>
     <w:p/>
@@ -5110,6 +5155,7 @@
       </w:pPr>
       <w:bookmarkStart w:id="16" w:name="_Toc248046071"/>
       <w:r>
+        <w:lastRenderedPageBreak/>
         <w:t>Lessons-</w:t>
       </w:r>
       <w:r>
@@ -5411,6 +5457,7 @@
         </w:numPr>
       </w:pPr>
       <w:r>
+        <w:lastRenderedPageBreak/>
         <w:t>Input</w:t>
       </w:r>
       <w:r>
@@ -5682,7 +5729,6 @@
         </w:numPr>
       </w:pPr>
       <w:r>
-        <w:lastRenderedPageBreak/>
         <w:t xml:space="preserve">The program is designed to choose the training data associated with the equation, according to the user’s choice. </w:t>
       </w:r>
     </w:p>
@@ -5871,6 +5917,7 @@
       </w:pPr>
       <w:bookmarkStart w:id="26" w:name="_Toc248046089"/>
       <w:r>
+        <w:lastRenderedPageBreak/>
         <w:t xml:space="preserve">Review </w:t>
       </w:r>
       <w:r>
@@ -9375,7 +9422,7 @@
 </file>
 
 <file path=customXml/itemProps2.xml><?xml version="1.0" encoding="utf-8"?>
-<ds:datastoreItem xmlns:ds="http://schemas.openxmlformats.org/officeDocument/2006/customXml" ds:itemID="{10B6C8E2-90A3-4097-9CDB-355C6D672504}">
+<ds:datastoreItem xmlns:ds="http://schemas.openxmlformats.org/officeDocument/2006/customXml" ds:itemID="{F0886548-8A6E-4CF0-B6E0-7E0C4A4A60BE}">
   <ds:schemaRefs>
     <ds:schemaRef ds:uri="http://schemas.openxmlformats.org/officeDocument/2006/bibliography"/>
   </ds:schemaRefs>

</xml_diff>

<commit_message>
Report minus the sys test plan and test results
</commit_message>
<xml_diff>
--- a/ProjectDoc/Final Report.docx
+++ b/ProjectDoc/Final Report.docx
@@ -290,14 +290,14 @@
                   </wp:anchor>
                 </w:drawing>
               </mc:Choice>
-              <mc:Fallback xmlns:w15="http://schemas.microsoft.com/office/word/2012/wordml">
+              <mc:Fallback>
                 <w:pict>
-                  <v:group w14:anchorId="093CC160" id="Group 15" o:spid="_x0000_s1026" style="position:absolute;margin-left:364.5pt;margin-top:-385.7pt;width:143.25pt;height:60.75pt;z-index:251664384" coordorigin="8895,1230" coordsize="2865,1215" o:gfxdata="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">
-                    <v:shapetype id="_x0000_t202" coordsize="21600,21600" o:spt="202" path="m,l,21600r21600,l21600,xe">
+                  <v:group id="Group 15" o:spid="_x0000_s1026" style="position:absolute;margin-left:364.5pt;margin-top:-385.65pt;width:143.25pt;height:60.75pt;z-index:251664384" coordorigin="8895,1230" coordsize="2865,1215" o:gfxdata="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">
+                    <v:shapetype id="_x0000_t202" coordsize="21600,21600" o:spt="202" path="m0,0l0,21600,21600,21600,21600,0xe">
                       <v:stroke joinstyle="miter"/>
                       <v:path gradientshapeok="t" o:connecttype="rect"/>
                     </v:shapetype>
-                    <v:shape id="Text Box 16" o:spid="_x0000_s1027" type="#_x0000_t202" style="position:absolute;left:10290;top:1230;width:1470;height:1215;visibility:visible;mso-wrap-style:square;v-text-anchor:top" o:gfxdata="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" filled="f" stroked="f">
+                    <v:shape id="Text Box 16" o:spid="_x0000_s1027" type="#_x0000_t202" style="position:absolute;left:10290;top:1230;width:1470;height:1215;visibility:visible;mso-wrap-style:square;v-text-anchor:top" o:gfxdata="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" filled="f" stroked="f">
                       <v:textbox>
                         <w:txbxContent>
                           <w:p>
@@ -320,12 +320,12 @@
                         </w:txbxContent>
                       </v:textbox>
                     </v:shape>
-                    <v:shapetype id="_x0000_t32" coordsize="21600,21600" o:spt="32" o:oned="t" path="m,l21600,21600e" filled="f">
+                    <v:shapetype id="_x0000_t32" coordsize="21600,21600" o:spt="32" o:oned="t" path="m0,0l21600,21600e" filled="f">
                       <v:path arrowok="t" fillok="f" o:connecttype="none"/>
                       <o:lock v:ext="edit" shapetype="t"/>
                     </v:shapetype>
-                    <v:shape id="AutoShape 17" o:spid="_x0000_s1028" type="#_x0000_t32" style="position:absolute;left:10290;top:1590;width:0;height:630;visibility:visible;mso-wrap-style:square" o:connectortype="straight" o:gfxdata="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" strokecolor="white" strokeweight="1.5pt"/>
-                    <v:shape id="Text Box 18" o:spid="_x0000_s1029" type="#_x0000_t202" style="position:absolute;left:8895;top:1455;width:1365;height:630;visibility:visible;mso-wrap-style:square;v-text-anchor:top" o:gfxdata="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" filled="f" stroked="f">
+                    <v:shape id="AutoShape 17" o:spid="_x0000_s1028" type="#_x0000_t32" style="position:absolute;left:10290;top:1590;width:0;height:630;visibility:visible;mso-wrap-style:square" o:connectortype="straight" o:gfxdata="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" strokecolor="white" strokeweight="1.5pt"/>
+                    <v:shape id="Text Box 18" o:spid="_x0000_s1029" type="#_x0000_t202" style="position:absolute;left:8895;top:1455;width:1365;height:630;visibility:visible;mso-wrap-style:square;v-text-anchor:top" o:gfxdata="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" filled="f" stroked="f">
                       <v:textbox>
                         <w:txbxContent>
                           <w:p>
@@ -476,9 +476,9 @@
                   </wp:anchor>
                 </w:drawing>
               </mc:Choice>
-              <mc:Fallback xmlns:w15="http://schemas.microsoft.com/office/word/2012/wordml">
+              <mc:Fallback>
                 <w:pict>
-                  <v:rect w14:anchorId="130F9940" id="Rectangle 2" o:spid="_x0000_s1030" style="position:absolute;margin-left:58.05pt;margin-top:717.15pt;width:540pt;height:30.6pt;z-index:251660288;visibility:visible;mso-wrap-style:square;mso-width-percent:0;mso-height-percent:0;mso-wrap-distance-left:9pt;mso-wrap-distance-top:0;mso-wrap-distance-right:9pt;mso-wrap-distance-bottom:0;mso-position-horizontal:absolute;mso-position-horizontal-relative:page;mso-position-vertical:absolute;mso-position-vertical-relative:page;mso-width-percent:0;mso-height-percent:0;mso-width-relative:page;mso-height-relative:page;v-text-anchor:top" o:gfxdata="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" filled="f" stroked="f">
+                  <v:rect id="Rectangle 2" o:spid="_x0000_s1030" style="position:absolute;margin-left:58.05pt;margin-top:717.15pt;width:540pt;height:30.6pt;z-index:251660288;visibility:visible;mso-wrap-style:square;mso-width-percent:0;mso-height-percent:0;mso-wrap-distance-left:9pt;mso-wrap-distance-top:0;mso-wrap-distance-right:9pt;mso-wrap-distance-bottom:0;mso-position-horizontal:absolute;mso-position-horizontal-relative:page;mso-position-vertical:absolute;mso-position-vertical-relative:page;mso-width-percent:0;mso-height-percent:0;mso-width-relative:page;mso-height-relative:page;v-text-anchor:top" o:gfxdata="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" filled="f" stroked="f">
                     <v:textbox>
                       <w:txbxContent>
                         <w:sdt>
@@ -494,7 +494,6 @@
                             <w:dataBinding w:prefixMappings="xmlns:ns0='http://schemas.microsoft.com/office/2006/coverPageProps' " w:xpath="/ns0:CoverPageProperties[1]/ns0:CompanyAddress[1]" w:storeItemID="{55AF091B-3C7A-41E3-B477-F2FDAA23CFDA}"/>
                             <w:text/>
                           </w:sdtPr>
-                          <w:sdtEndPr/>
                           <w:sdtContent>
                             <w:p>
                               <w:pPr>
@@ -788,9 +787,9 @@
                   </wp:anchor>
                 </w:drawing>
               </mc:Choice>
-              <mc:Fallback xmlns:w15="http://schemas.microsoft.com/office/word/2012/wordml">
+              <mc:Fallback>
                 <w:pict>
-                  <v:rect w14:anchorId="64A82646" id="Rectangle 3" o:spid="_x0000_s1031" style="position:absolute;margin-left:61.65pt;margin-top:392.4pt;width:464.4pt;height:269.15pt;z-index:251661312;visibility:visible;mso-wrap-style:square;mso-width-percent:0;mso-height-percent:0;mso-wrap-distance-left:9pt;mso-wrap-distance-top:0;mso-wrap-distance-right:9pt;mso-wrap-distance-bottom:0;mso-position-horizontal:absolute;mso-position-horizontal-relative:page;mso-position-vertical:absolute;mso-position-vertical-relative:page;mso-width-percent:0;mso-height-percent:0;mso-width-relative:page;mso-height-relative:page;v-text-anchor:top" o:gfxdata="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" filled="f" stroked="f">
+                  <v:rect id="Rectangle 3" o:spid="_x0000_s1031" style="position:absolute;margin-left:61.65pt;margin-top:392.4pt;width:464.4pt;height:269.15pt;z-index:251661312;visibility:visible;mso-wrap-style:square;mso-width-percent:0;mso-height-percent:0;mso-wrap-distance-left:9pt;mso-wrap-distance-top:0;mso-wrap-distance-right:9pt;mso-wrap-distance-bottom:0;mso-position-horizontal:absolute;mso-position-horizontal-relative:page;mso-position-vertical:absolute;mso-position-vertical-relative:page;mso-width-percent:0;mso-height-percent:0;mso-width-relative:page;mso-height-relative:page;v-text-anchor:top" o:gfxdata="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" filled="f" stroked="f">
                     <v:textbox>
                       <w:txbxContent>
                         <w:sdt>
@@ -806,7 +805,6 @@
                             <w:dataBinding w:prefixMappings="xmlns:ns0='http://purl.org/dc/elements/1.1/' xmlns:ns1='http://schemas.openxmlformats.org/package/2006/metadata/core-properties' " w:xpath="/ns1:coreProperties[1]/ns0:title[1]" w:storeItemID="{6C3C8BC8-F283-45AE-878A-BAB7291924A1}"/>
                             <w:text/>
                           </w:sdtPr>
-                          <w:sdtEndPr/>
                           <w:sdtContent>
                             <w:p>
                               <w:pPr>
@@ -959,7 +957,6 @@
                             <w:dataBinding w:prefixMappings="xmlns:ns0='http://schemas.microsoft.com/office/2006/coverPageProps' " w:xpath="/ns0:CoverPageProperties[1]/ns0:Abstract[1]" w:storeItemID="{55AF091B-3C7A-41E3-B477-F2FDAA23CFDA}"/>
                             <w:text/>
                           </w:sdtPr>
-                          <w:sdtEndPr/>
                           <w:sdtContent>
                             <w:p>
                               <w:pPr>
@@ -5141,11 +5138,9 @@
       </w:pPr>
       <w:bookmarkStart w:id="11" w:name="_Toc248046067"/>
       <w:r>
-        <w:t>Final System Design</w:t>
-      </w:r>
-      <w:bookmarkEnd w:id="11"/>
+        <w:br w:type="page"/>
+      </w:r>
     </w:p>
-    <w:p/>
     <w:p>
       <w:pPr>
         <w:pStyle w:val="Heading1"/>
@@ -5154,6 +5149,76 @@
         </w:pBdr>
         <w:spacing w:line="240" w:lineRule="auto"/>
       </w:pPr>
+      <w:r>
+        <w:lastRenderedPageBreak/>
+        <w:t>Final System Design</w:t>
+      </w:r>
+      <w:bookmarkEnd w:id="11"/>
+    </w:p>
+    <w:p>
+      <w:r>
+        <w:rPr>
+          <w:noProof/>
+          <w:lang w:eastAsia="en-US"/>
+        </w:rPr>
+        <w:drawing>
+          <wp:inline distT="0" distB="0" distL="0" distR="0" wp14:anchorId="3D88675E" wp14:editId="75862608">
+            <wp:extent cx="5943600" cy="5854700"/>
+            <wp:effectExtent l="0" t="0" r="0" b="12700"/>
+            <wp:docPr id="3" name="Picture 3" descr="Macintosh HD:Users:pinklady46:Downloads:IMG_13122013_211005.png"/>
+            <wp:cNvGraphicFramePr>
+              <a:graphicFrameLocks xmlns:a="http://schemas.openxmlformats.org/drawingml/2006/main" noChangeAspect="1"/>
+            </wp:cNvGraphicFramePr>
+            <a:graphic xmlns:a="http://schemas.openxmlformats.org/drawingml/2006/main">
+              <a:graphicData uri="http://schemas.openxmlformats.org/drawingml/2006/picture">
+                <pic:pic xmlns:pic="http://schemas.openxmlformats.org/drawingml/2006/picture">
+                  <pic:nvPicPr>
+                    <pic:cNvPr id="0" name="Picture 1" descr="Macintosh HD:Users:pinklady46:Downloads:IMG_13122013_211005.png"/>
+                    <pic:cNvPicPr>
+                      <a:picLocks noChangeAspect="1" noChangeArrowheads="1"/>
+                    </pic:cNvPicPr>
+                  </pic:nvPicPr>
+                  <pic:blipFill>
+                    <a:blip r:embed="rId10">
+                      <a:extLst>
+                        <a:ext uri="{28A0092B-C50C-407E-A947-70E740481C1C}">
+                          <a14:useLocalDpi xmlns:a14="http://schemas.microsoft.com/office/drawing/2010/main" val="0"/>
+                        </a:ext>
+                      </a:extLst>
+                    </a:blip>
+                    <a:srcRect/>
+                    <a:stretch>
+                      <a:fillRect/>
+                    </a:stretch>
+                  </pic:blipFill>
+                  <pic:spPr bwMode="auto">
+                    <a:xfrm>
+                      <a:off x="0" y="0"/>
+                      <a:ext cx="5943600" cy="5854700"/>
+                    </a:xfrm>
+                    <a:prstGeom prst="rect">
+                      <a:avLst/>
+                    </a:prstGeom>
+                    <a:noFill/>
+                    <a:ln>
+                      <a:noFill/>
+                    </a:ln>
+                  </pic:spPr>
+                </pic:pic>
+              </a:graphicData>
+            </a:graphic>
+          </wp:inline>
+        </w:drawing>
+      </w:r>
+    </w:p>
+    <w:p>
+      <w:pPr>
+        <w:pStyle w:val="Heading1"/>
+        <w:pBdr>
+          <w:bottom w:val="single" w:sz="4" w:space="1" w:color="auto"/>
+        </w:pBdr>
+        <w:spacing w:line="240" w:lineRule="auto"/>
+      </w:pPr>
       <w:bookmarkStart w:id="12" w:name="_Toc248046068"/>
       <w:r>
         <w:t>System Testing Plan and Test Results</w:t>
@@ -5181,6 +5246,7 @@
       </w:r>
       <w:bookmarkEnd w:id="14"/>
     </w:p>
+    <w:p/>
     <w:p>
       <w:pPr>
         <w:pStyle w:val="Heading1"/>
@@ -5895,13 +5961,19 @@
         <w:t xml:space="preserve"> for </w:t>
       </w:r>
       <w:r>
-        <w:t xml:space="preserve">sharing files, GP Genie developed a program that created </w:t>
-      </w:r>
-      <w:r>
-        <w:rPr>
-          <w:highlight w:val="yellow"/>
-        </w:rPr>
-        <w:t>an equation ______with the fitness value of ____, using inputs:</w:t>
+        <w:t xml:space="preserve">sharing </w:t>
+      </w:r>
+      <w:r>
+        <w:t>files and code</w:t>
+      </w:r>
+      <w:r>
+        <w:t xml:space="preserve">, GP Genie developed a program that </w:t>
+      </w:r>
+      <w:r>
+        <w:t>successfully created an equation that met the requir</w:t>
+      </w:r>
+      <w:r>
+        <w:t xml:space="preserve">ements. </w:t>
       </w:r>
       <w:r>
         <w:t xml:space="preserve"> </w:t>
@@ -5914,11 +5986,25 @@
           <w:bottom w:val="single" w:sz="4" w:space="1" w:color="auto"/>
         </w:pBdr>
         <w:spacing w:line="240" w:lineRule="auto"/>
+        <w:sectPr>
+          <w:pgSz w:w="12240" w:h="15840"/>
+          <w:pgMar w:top="1440" w:right="1440" w:bottom="1440" w:left="1440" w:header="720" w:footer="720" w:gutter="0"/>
+          <w:cols w:space="720"/>
+          <w:titlePg/>
+        </w:sectPr>
       </w:pPr>
       <w:bookmarkStart w:id="20" w:name="_Toc248046084"/>
-      <w:bookmarkStart w:id="21" w:name="_GoBack"/>
-      <w:bookmarkEnd w:id="21"/>
-      <w:r>
+    </w:p>
+    <w:p>
+      <w:pPr>
+        <w:pStyle w:val="Heading1"/>
+        <w:pBdr>
+          <w:bottom w:val="single" w:sz="4" w:space="1" w:color="auto"/>
+        </w:pBdr>
+        <w:spacing w:line="240" w:lineRule="auto"/>
+      </w:pPr>
+      <w:r>
+        <w:lastRenderedPageBreak/>
         <w:t>Post-Project Analysis</w:t>
       </w:r>
       <w:bookmarkEnd w:id="20"/>
@@ -5927,152 +6013,389 @@
       <w:pPr>
         <w:pStyle w:val="Heading2"/>
       </w:pPr>
-      <w:bookmarkStart w:id="22" w:name="_Toc248046085"/>
-      <w:r>
-        <w:t xml:space="preserve">Reviewing </w:t>
-      </w:r>
-      <w:r>
-        <w:t xml:space="preserve">the </w:t>
+      <w:bookmarkStart w:id="21" w:name="_Toc248046085"/>
+      <w:r>
+        <w:t xml:space="preserve">Review of the </w:t>
       </w:r>
       <w:r>
         <w:t>Project Objective</w:t>
+      </w:r>
+      <w:bookmarkEnd w:id="21"/>
+    </w:p>
+    <w:p>
+      <w:pPr>
+        <w:rPr>
+          <w:szCs w:val="24"/>
+        </w:rPr>
+      </w:pPr>
+      <w:bookmarkStart w:id="22" w:name="_Toc248046086"/>
+      <w:r>
+        <w:t xml:space="preserve">The objective of the project was to find an equation that is closest to the target function given, </w:t>
+      </w:r>
+      <m:oMath>
+        <m:f>
+          <m:fPr>
+            <m:ctrlPr>
+              <w:rPr>
+                <w:rFonts w:ascii="Cambria Math" w:hAnsi="Cambria Math"/>
+                <w:i/>
+                <w:sz w:val="32"/>
+                <w:szCs w:val="32"/>
+              </w:rPr>
+            </m:ctrlPr>
+          </m:fPr>
+          <m:num>
+            <m:r>
+              <w:rPr>
+                <w:rFonts w:ascii="Cambria Math" w:hAnsi="Cambria Math"/>
+                <w:sz w:val="32"/>
+                <w:szCs w:val="32"/>
+              </w:rPr>
+              <m:t>-3</m:t>
+            </m:r>
+            <m:sSup>
+              <m:sSupPr>
+                <m:ctrlPr>
+                  <w:rPr>
+                    <w:rFonts w:ascii="Cambria Math" w:hAnsi="Cambria Math"/>
+                    <w:i/>
+                    <w:sz w:val="32"/>
+                    <w:szCs w:val="32"/>
+                  </w:rPr>
+                </m:ctrlPr>
+              </m:sSupPr>
+              <m:e>
+                <m:r>
+                  <w:rPr>
+                    <w:rFonts w:ascii="Cambria Math" w:hAnsi="Cambria Math"/>
+                    <w:sz w:val="32"/>
+                    <w:szCs w:val="32"/>
+                  </w:rPr>
+                  <m:t>X</m:t>
+                </m:r>
+              </m:e>
+              <m:sup>
+                <m:r>
+                  <w:rPr>
+                    <w:rFonts w:ascii="Cambria Math" w:hAnsi="Cambria Math"/>
+                    <w:sz w:val="32"/>
+                    <w:szCs w:val="32"/>
+                  </w:rPr>
+                  <m:t>2</m:t>
+                </m:r>
+              </m:sup>
+            </m:sSup>
+            <m:r>
+              <w:rPr>
+                <w:rFonts w:ascii="Cambria Math" w:hAnsi="Cambria Math"/>
+                <w:sz w:val="32"/>
+                <w:szCs w:val="32"/>
+              </w:rPr>
+              <m:t>+7</m:t>
+            </m:r>
+          </m:num>
+          <m:den>
+            <m:r>
+              <w:rPr>
+                <w:rFonts w:ascii="Cambria Math" w:hAnsi="Cambria Math"/>
+                <w:sz w:val="32"/>
+                <w:szCs w:val="32"/>
+              </w:rPr>
+              <m:t>2</m:t>
+            </m:r>
+          </m:den>
+        </m:f>
+      </m:oMath>
+      <w:proofErr w:type="gramStart"/>
+      <w:r>
+        <w:rPr>
+          <w:sz w:val="32"/>
+          <w:szCs w:val="32"/>
+        </w:rPr>
+        <w:t xml:space="preserve"> </w:t>
+      </w:r>
+      <w:r>
+        <w:rPr>
+          <w:szCs w:val="24"/>
+        </w:rPr>
+        <w:t>,</w:t>
+      </w:r>
+      <w:proofErr w:type="gramEnd"/>
+      <w:r>
+        <w:rPr>
+          <w:szCs w:val="24"/>
+        </w:rPr>
+        <w:t xml:space="preserve"> or the optional function,  </w:t>
+      </w:r>
+      <m:oMath>
+        <m:f>
+          <m:fPr>
+            <m:ctrlPr>
+              <w:rPr>
+                <w:rFonts w:ascii="Cambria Math" w:hAnsi="Cambria Math"/>
+                <w:i/>
+                <w:sz w:val="32"/>
+                <w:szCs w:val="32"/>
+              </w:rPr>
+            </m:ctrlPr>
+          </m:fPr>
+          <m:num>
+            <m:r>
+              <w:rPr>
+                <w:rFonts w:ascii="Cambria Math" w:hAnsi="Cambria Math"/>
+                <w:sz w:val="32"/>
+                <w:szCs w:val="32"/>
+              </w:rPr>
+              <m:t>-3</m:t>
+            </m:r>
+            <m:sSup>
+              <m:sSupPr>
+                <m:ctrlPr>
+                  <w:rPr>
+                    <w:rFonts w:ascii="Cambria Math" w:hAnsi="Cambria Math"/>
+                    <w:i/>
+                    <w:sz w:val="32"/>
+                    <w:szCs w:val="32"/>
+                  </w:rPr>
+                </m:ctrlPr>
+              </m:sSupPr>
+              <m:e>
+                <m:r>
+                  <w:rPr>
+                    <w:rFonts w:ascii="Cambria Math" w:hAnsi="Cambria Math"/>
+                    <w:sz w:val="32"/>
+                    <w:szCs w:val="32"/>
+                  </w:rPr>
+                  <m:t>X</m:t>
+                </m:r>
+              </m:e>
+              <m:sup>
+                <m:r>
+                  <w:rPr>
+                    <w:rFonts w:ascii="Cambria Math" w:hAnsi="Cambria Math"/>
+                    <w:sz w:val="32"/>
+                    <w:szCs w:val="32"/>
+                  </w:rPr>
+                  <m:t>3</m:t>
+                </m:r>
+              </m:sup>
+            </m:sSup>
+            <m:r>
+              <w:rPr>
+                <w:rFonts w:ascii="Cambria Math" w:hAnsi="Cambria Math"/>
+                <w:sz w:val="32"/>
+                <w:szCs w:val="32"/>
+              </w:rPr>
+              <m:t>+7</m:t>
+            </m:r>
+          </m:num>
+          <m:den>
+            <m:r>
+              <w:rPr>
+                <w:rFonts w:ascii="Cambria Math" w:hAnsi="Cambria Math"/>
+                <w:sz w:val="32"/>
+                <w:szCs w:val="32"/>
+              </w:rPr>
+              <m:t>2</m:t>
+            </m:r>
+          </m:den>
+        </m:f>
+      </m:oMath>
+      <w:r>
+        <w:rPr>
+          <w:szCs w:val="24"/>
+        </w:rPr>
+        <w:t xml:space="preserve">through generic programming. GP Genie developed its own code that the user can choose which of the two functions to aim, given user inputs on population size, maximum tree depth, fitness selection percentage, and time limit. </w:t>
+      </w:r>
+    </w:p>
+    <w:p>
+      <w:pPr>
+        <w:pStyle w:val="Heading2"/>
+      </w:pPr>
+      <w:r>
+        <w:t>Team</w:t>
+      </w:r>
+      <w:r>
+        <w:t>-Analysis</w:t>
       </w:r>
       <w:bookmarkEnd w:id="22"/>
     </w:p>
     <w:p>
-      <w:r>
-        <w:t>Under this section, all discussion should revolve around the objective, as the objec</w:t>
-      </w:r>
-      <w:r>
-        <w:t xml:space="preserve">tive should be </w:t>
-      </w:r>
-      <w:r>
-        <w:t>the measuring sti</w:t>
-      </w:r>
-      <w:r>
-        <w:t xml:space="preserve">ck by which the project success </w:t>
-      </w:r>
-      <w:r>
-        <w:t xml:space="preserve">was </w:t>
-      </w:r>
-      <w:r>
-        <w:t>gauged.</w:t>
+      <w:pPr>
+        <w:rPr>
+          <w:szCs w:val="24"/>
+        </w:rPr>
+      </w:pPr>
+      <w:bookmarkStart w:id="23" w:name="_Toc248046087"/>
+      <w:r>
+        <w:rPr>
+          <w:szCs w:val="24"/>
+        </w:rPr>
+        <w:t xml:space="preserve">As a team, we quickly realized that the diverse nature of the </w:t>
+      </w:r>
+      <w:r>
+        <w:rPr>
+          <w:szCs w:val="24"/>
+        </w:rPr>
+        <w:t>project required an array of skills to be successful</w:t>
+      </w:r>
+      <w:r>
+        <w:rPr>
+          <w:szCs w:val="24"/>
+        </w:rPr>
+        <w:t>. This require</w:t>
+      </w:r>
+      <w:r>
+        <w:rPr>
+          <w:szCs w:val="24"/>
+        </w:rPr>
+        <w:t xml:space="preserve">d each member to leverage his/her </w:t>
+      </w:r>
+      <w:r>
+        <w:rPr>
+          <w:szCs w:val="24"/>
+        </w:rPr>
+        <w:t>exper</w:t>
+      </w:r>
+      <w:r>
+        <w:rPr>
+          <w:szCs w:val="24"/>
+        </w:rPr>
+        <w:t>ience and educational back ground</w:t>
+      </w:r>
+      <w:r>
+        <w:rPr>
+          <w:szCs w:val="24"/>
+        </w:rPr>
+        <w:t xml:space="preserve"> to add value to our final deliverable. This also provided a learning opportunity for each member in sharing our ideas and expertise. This is something we all valued and embraced throughout the process. </w:t>
       </w:r>
     </w:p>
     <w:p>
       <w:pPr>
+        <w:rPr>
+          <w:szCs w:val="24"/>
+        </w:rPr>
+      </w:pPr>
+      <w:r>
+        <w:rPr>
+          <w:szCs w:val="24"/>
+        </w:rPr>
+        <w:t>In realizing this, the project manager was able to m</w:t>
+      </w:r>
+      <w:r>
+        <w:rPr>
+          <w:szCs w:val="24"/>
+        </w:rPr>
+        <w:t>ore effectively allocate responsibi</w:t>
+      </w:r>
+      <w:r>
+        <w:rPr>
+          <w:szCs w:val="24"/>
+        </w:rPr>
+        <w:t>lities. Tasks were assigned to each member/partner in a manner that would enable them to leverage their expertise while challenging them to explore new frontiers and learning opportunities. This was especially beneficial to experienced engineers in helping with the coding process, while challenging them to explore more effective communication avenues. Similarly, more grounded communication students were assigned tasks that would permit them to improve upon their coding and software development skills.</w:t>
+      </w:r>
+    </w:p>
+    <w:p>
+      <w:pPr>
+        <w:rPr>
+          <w:szCs w:val="24"/>
+        </w:rPr>
+      </w:pPr>
+      <w:r>
+        <w:rPr>
+          <w:szCs w:val="24"/>
+        </w:rPr>
+        <w:t xml:space="preserve">With this, the team was able to more effectively research and develop software programs that were value added. But more importantly, it provided the opportunity to further explore the team’s strength and weaknesses. In all, all team members improved upon their skills while discovering and augmenting upon their respective weaknesses. </w:t>
+      </w:r>
+    </w:p>
+    <w:p>
+      <w:pPr>
         <w:pStyle w:val="Heading2"/>
       </w:pPr>
-      <w:bookmarkStart w:id="23" w:name="_Toc248046086"/>
-      <w:r>
-        <w:t>Self</w:t>
-      </w:r>
-      <w:r>
-        <w:t>-Analysis</w:t>
+      <w:r>
+        <w:t xml:space="preserve">Revisiting </w:t>
+      </w:r>
+      <w:r>
+        <w:t>t</w:t>
+      </w:r>
+      <w:r>
+        <w:t>he Original Project Plan</w:t>
       </w:r>
       <w:bookmarkEnd w:id="23"/>
     </w:p>
     <w:p>
       <w:r>
-        <w:lastRenderedPageBreak/>
-        <w:t>Under this section, everyone is held accountable beginning with the project manager's performance, individuals, and group as a whole. Also, not just generalizations, but specific things, good and bad, that contributed to the project's success or failure. And/or any need for improvement.</w:t>
+        <w:t xml:space="preserve">With the new target function and optional functional given towards the end of the project in late-November, the team revisited the original project plan and adjusted the requirements analysis, system design, and the code accordingly. </w:t>
       </w:r>
     </w:p>
     <w:p>
       <w:pPr>
         <w:pStyle w:val="Heading2"/>
       </w:pPr>
-      <w:bookmarkStart w:id="24" w:name="_Toc248046087"/>
-      <w:r>
-        <w:t xml:space="preserve">Revisiting </w:t>
-      </w:r>
-      <w:r>
-        <w:t>t</w:t>
-      </w:r>
-      <w:r>
-        <w:t>he Original Project Plan</w:t>
+      <w:bookmarkStart w:id="24" w:name="_Toc248046088"/>
+      <w:r>
+        <w:t>An</w:t>
+      </w:r>
+      <w:r>
+        <w:t>alyzing</w:t>
+      </w:r>
+      <w:r>
+        <w:t xml:space="preserve"> </w:t>
+      </w:r>
+      <w:r>
+        <w:t>What Happened During The Project</w:t>
       </w:r>
       <w:bookmarkEnd w:id="24"/>
     </w:p>
     <w:p>
       <w:r>
-        <w:t xml:space="preserve">Under this section, I will </w:t>
-      </w:r>
-      <w:r>
-        <w:t>outline</w:t>
-      </w:r>
-      <w:r>
-        <w:t xml:space="preserve"> the outcomes that wer</w:t>
-      </w:r>
-      <w:r>
-        <w:t>e to be achieved by the project</w:t>
-      </w:r>
-      <w:r>
-        <w:t>, questions that were been asked and/or any lack of clarity among the team members. If everyone was clear on the specifics and expectations</w:t>
-      </w:r>
-      <w:r>
-        <w:t>, how</w:t>
-      </w:r>
-      <w:r>
-        <w:t xml:space="preserve"> it lead to major point of improvement for the project.</w:t>
+        <w:t>The team conducted weekly meetings for check-in and progress r</w:t>
+      </w:r>
+      <w:r>
+        <w:t xml:space="preserve">eview. During code development </w:t>
+      </w:r>
+      <w:r>
+        <w:t xml:space="preserve">and SCM changes to </w:t>
+      </w:r>
+      <w:proofErr w:type="spellStart"/>
+      <w:r>
+        <w:t>GitHub</w:t>
+      </w:r>
+      <w:proofErr w:type="spellEnd"/>
+      <w:r>
+        <w:t xml:space="preserve">, the team struggled to get adjusted to the new environment of tools and </w:t>
+      </w:r>
+      <w:r>
+        <w:t>share code/files, which in turn, delayed the testing. However, the team was successful in having a solid plan in place early accounting for requirements change, keeping track of task progress, and leveraging each other’s strengths to complete the project.</w:t>
       </w:r>
     </w:p>
     <w:p>
       <w:pPr>
         <w:pStyle w:val="Heading2"/>
       </w:pPr>
-      <w:bookmarkStart w:id="25" w:name="_Toc248046088"/>
-      <w:r>
-        <w:t>An</w:t>
-      </w:r>
-      <w:r>
-        <w:t>alyzing</w:t>
-      </w:r>
-      <w:r>
-        <w:t xml:space="preserve"> </w:t>
-      </w:r>
-      <w:r>
-        <w:t>What Happened During The Project</w:t>
+      <w:bookmarkStart w:id="25" w:name="_Toc248046089"/>
+      <w:r>
+        <w:lastRenderedPageBreak/>
+        <w:t xml:space="preserve">Review </w:t>
+      </w:r>
+      <w:r>
+        <w:t>t</w:t>
+      </w:r>
+      <w:r>
+        <w:t>he Project Outcomes</w:t>
       </w:r>
       <w:bookmarkEnd w:id="25"/>
     </w:p>
     <w:p>
       <w:r>
-        <w:t>Reviewing the data</w:t>
+        <w:t xml:space="preserve">The GP Genie team delivered a generic program that met all the requirements set out by the client, and was able to develop a program that generated an equation closest to the selected target function (either the target function or the optional target function). </w:t>
+      </w:r>
+      <w:bookmarkStart w:id="26" w:name="_GoBack"/>
+      <w:bookmarkEnd w:id="26"/>
+      <w:r>
+        <w:t xml:space="preserve"> </w:t>
       </w:r>
     </w:p>
-    <w:p>
-      <w:r>
-        <w:t xml:space="preserve">Everyone would account for mistakes and deficiencies as well as successes.  Mistakes would be highlighted and discussed. </w:t>
-      </w:r>
-    </w:p>
-    <w:p>
-      <w:pPr>
-        <w:pStyle w:val="Heading2"/>
-      </w:pPr>
-      <w:bookmarkStart w:id="26" w:name="_Toc248046089"/>
-      <w:r>
-        <w:t xml:space="preserve">Review </w:t>
-      </w:r>
-      <w:r>
-        <w:t>t</w:t>
-      </w:r>
-      <w:r>
-        <w:t>he Project Outcomes</w:t>
-      </w:r>
-      <w:bookmarkEnd w:id="26"/>
-    </w:p>
-    <w:p>
-      <w:r>
-        <w:t xml:space="preserve">Under this section, we will say which success criteria we met and which we didn't.  Also, we will generate a "Lessons Learned" sheet - List what was gained from the project objective -- the lessons that the team learned.  What would the team do differently next time?  What would they do the same?   </w:t>
-      </w:r>
-    </w:p>
-    <w:p>
-      <w:r>
-        <w:t xml:space="preserve"> We are all more successful when we contribute to the learning and success of others.</w:t>
-      </w:r>
-    </w:p>
-    <w:p/>
     <w:p>
       <w:pPr>
         <w:pStyle w:val="Heading1"/>
@@ -9554,7 +9877,7 @@
 </file>
 
 <file path=customXml/itemProps2.xml><?xml version="1.0" encoding="utf-8"?>
-<ds:datastoreItem xmlns:ds="http://schemas.openxmlformats.org/officeDocument/2006/customXml" ds:itemID="{61ABEB08-7262-3048-9CFC-57254D151477}">
+<ds:datastoreItem xmlns:ds="http://schemas.openxmlformats.org/officeDocument/2006/customXml" ds:itemID="{0DEB2163-3C74-5443-9525-1AD7E420D183}">
   <ds:schemaRefs>
     <ds:schemaRef ds:uri="http://schemas.openxmlformats.org/officeDocument/2006/bibliography"/>
   </ds:schemaRefs>

</xml_diff>